<commit_message>
Actualización del curso con Strings y FOR
</commit_message>
<xml_diff>
--- a/ProgramacionPython.docx
+++ b/ProgramacionPython.docx
@@ -19,8 +19,6 @@
           <w:lang w:eastAsia="es-CO"/>
         </w:rPr>
       </w:pPr>
-      <w:bookmarkStart w:id="0" w:name="_GoBack"/>
-      <w:bookmarkEnd w:id="0"/>
       <w:r>
         <w:rPr>
           <w:rFonts w:ascii="hanken-grotesk-bold-fallback" w:eastAsia="Times New Roman" w:hAnsi="hanken-grotesk-bold-fallback" w:cs="Times New Roman"/>
@@ -47,14 +45,20 @@
         <w:rPr>
           <w:lang w:eastAsia="es-CO"/>
         </w:rPr>
-        <w:t xml:space="preserve">El desarrollo de software está a la orden del día, y cada vez son más las empresas que contratan profesionales de este sector para elaborar sus propias aplicaciones móviles, para encargarse de la web corporativa, de producto o el </w:t>
-      </w:r>
-      <w:proofErr w:type="spellStart"/>
-      <w:r>
-        <w:rPr>
-          <w:lang w:eastAsia="es-CO"/>
-        </w:rPr>
-        <w:t>ecommerce</w:t>
+        <w:t>El desarrollo de software está a la orden del día, y cada vez son más las empresas que contratan profesionales de este sector para elaborar sus propias aplicaciones móviles, para encargarse de la web corporativa, de producto o el e</w:t>
+      </w:r>
+      <w:r>
+        <w:rPr>
+          <w:lang w:eastAsia="es-CO"/>
+        </w:rPr>
+        <w:t>-</w:t>
+      </w:r>
+      <w:proofErr w:type="spellStart"/>
+      <w:r>
+        <w:rPr>
+          <w:lang w:eastAsia="es-CO"/>
+        </w:rPr>
+        <w:t>commerce</w:t>
       </w:r>
       <w:proofErr w:type="spellEnd"/>
       <w:r>
@@ -394,13 +398,43 @@
     <w:p/>
     <w:p>
       <w:r>
-        <w:t xml:space="preserve">Esa </w:t>
-      </w:r>
-      <w:r>
-        <w:t>****</w:t>
-      </w:r>
-      <w:r>
-        <w:t xml:space="preserve"> es sencilla, el Python te dice, pon un espacio, Es el Java para principiantes, empieza simple, y se vuelve complejo.</w:t>
+        <w:t>Es</w:t>
+      </w:r>
+      <w:r>
+        <w:t>te lenguaje</w:t>
+      </w:r>
+      <w:r>
+        <w:t xml:space="preserve"> es sencill</w:t>
+      </w:r>
+      <w:r>
+        <w:t>o</w:t>
+      </w:r>
+      <w:r>
+        <w:t>,</w:t>
+      </w:r>
+      <w:r>
+        <w:t xml:space="preserve"> </w:t>
+      </w:r>
+      <w:r>
+        <w:t>Python te dice</w:t>
+      </w:r>
+      <w:r>
+        <w:t xml:space="preserve"> todo</w:t>
+      </w:r>
+      <w:r>
+        <w:t xml:space="preserve">, pon un espacio, Es el </w:t>
+      </w:r>
+      <w:r>
+        <w:t>“</w:t>
+      </w:r>
+      <w:r>
+        <w:t>Java para principiantes</w:t>
+      </w:r>
+      <w:r>
+        <w:t>”</w:t>
+      </w:r>
+      <w:r>
+        <w:t>, empieza simple, y se vuelve complejo.</w:t>
       </w:r>
     </w:p>
     <w:p>
@@ -408,13 +442,17 @@
         <w:t>Diseño de apps para pc, la mayoría están basadas en Python.</w:t>
       </w:r>
       <w:r>
-        <w:t xml:space="preserve"> Se maneja una cantidad estúpida de </w:t>
-      </w:r>
-      <w:proofErr w:type="spellStart"/>
-      <w:r>
-        <w:t>info</w:t>
-      </w:r>
-      <w:proofErr w:type="spellEnd"/>
+        <w:t xml:space="preserve"> Se maneja una cantidad </w:t>
+      </w:r>
+      <w:r>
+        <w:t>grande</w:t>
+      </w:r>
+      <w:r>
+        <w:t xml:space="preserve"> de info</w:t>
+      </w:r>
+      <w:r>
+        <w:t>rmación</w:t>
+      </w:r>
       <w:r>
         <w:t>. Librería de Pandas (Bases de datos, sin necesidad de instalar controladores). Es mejor para manejar grandes cantidades de datos.</w:t>
       </w:r>
@@ -433,11 +471,15 @@
       <w:r>
         <w:t xml:space="preserve"> (</w:t>
       </w:r>
-      <w:proofErr w:type="spellStart"/>
-      <w:r>
-        <w:t>Pa</w:t>
-      </w:r>
-      <w:proofErr w:type="spellEnd"/>
+      <w:r>
+        <w:t>sirven p</w:t>
+      </w:r>
+      <w:r>
+        <w:t>a</w:t>
+      </w:r>
+      <w:r>
+        <w:t>ra</w:t>
+      </w:r>
       <w:r>
         <w:t xml:space="preserve"> ir entre lenguajes).</w:t>
       </w:r>
@@ -2523,22 +2565,21 @@
     <w:p>
       <w:r>
         <w:lastRenderedPageBreak/>
-        <w:t>Python</w:t>
-      </w:r>
-      <w:r>
-        <w:t xml:space="preserve">: Comenzar con cursos en </w:t>
-      </w:r>
-      <w:proofErr w:type="spellStart"/>
-      <w:r>
-        <w:t>Coursera</w:t>
-      </w:r>
-      <w:proofErr w:type="spellEnd"/>
-      <w:r>
-        <w:t xml:space="preserve"> y YT.</w:t>
-      </w:r>
-    </w:p>
-    <w:p/>
-    <w:p>
+        <w:t>IMPORTANTE:</w:t>
+      </w:r>
+    </w:p>
+    <w:p>
+      <w:r>
+        <w:t xml:space="preserve">Es </w:t>
+      </w:r>
+      <w:proofErr w:type="spellStart"/>
+      <w:r>
+        <w:t>super</w:t>
+      </w:r>
+      <w:proofErr w:type="spellEnd"/>
+      <w:r>
+        <w:t xml:space="preserve"> importante aprender GIT. </w:t>
+      </w:r>
       <w:r>
         <w:t xml:space="preserve">Ver Tutorial en YT para abrir un </w:t>
       </w:r>
@@ -2551,14 +2592,11 @@
         <w:t xml:space="preserve"> (Para guardarlo y crear un portafolio).</w:t>
       </w:r>
     </w:p>
-    <w:p/>
-    <w:p/>
     <w:p>
       <w:r>
         <w:t>Que es programar: Darle instrucciones a la computadora, para que resuelva un problema.</w:t>
       </w:r>
     </w:p>
-    <w:p/>
     <w:p>
       <w:r>
         <w:t>A que me quiero enfocar con mi proyecto</w:t>
@@ -2618,7 +2656,7 @@
       </w:r>
       <w:proofErr w:type="gramStart"/>
       <w:r>
-        <w:t>!!!!</w:t>
+        <w:t>!!!</w:t>
       </w:r>
       <w:proofErr w:type="gramEnd"/>
     </w:p>
@@ -2666,195 +2704,260 @@
     </w:p>
     <w:p>
       <w:r>
+        <w:t>Ventajas: Buenas prácticas: “Espaciado”, y paralelo al inglés.</w:t>
+      </w:r>
+    </w:p>
+    <w:p/>
+    <w:p/>
+    <w:p>
+      <w:proofErr w:type="spellStart"/>
+      <w:r>
+        <w:rPr>
+          <w:b/>
+        </w:rPr>
         <w:lastRenderedPageBreak/>
-        <w:t>Ventajas: Buenas prácticas: “Espaciado”, y paralelo al inglés.</w:t>
-      </w:r>
-    </w:p>
-    <w:p/>
-    <w:p>
-      <w:proofErr w:type="spellStart"/>
-      <w:r>
+        <w:t>Desafio</w:t>
+      </w:r>
+      <w:proofErr w:type="spellEnd"/>
+      <w:r>
+        <w:t>: Buscar una app que Python sea usada.</w:t>
+      </w:r>
+    </w:p>
+    <w:p>
+      <w:pPr>
         <w:rPr>
           <w:b/>
         </w:rPr>
-        <w:t>Desafio</w:t>
-      </w:r>
-      <w:proofErr w:type="spellEnd"/>
-      <w:r>
-        <w:t>: Buscar una app que Python sea usada.</w:t>
-      </w:r>
-    </w:p>
-    <w:p>
-      <w:pPr>
+      </w:pPr>
+      <w:r>
         <w:rPr>
           <w:b/>
         </w:rPr>
-      </w:pPr>
-      <w:r>
+        <w:t xml:space="preserve">Solución: </w:t>
+      </w:r>
+    </w:p>
+    <w:p>
+      <w:r>
+        <w:t>Los programas en Python más famosos:</w:t>
+      </w:r>
+    </w:p>
+    <w:p>
+      <w:pPr>
+        <w:rPr>
+          <w:lang w:val="en-US"/>
+        </w:rPr>
+      </w:pPr>
+      <w:r>
+        <w:rPr>
+          <w:lang w:val="en-US"/>
+        </w:rPr>
+        <w:t>*Pinterest.</w:t>
+      </w:r>
+    </w:p>
+    <w:p>
+      <w:pPr>
+        <w:rPr>
+          <w:lang w:val="en-US"/>
+        </w:rPr>
+      </w:pPr>
+      <w:r>
+        <w:rPr>
+          <w:lang w:val="en-US"/>
+        </w:rPr>
+        <w:t>*Panda 3D.</w:t>
+      </w:r>
+    </w:p>
+    <w:p>
+      <w:pPr>
+        <w:rPr>
+          <w:lang w:val="en-US"/>
+        </w:rPr>
+      </w:pPr>
+      <w:r>
+        <w:rPr>
+          <w:lang w:val="en-US"/>
+        </w:rPr>
+        <w:t>*Dropbox.</w:t>
+      </w:r>
+    </w:p>
+    <w:p>
+      <w:pPr>
+        <w:rPr>
+          <w:lang w:val="en-US"/>
+        </w:rPr>
+      </w:pPr>
+      <w:r>
+        <w:rPr>
+          <w:lang w:val="en-US"/>
+        </w:rPr>
+        <w:t>*</w:t>
+      </w:r>
+      <w:r>
+        <w:rPr>
+          <w:lang w:val="en-US"/>
+        </w:rPr>
+        <w:t>Spotify.</w:t>
+      </w:r>
+    </w:p>
+    <w:p>
+      <w:pPr>
+        <w:rPr>
+          <w:lang w:val="en-US"/>
+        </w:rPr>
+      </w:pPr>
+      <w:r>
+        <w:rPr>
+          <w:lang w:val="en-US"/>
+        </w:rPr>
+        <w:t>*</w:t>
+      </w:r>
+      <w:r>
+        <w:rPr>
+          <w:lang w:val="en-US"/>
+        </w:rPr>
+        <w:t>Netflix.</w:t>
+      </w:r>
+    </w:p>
+    <w:p>
+      <w:pPr>
+        <w:rPr>
+          <w:lang w:val="en-US"/>
+        </w:rPr>
+      </w:pPr>
+      <w:r>
+        <w:rPr>
+          <w:lang w:val="en-US"/>
+        </w:rPr>
+        <w:t>*</w:t>
+      </w:r>
+      <w:r>
+        <w:rPr>
+          <w:lang w:val="en-US"/>
+        </w:rPr>
+        <w:t>Uber.</w:t>
+      </w:r>
+    </w:p>
+    <w:p>
+      <w:pPr>
+        <w:rPr>
+          <w:lang w:val="en-US"/>
+        </w:rPr>
+      </w:pPr>
+      <w:r>
+        <w:rPr>
+          <w:lang w:val="en-US"/>
+        </w:rPr>
+        <w:t>*</w:t>
+      </w:r>
+      <w:r>
+        <w:rPr>
+          <w:lang w:val="en-US"/>
+        </w:rPr>
+        <w:t>Instagram.</w:t>
+      </w:r>
+    </w:p>
+    <w:p>
+      <w:pPr>
+        <w:rPr>
+          <w:lang w:val="en-US"/>
+        </w:rPr>
+      </w:pPr>
+      <w:r>
+        <w:rPr>
+          <w:lang w:val="en-US"/>
+        </w:rPr>
+        <w:t>*</w:t>
+      </w:r>
+      <w:r>
+        <w:rPr>
+          <w:lang w:val="en-US"/>
+        </w:rPr>
+        <w:t>Reddit.</w:t>
+      </w:r>
+    </w:p>
+    <w:p>
+      <w:pPr>
+        <w:rPr>
+          <w:lang w:val="en-US"/>
+        </w:rPr>
+      </w:pPr>
+      <w:r>
+        <w:rPr>
+          <w:lang w:val="en-US"/>
+        </w:rPr>
+        <w:t>*TY.</w:t>
+      </w:r>
+    </w:p>
+    <w:p>
+      <w:pPr>
         <w:rPr>
           <w:b/>
-        </w:rPr>
-        <w:t xml:space="preserve">Solución: </w:t>
-      </w:r>
-    </w:p>
-    <w:p>
-      <w:r>
-        <w:t>Los programas en Python más famosos:</w:t>
-      </w:r>
-    </w:p>
-    <w:p>
-      <w:pPr>
-        <w:rPr>
-          <w:lang w:val="en-US"/>
-        </w:rPr>
-      </w:pPr>
-      <w:r>
-        <w:rPr>
-          <w:lang w:val="en-US"/>
-        </w:rPr>
-        <w:t>*Pinterest.</w:t>
-      </w:r>
-    </w:p>
-    <w:p>
-      <w:pPr>
-        <w:rPr>
-          <w:lang w:val="en-US"/>
-        </w:rPr>
-      </w:pPr>
-      <w:r>
-        <w:rPr>
-          <w:lang w:val="en-US"/>
-        </w:rPr>
-        <w:t>*Panda 3D.</w:t>
-      </w:r>
-    </w:p>
-    <w:p>
-      <w:pPr>
-        <w:rPr>
-          <w:lang w:val="en-US"/>
-        </w:rPr>
-      </w:pPr>
-      <w:r>
-        <w:rPr>
-          <w:lang w:val="en-US"/>
-        </w:rPr>
-        <w:t>*Dropbox.</w:t>
-      </w:r>
-    </w:p>
-    <w:p>
-      <w:pPr>
-        <w:rPr>
-          <w:lang w:val="en-US"/>
-        </w:rPr>
-      </w:pPr>
-      <w:r>
-        <w:rPr>
-          <w:lang w:val="en-US"/>
-        </w:rPr>
-        <w:t>*</w:t>
-      </w:r>
-      <w:r>
-        <w:rPr>
-          <w:lang w:val="en-US"/>
-        </w:rPr>
-        <w:t>Spotify.</w:t>
-      </w:r>
-    </w:p>
-    <w:p>
-      <w:pPr>
-        <w:rPr>
-          <w:lang w:val="en-US"/>
-        </w:rPr>
-      </w:pPr>
-      <w:r>
-        <w:rPr>
-          <w:lang w:val="en-US"/>
-        </w:rPr>
-        <w:t>*</w:t>
-      </w:r>
-      <w:r>
-        <w:rPr>
-          <w:lang w:val="en-US"/>
-        </w:rPr>
-        <w:t>Netflix.</w:t>
-      </w:r>
-    </w:p>
-    <w:p>
-      <w:pPr>
-        <w:rPr>
-          <w:lang w:val="en-US"/>
-        </w:rPr>
-      </w:pPr>
-      <w:r>
-        <w:rPr>
-          <w:lang w:val="en-US"/>
-        </w:rPr>
-        <w:t>*</w:t>
-      </w:r>
-      <w:r>
-        <w:rPr>
-          <w:lang w:val="en-US"/>
-        </w:rPr>
-        <w:t>Uber.</w:t>
-      </w:r>
-    </w:p>
-    <w:p>
-      <w:pPr>
-        <w:rPr>
-          <w:lang w:val="en-US"/>
-        </w:rPr>
-      </w:pPr>
-      <w:r>
-        <w:rPr>
-          <w:lang w:val="en-US"/>
-        </w:rPr>
-        <w:t>*</w:t>
-      </w:r>
-      <w:r>
-        <w:rPr>
-          <w:lang w:val="en-US"/>
-        </w:rPr>
-        <w:t>Instagram.</w:t>
-      </w:r>
-    </w:p>
-    <w:p>
-      <w:pPr>
-        <w:rPr>
-          <w:lang w:val="en-US"/>
-        </w:rPr>
-      </w:pPr>
-      <w:r>
-        <w:rPr>
-          <w:lang w:val="en-US"/>
-        </w:rPr>
-        <w:t>*</w:t>
-      </w:r>
-      <w:r>
-        <w:rPr>
-          <w:lang w:val="en-US"/>
-        </w:rPr>
-        <w:t>Reddit.</w:t>
-      </w:r>
-    </w:p>
-    <w:p>
-      <w:pPr>
-        <w:rPr>
-          <w:lang w:val="en-US"/>
-        </w:rPr>
-      </w:pPr>
-      <w:r>
-        <w:rPr>
-          <w:lang w:val="en-US"/>
-        </w:rPr>
-        <w:t>*TY.</w:t>
-      </w:r>
-    </w:p>
-    <w:p>
-      <w:pPr>
-        <w:rPr>
-          <w:lang w:val="en-US"/>
-        </w:rPr>
-      </w:pPr>
+          <w:i/>
+        </w:rPr>
+      </w:pPr>
+    </w:p>
+    <w:p>
+      <w:pPr>
+        <w:rPr>
+          <w:b/>
+          <w:i/>
+        </w:rPr>
+      </w:pPr>
+    </w:p>
+    <w:p>
+      <w:pPr>
+        <w:jc w:val="center"/>
+        <w:rPr>
+          <w:b/>
+          <w:i/>
+        </w:rPr>
+      </w:pPr>
+      <w:r>
+        <w:rPr>
+          <w:b/>
+          <w:i/>
+        </w:rPr>
+        <w:t>COMENZAMOS CON LA TEORIA SOBRE</w:t>
+      </w:r>
+      <w:r>
+        <w:rPr>
+          <w:b/>
+          <w:i/>
+        </w:rPr>
+        <w:t xml:space="preserve"> PYTHON</w:t>
+      </w:r>
+      <w:proofErr w:type="gramStart"/>
+      <w:r>
+        <w:rPr>
+          <w:b/>
+          <w:i/>
+        </w:rPr>
+        <w:t>!!</w:t>
+      </w:r>
+      <w:proofErr w:type="gramEnd"/>
+      <w:r>
+        <w:rPr>
+          <w:b/>
+          <w:i/>
+        </w:rPr>
+        <w:t xml:space="preserve"> (En </w:t>
+      </w:r>
+      <w:proofErr w:type="spellStart"/>
+      <w:r>
+        <w:rPr>
+          <w:b/>
+          <w:i/>
+        </w:rPr>
+        <w:t>Platzi</w:t>
+      </w:r>
+      <w:proofErr w:type="spellEnd"/>
+      <w:r>
+        <w:rPr>
+          <w:b/>
+          <w:i/>
+        </w:rPr>
+        <w:t>)</w:t>
+      </w:r>
     </w:p>
     <w:p>
       <w:pPr>
@@ -3411,7 +3514,15 @@
       </w:pPr>
     </w:p>
     <w:p>
-      <w:r>
+      <w:pPr>
+        <w:rPr>
+          <w:b/>
+        </w:rPr>
+      </w:pPr>
+      <w:r>
+        <w:rPr>
+          <w:b/>
+        </w:rPr>
         <w:t xml:space="preserve">Otros comandos utilizados </w:t>
       </w:r>
     </w:p>
@@ -3661,7 +3772,15 @@
     <w:p/>
     <w:p/>
     <w:p>
-      <w:r>
+      <w:pPr>
+        <w:rPr>
+          <w:b/>
+        </w:rPr>
+      </w:pPr>
+      <w:r>
+        <w:rPr>
+          <w:b/>
+        </w:rPr>
         <w:lastRenderedPageBreak/>
         <w:t>CREAR VARIOAS CARPETAS:</w:t>
       </w:r>
@@ -4228,11 +4347,23 @@
       </w:r>
     </w:p>
     <w:p>
-      <w:r>
+      <w:pPr>
+        <w:jc w:val="center"/>
+        <w:rPr>
+          <w:b/>
+        </w:rPr>
+      </w:pPr>
+      <w:r>
+        <w:rPr>
+          <w:b/>
+        </w:rPr>
         <w:t>Que es una variable</w:t>
       </w:r>
       <w:proofErr w:type="gramStart"/>
       <w:r>
+        <w:rPr>
+          <w:b/>
+        </w:rPr>
         <w:t>?</w:t>
       </w:r>
       <w:proofErr w:type="gramEnd"/>
@@ -5888,12 +6019,15 @@
     <w:p>
       <w:pPr>
         <w:pStyle w:val="Sinespaciado"/>
-        <w:rPr>
-          <w:lang w:eastAsia="es-CO"/>
-        </w:rPr>
-      </w:pPr>
-      <w:r>
-        <w:rPr>
+        <w:jc w:val="center"/>
+        <w:rPr>
+          <w:b/>
+          <w:lang w:eastAsia="es-CO"/>
+        </w:rPr>
+      </w:pPr>
+      <w:r>
+        <w:rPr>
+          <w:b/>
           <w:lang w:eastAsia="es-CO"/>
         </w:rPr>
         <w:lastRenderedPageBreak/>
@@ -10471,46 +10605,50 @@
           <w:color w:val="D4D4D4"/>
           <w:sz w:val="21"/>
           <w:szCs w:val="21"/>
-          <w:lang w:val="en-US" w:eastAsia="es-CO"/>
-        </w:rPr>
-      </w:pPr>
+          <w:lang w:eastAsia="es-CO"/>
+        </w:rPr>
+      </w:pPr>
+      <w:proofErr w:type="gramStart"/>
       <w:r>
         <w:rPr>
           <w:rFonts w:ascii="Consolas" w:eastAsia="Times New Roman" w:hAnsi="Consolas" w:cs="Times New Roman"/>
           <w:color w:val="9CDCFE"/>
           <w:sz w:val="21"/>
           <w:szCs w:val="21"/>
-          <w:lang w:val="en-US" w:eastAsia="es-CO"/>
+          <w:lang w:eastAsia="es-CO"/>
         </w:rPr>
         <w:t>calcular</w:t>
       </w:r>
-      <w:r>
-        <w:rPr>
-          <w:rFonts w:ascii="Consolas" w:eastAsia="Times New Roman" w:hAnsi="Consolas" w:cs="Times New Roman"/>
-          <w:color w:val="D4D4D4"/>
-          <w:sz w:val="21"/>
-          <w:szCs w:val="21"/>
-          <w:lang w:val="en-US" w:eastAsia="es-CO"/>
+      <w:proofErr w:type="gramEnd"/>
+      <w:r>
+        <w:rPr>
+          <w:rFonts w:ascii="Consolas" w:eastAsia="Times New Roman" w:hAnsi="Consolas" w:cs="Times New Roman"/>
+          <w:color w:val="D4D4D4"/>
+          <w:sz w:val="21"/>
+          <w:szCs w:val="21"/>
+          <w:lang w:eastAsia="es-CO"/>
         </w:rPr>
         <w:t xml:space="preserve">= </w:t>
       </w:r>
+      <w:proofErr w:type="spellStart"/>
       <w:r>
         <w:rPr>
           <w:rFonts w:ascii="Consolas" w:eastAsia="Times New Roman" w:hAnsi="Consolas" w:cs="Times New Roman"/>
           <w:color w:val="4EC9B0"/>
           <w:sz w:val="21"/>
           <w:szCs w:val="21"/>
-          <w:lang w:val="en-US" w:eastAsia="es-CO"/>
+          <w:lang w:eastAsia="es-CO"/>
         </w:rPr>
         <w:t>int</w:t>
       </w:r>
-      <w:r>
-        <w:rPr>
-          <w:rFonts w:ascii="Consolas" w:eastAsia="Times New Roman" w:hAnsi="Consolas" w:cs="Times New Roman"/>
-          <w:color w:val="D4D4D4"/>
-          <w:sz w:val="21"/>
-          <w:szCs w:val="21"/>
-          <w:lang w:val="en-US" w:eastAsia="es-CO"/>
+      <w:proofErr w:type="spellEnd"/>
+      <w:r>
+        <w:rPr>
+          <w:rFonts w:ascii="Consolas" w:eastAsia="Times New Roman" w:hAnsi="Consolas" w:cs="Times New Roman"/>
+          <w:color w:val="D4D4D4"/>
+          <w:sz w:val="21"/>
+          <w:szCs w:val="21"/>
+          <w:lang w:eastAsia="es-CO"/>
         </w:rPr>
         <w:t>(</w:t>
       </w:r>
@@ -10520,7 +10658,7 @@
           <w:color w:val="DCDCAA"/>
           <w:sz w:val="21"/>
           <w:szCs w:val="21"/>
-          <w:lang w:val="en-US" w:eastAsia="es-CO"/>
+          <w:lang w:eastAsia="es-CO"/>
         </w:rPr>
         <w:t>input</w:t>
       </w:r>
@@ -10530,27 +10668,29 @@
           <w:color w:val="D4D4D4"/>
           <w:sz w:val="21"/>
           <w:szCs w:val="21"/>
-          <w:lang w:val="en-US" w:eastAsia="es-CO"/>
+          <w:lang w:eastAsia="es-CO"/>
         </w:rPr>
         <w:t>(</w:t>
       </w:r>
+      <w:proofErr w:type="spellStart"/>
       <w:r>
         <w:rPr>
           <w:rFonts w:ascii="Consolas" w:eastAsia="Times New Roman" w:hAnsi="Consolas" w:cs="Times New Roman"/>
           <w:color w:val="9CDCFE"/>
           <w:sz w:val="21"/>
           <w:szCs w:val="21"/>
-          <w:lang w:val="en-US" w:eastAsia="es-CO"/>
+          <w:lang w:eastAsia="es-CO"/>
         </w:rPr>
         <w:t>menu</w:t>
       </w:r>
-      <w:r>
-        <w:rPr>
-          <w:rFonts w:ascii="Consolas" w:eastAsia="Times New Roman" w:hAnsi="Consolas" w:cs="Times New Roman"/>
-          <w:color w:val="D4D4D4"/>
-          <w:sz w:val="21"/>
-          <w:szCs w:val="21"/>
-          <w:lang w:val="en-US" w:eastAsia="es-CO"/>
+      <w:proofErr w:type="spellEnd"/>
+      <w:r>
+        <w:rPr>
+          <w:rFonts w:ascii="Consolas" w:eastAsia="Times New Roman" w:hAnsi="Consolas" w:cs="Times New Roman"/>
+          <w:color w:val="D4D4D4"/>
+          <w:sz w:val="21"/>
+          <w:szCs w:val="21"/>
+          <w:lang w:eastAsia="es-CO"/>
         </w:rPr>
         <w:t>))</w:t>
       </w:r>
@@ -10564,7 +10704,7 @@
           <w:color w:val="D4D4D4"/>
           <w:sz w:val="21"/>
           <w:szCs w:val="21"/>
-          <w:lang w:val="en-US" w:eastAsia="es-CO"/>
+          <w:lang w:eastAsia="es-CO"/>
         </w:rPr>
       </w:pPr>
     </w:p>
@@ -10577,9 +10717,10 @@
           <w:color w:val="D4D4D4"/>
           <w:sz w:val="21"/>
           <w:szCs w:val="21"/>
-          <w:lang w:val="en-US" w:eastAsia="es-CO"/>
-        </w:rPr>
-      </w:pPr>
+          <w:lang w:eastAsia="es-CO"/>
+        </w:rPr>
+      </w:pPr>
+      <w:proofErr w:type="spellStart"/>
       <w:proofErr w:type="gramStart"/>
       <w:r>
         <w:rPr>
@@ -10587,10 +10728,11 @@
           <w:color w:val="DCDCAA"/>
           <w:sz w:val="21"/>
           <w:szCs w:val="21"/>
-          <w:lang w:val="en-US" w:eastAsia="es-CO"/>
+          <w:lang w:eastAsia="es-CO"/>
         </w:rPr>
         <w:t>print</w:t>
       </w:r>
+      <w:proofErr w:type="spellEnd"/>
       <w:proofErr w:type="gramEnd"/>
       <w:r>
         <w:rPr>
@@ -10598,7 +10740,7 @@
           <w:color w:val="D4D4D4"/>
           <w:sz w:val="21"/>
           <w:szCs w:val="21"/>
-          <w:lang w:val="en-US" w:eastAsia="es-CO"/>
+          <w:lang w:eastAsia="es-CO"/>
         </w:rPr>
         <w:t xml:space="preserve"> (</w:t>
       </w:r>
@@ -10608,7 +10750,7 @@
           <w:color w:val="CE9178"/>
           <w:sz w:val="21"/>
           <w:szCs w:val="21"/>
-          <w:lang w:val="en-US" w:eastAsia="es-CO"/>
+          <w:lang w:eastAsia="es-CO"/>
         </w:rPr>
         <w:t>"        ****************************************************************************************"</w:t>
       </w:r>
@@ -10618,7 +10760,7 @@
           <w:color w:val="D4D4D4"/>
           <w:sz w:val="21"/>
           <w:szCs w:val="21"/>
-          <w:lang w:val="en-US" w:eastAsia="es-CO"/>
+          <w:lang w:eastAsia="es-CO"/>
         </w:rPr>
         <w:t xml:space="preserve">) </w:t>
       </w:r>
@@ -10632,7 +10774,7 @@
           <w:color w:val="D4D4D4"/>
           <w:sz w:val="21"/>
           <w:szCs w:val="21"/>
-          <w:lang w:val="en-US" w:eastAsia="es-CO"/>
+          <w:lang w:eastAsia="es-CO"/>
         </w:rPr>
       </w:pPr>
       <w:r>
@@ -10641,7 +10783,7 @@
           <w:color w:val="6A9955"/>
           <w:sz w:val="21"/>
           <w:szCs w:val="21"/>
-          <w:lang w:val="en-US" w:eastAsia="es-CO"/>
+          <w:lang w:eastAsia="es-CO"/>
         </w:rPr>
         <w:lastRenderedPageBreak/>
         <w:t xml:space="preserve">#COP a </w:t>
@@ -10653,7 +10795,7 @@
           <w:color w:val="6A9955"/>
           <w:sz w:val="21"/>
           <w:szCs w:val="21"/>
-          <w:lang w:val="en-US" w:eastAsia="es-CO"/>
+          <w:lang w:eastAsia="es-CO"/>
         </w:rPr>
         <w:t>Dolares</w:t>
       </w:r>
@@ -10668,9 +10810,10 @@
           <w:color w:val="D4D4D4"/>
           <w:sz w:val="21"/>
           <w:szCs w:val="21"/>
-          <w:lang w:val="en-US" w:eastAsia="es-CO"/>
-        </w:rPr>
-      </w:pPr>
+          <w:lang w:eastAsia="es-CO"/>
+        </w:rPr>
+      </w:pPr>
+      <w:proofErr w:type="spellStart"/>
       <w:proofErr w:type="gramStart"/>
       <w:r>
         <w:rPr>
@@ -10678,10 +10821,11 @@
           <w:color w:val="C586C0"/>
           <w:sz w:val="21"/>
           <w:szCs w:val="21"/>
-          <w:lang w:val="en-US" w:eastAsia="es-CO"/>
+          <w:lang w:eastAsia="es-CO"/>
         </w:rPr>
         <w:t>if</w:t>
       </w:r>
+      <w:proofErr w:type="spellEnd"/>
       <w:proofErr w:type="gramEnd"/>
       <w:r>
         <w:rPr>
@@ -10689,29 +10833,27 @@
           <w:color w:val="D4D4D4"/>
           <w:sz w:val="21"/>
           <w:szCs w:val="21"/>
-          <w:lang w:val="en-US" w:eastAsia="es-CO"/>
+          <w:lang w:eastAsia="es-CO"/>
         </w:rPr>
         <w:t xml:space="preserve"> </w:t>
       </w:r>
-      <w:proofErr w:type="spellStart"/>
       <w:r>
         <w:rPr>
           <w:rFonts w:ascii="Consolas" w:eastAsia="Times New Roman" w:hAnsi="Consolas" w:cs="Times New Roman"/>
           <w:color w:val="9CDCFE"/>
           <w:sz w:val="21"/>
           <w:szCs w:val="21"/>
-          <w:lang w:val="en-US" w:eastAsia="es-CO"/>
+          <w:lang w:eastAsia="es-CO"/>
         </w:rPr>
         <w:t>calcular</w:t>
       </w:r>
-      <w:proofErr w:type="spellEnd"/>
-      <w:r>
-        <w:rPr>
-          <w:rFonts w:ascii="Consolas" w:eastAsia="Times New Roman" w:hAnsi="Consolas" w:cs="Times New Roman"/>
-          <w:color w:val="D4D4D4"/>
-          <w:sz w:val="21"/>
-          <w:szCs w:val="21"/>
-          <w:lang w:val="en-US" w:eastAsia="es-CO"/>
+      <w:r>
+        <w:rPr>
+          <w:rFonts w:ascii="Consolas" w:eastAsia="Times New Roman" w:hAnsi="Consolas" w:cs="Times New Roman"/>
+          <w:color w:val="D4D4D4"/>
+          <w:sz w:val="21"/>
+          <w:szCs w:val="21"/>
+          <w:lang w:eastAsia="es-CO"/>
         </w:rPr>
         <w:t xml:space="preserve"> == </w:t>
       </w:r>
@@ -10721,7 +10863,7 @@
           <w:color w:val="B5CEA8"/>
           <w:sz w:val="21"/>
           <w:szCs w:val="21"/>
-          <w:lang w:val="en-US" w:eastAsia="es-CO"/>
+          <w:lang w:eastAsia="es-CO"/>
         </w:rPr>
         <w:t>1</w:t>
       </w:r>
@@ -10731,7 +10873,7 @@
           <w:color w:val="D4D4D4"/>
           <w:sz w:val="21"/>
           <w:szCs w:val="21"/>
-          <w:lang w:val="en-US" w:eastAsia="es-CO"/>
+          <w:lang w:eastAsia="es-CO"/>
         </w:rPr>
         <w:t>:</w:t>
       </w:r>
@@ -10754,7 +10896,7 @@
           <w:color w:val="D4D4D4"/>
           <w:sz w:val="21"/>
           <w:szCs w:val="21"/>
-          <w:lang w:val="en-US" w:eastAsia="es-CO"/>
+          <w:lang w:eastAsia="es-CO"/>
         </w:rPr>
         <w:t xml:space="preserve">    </w:t>
       </w:r>
@@ -11344,9 +11486,20 @@
     </w:p>
     <w:p/>
     <w:p>
-      <w:r>
+      <w:pPr>
+        <w:jc w:val="center"/>
+        <w:rPr>
+          <w:b/>
+        </w:rPr>
+      </w:pPr>
+      <w:r>
+        <w:rPr>
+          <w:b/>
+        </w:rPr>
         <w:t>Trabajando con Texto: Cadena de caracteres.</w:t>
       </w:r>
+      <w:bookmarkStart w:id="0" w:name="_GoBack"/>
+      <w:bookmarkEnd w:id="0"/>
     </w:p>
     <w:p>
       <w:r>
@@ -11799,15 +11952,30 @@
     </w:p>
     <w:p/>
     <w:p>
-      <w:proofErr w:type="spellStart"/>
-      <w:r>
+      <w:pPr>
+        <w:jc w:val="center"/>
+        <w:rPr>
+          <w:b/>
+        </w:rPr>
+      </w:pPr>
+      <w:proofErr w:type="spellStart"/>
+      <w:r>
+        <w:rPr>
+          <w:b/>
+        </w:rPr>
         <w:t>Slices</w:t>
       </w:r>
       <w:proofErr w:type="spellEnd"/>
       <w:r>
+        <w:rPr>
+          <w:b/>
+        </w:rPr>
         <w:t>:</w:t>
       </w:r>
       <w:r>
+        <w:rPr>
+          <w:b/>
+        </w:rPr>
         <w:t xml:space="preserve"> Rebanadas.</w:t>
       </w:r>
     </w:p>
@@ -14960,11 +15128,23 @@
     </w:p>
     <w:p/>
     <w:p>
-      <w:r>
+      <w:pPr>
+        <w:jc w:val="center"/>
+        <w:rPr>
+          <w:b/>
+        </w:rPr>
+      </w:pPr>
+      <w:r>
+        <w:rPr>
+          <w:b/>
+        </w:rPr>
         <w:t xml:space="preserve">El ciclo </w:t>
       </w:r>
       <w:proofErr w:type="spellStart"/>
       <w:r>
+        <w:rPr>
+          <w:b/>
+        </w:rPr>
         <w:t>While</w:t>
       </w:r>
       <w:proofErr w:type="spellEnd"/>
@@ -15926,8 +16106,18 @@
         <w:t>Es igual a Contador = contador + 1.</w:t>
       </w:r>
     </w:p>
-    <w:p>
-      <w:r>
+    <w:p/>
+    <w:p>
+      <w:pPr>
+        <w:jc w:val="center"/>
+        <w:rPr>
+          <w:b/>
+        </w:rPr>
+      </w:pPr>
+      <w:r>
+        <w:rPr>
+          <w:b/>
+        </w:rPr>
         <w:t>CICLO FOR:</w:t>
       </w:r>
     </w:p>
@@ -16095,26 +16285,30 @@
           <w:color w:val="D4D4D4"/>
           <w:sz w:val="21"/>
           <w:szCs w:val="21"/>
-          <w:lang w:val="en-US" w:eastAsia="es-CO"/>
-        </w:rPr>
-      </w:pPr>
+          <w:lang w:eastAsia="es-CO"/>
+        </w:rPr>
+      </w:pPr>
+      <w:proofErr w:type="spellStart"/>
+      <w:proofErr w:type="gramStart"/>
       <w:r>
         <w:rPr>
           <w:rFonts w:ascii="Consolas" w:eastAsia="Times New Roman" w:hAnsi="Consolas" w:cs="Times New Roman"/>
           <w:color w:val="C586C0"/>
           <w:sz w:val="21"/>
           <w:szCs w:val="21"/>
-          <w:lang w:val="en-US" w:eastAsia="es-CO"/>
+          <w:lang w:eastAsia="es-CO"/>
         </w:rPr>
         <w:t>for</w:t>
       </w:r>
-      <w:r>
-        <w:rPr>
-          <w:rFonts w:ascii="Consolas" w:eastAsia="Times New Roman" w:hAnsi="Consolas" w:cs="Times New Roman"/>
-          <w:color w:val="D4D4D4"/>
-          <w:sz w:val="21"/>
-          <w:szCs w:val="21"/>
-          <w:lang w:val="en-US" w:eastAsia="es-CO"/>
+      <w:proofErr w:type="spellEnd"/>
+      <w:proofErr w:type="gramEnd"/>
+      <w:r>
+        <w:rPr>
+          <w:rFonts w:ascii="Consolas" w:eastAsia="Times New Roman" w:hAnsi="Consolas" w:cs="Times New Roman"/>
+          <w:color w:val="D4D4D4"/>
+          <w:sz w:val="21"/>
+          <w:szCs w:val="21"/>
+          <w:lang w:eastAsia="es-CO"/>
         </w:rPr>
         <w:t xml:space="preserve"> </w:t>
       </w:r>
@@ -16124,7 +16318,7 @@
           <w:color w:val="9CDCFE"/>
           <w:sz w:val="21"/>
           <w:szCs w:val="21"/>
-          <w:lang w:val="en-US" w:eastAsia="es-CO"/>
+          <w:lang w:eastAsia="es-CO"/>
         </w:rPr>
         <w:t>i</w:t>
       </w:r>
@@ -16134,7 +16328,7 @@
           <w:color w:val="D4D4D4"/>
           <w:sz w:val="21"/>
           <w:szCs w:val="21"/>
-          <w:lang w:val="en-US" w:eastAsia="es-CO"/>
+          <w:lang w:eastAsia="es-CO"/>
         </w:rPr>
         <w:t xml:space="preserve"> </w:t>
       </w:r>
@@ -16144,7 +16338,7 @@
           <w:color w:val="C586C0"/>
           <w:sz w:val="21"/>
           <w:szCs w:val="21"/>
-          <w:lang w:val="en-US" w:eastAsia="es-CO"/>
+          <w:lang w:eastAsia="es-CO"/>
         </w:rPr>
         <w:t>in</w:t>
       </w:r>
@@ -16154,27 +16348,29 @@
           <w:color w:val="D4D4D4"/>
           <w:sz w:val="21"/>
           <w:szCs w:val="21"/>
-          <w:lang w:val="en-US" w:eastAsia="es-CO"/>
+          <w:lang w:eastAsia="es-CO"/>
         </w:rPr>
         <w:t xml:space="preserve"> </w:t>
       </w:r>
+      <w:proofErr w:type="spellStart"/>
       <w:r>
         <w:rPr>
           <w:rFonts w:ascii="Consolas" w:eastAsia="Times New Roman" w:hAnsi="Consolas" w:cs="Times New Roman"/>
           <w:color w:val="4EC9B0"/>
           <w:sz w:val="21"/>
           <w:szCs w:val="21"/>
-          <w:lang w:val="en-US" w:eastAsia="es-CO"/>
+          <w:lang w:eastAsia="es-CO"/>
         </w:rPr>
         <w:t>range</w:t>
       </w:r>
-      <w:r>
-        <w:rPr>
-          <w:rFonts w:ascii="Consolas" w:eastAsia="Times New Roman" w:hAnsi="Consolas" w:cs="Times New Roman"/>
-          <w:color w:val="D4D4D4"/>
-          <w:sz w:val="21"/>
-          <w:szCs w:val="21"/>
-          <w:lang w:val="en-US" w:eastAsia="es-CO"/>
+      <w:proofErr w:type="spellEnd"/>
+      <w:r>
+        <w:rPr>
+          <w:rFonts w:ascii="Consolas" w:eastAsia="Times New Roman" w:hAnsi="Consolas" w:cs="Times New Roman"/>
+          <w:color w:val="D4D4D4"/>
+          <w:sz w:val="21"/>
+          <w:szCs w:val="21"/>
+          <w:lang w:eastAsia="es-CO"/>
         </w:rPr>
         <w:t>(</w:t>
       </w:r>
@@ -16184,7 +16380,7 @@
           <w:color w:val="B5CEA8"/>
           <w:sz w:val="21"/>
           <w:szCs w:val="21"/>
-          <w:lang w:val="en-US" w:eastAsia="es-CO"/>
+          <w:lang w:eastAsia="es-CO"/>
         </w:rPr>
         <w:t>10</w:t>
       </w:r>
@@ -16194,7 +16390,7 @@
           <w:color w:val="D4D4D4"/>
           <w:sz w:val="21"/>
           <w:szCs w:val="21"/>
-          <w:lang w:val="en-US" w:eastAsia="es-CO"/>
+          <w:lang w:eastAsia="es-CO"/>
         </w:rPr>
         <w:t>):</w:t>
       </w:r>
@@ -16217,7 +16413,7 @@
           <w:color w:val="D4D4D4"/>
           <w:sz w:val="21"/>
           <w:szCs w:val="21"/>
-          <w:lang w:val="en-US" w:eastAsia="es-CO"/>
+          <w:lang w:eastAsia="es-CO"/>
         </w:rPr>
         <w:t xml:space="preserve">    </w:t>
       </w:r>
@@ -16520,11 +16716,22 @@
         </w:rPr>
       </w:pPr>
     </w:p>
-    <w:p/>
-    <w:p/>
-    <w:p>
-      <w:r>
-        <w:lastRenderedPageBreak/>
+    <w:p>
+      <w:pPr>
+        <w:rPr>
+          <w:lang w:val="en-US"/>
+        </w:rPr>
+      </w:pPr>
+    </w:p>
+    <w:p>
+      <w:pPr>
+        <w:rPr>
+          <w:lang w:val="en-US"/>
+        </w:rPr>
+      </w:pPr>
+    </w:p>
+    <w:p>
+      <w:r>
         <w:t>MI CODIGO DE TABLAS DE MULTIPLICAR:</w:t>
       </w:r>
     </w:p>
@@ -17492,6 +17699,33 @@
     <w:p/>
     <w:p/>
     <w:p/>
+    <w:p/>
+    <w:p/>
+    <w:p/>
+    <w:p/>
+    <w:p/>
+    <w:p/>
+    <w:p/>
+    <w:p/>
+    <w:p/>
+    <w:p/>
+    <w:p/>
+    <w:p/>
+    <w:p/>
+    <w:p/>
+    <w:p>
+      <w:pPr>
+        <w:rPr>
+          <w:b/>
+        </w:rPr>
+      </w:pPr>
+      <w:r>
+        <w:rPr>
+          <w:b/>
+        </w:rPr>
+        <w:t>***Hoja de tema diferente al curso***</w:t>
+      </w:r>
+    </w:p>
     <w:p>
       <w:r>
         <w:t xml:space="preserve">Buscar perfiles en las ofertas de trabajo en </w:t>
@@ -17500,29 +17734,25 @@
       <w:r>
         <w:t>linke</w:t>
       </w:r>
-      <w:proofErr w:type="spellEnd"/>
-      <w:r>
-        <w:t>…</w:t>
-      </w:r>
-    </w:p>
-    <w:p>
-      <w:proofErr w:type="spellStart"/>
-      <w:r>
-        <w:t>Linkedin</w:t>
-      </w:r>
-      <w:proofErr w:type="spellEnd"/>
-      <w:r>
-        <w:t xml:space="preserve"> </w:t>
-      </w:r>
-    </w:p>
-    <w:p>
-      <w:proofErr w:type="spellStart"/>
-      <w:r>
-        <w:t>Consultorias</w:t>
-      </w:r>
-      <w:proofErr w:type="spellEnd"/>
-      <w:r>
-        <w:t xml:space="preserve"> son </w:t>
+      <w:r>
+        <w:t>din</w:t>
+      </w:r>
+      <w:proofErr w:type="spellEnd"/>
+      <w:r>
+        <w:t>.</w:t>
+      </w:r>
+    </w:p>
+    <w:p>
+      <w:r>
+        <w:t xml:space="preserve">Consultorías sobre lo que buscan las empresas (Que </w:t>
+      </w:r>
+      <w:proofErr w:type="spellStart"/>
+      <w:r>
+        <w:t>Skills</w:t>
+      </w:r>
+      <w:proofErr w:type="spellEnd"/>
+      <w:r>
+        <w:t xml:space="preserve"> buscan)</w:t>
       </w:r>
     </w:p>
     <w:p/>
@@ -17534,8 +17764,8 @@
         </w:rPr>
         <w:drawing>
           <wp:inline distT="0" distB="0" distL="0" distR="0" wp14:anchorId="46BD834E" wp14:editId="10879341">
-            <wp:extent cx="4152900" cy="2410543"/>
-            <wp:effectExtent l="0" t="0" r="0" b="8890"/>
+            <wp:extent cx="3714750" cy="2156220"/>
+            <wp:effectExtent l="0" t="0" r="0" b="0"/>
             <wp:docPr id="19" name="Imagen 19"/>
             <wp:cNvGraphicFramePr>
               <a:graphicFrameLocks xmlns:a="http://schemas.openxmlformats.org/drawingml/2006/main" noChangeAspect="1"/>
@@ -17556,7 +17786,7 @@
                   <pic:spPr>
                     <a:xfrm>
                       <a:off x="0" y="0"/>
-                      <a:ext cx="4165490" cy="2417851"/>
+                      <a:ext cx="3741669" cy="2171845"/>
                     </a:xfrm>
                     <a:prstGeom prst="rect">
                       <a:avLst/>
@@ -17575,7 +17805,6 @@
           <w:noProof/>
           <w:lang w:eastAsia="es-CO"/>
         </w:rPr>
-        <w:lastRenderedPageBreak/>
         <w:drawing>
           <wp:inline distT="0" distB="0" distL="0" distR="0" wp14:anchorId="4760E670" wp14:editId="61DC4110">
             <wp:extent cx="2562583" cy="447737"/>
@@ -17614,110 +17843,38 @@
       </w:r>
     </w:p>
     <w:p>
-      <w:pPr>
-        <w:rPr>
-          <w:lang w:val="en-US"/>
-        </w:rPr>
-      </w:pPr>
-      <w:r>
-        <w:rPr>
-          <w:lang w:val="en-US"/>
-        </w:rPr>
-        <w:t xml:space="preserve">What is </w:t>
-      </w:r>
-      <w:proofErr w:type="spellStart"/>
-      <w:r>
-        <w:rPr>
-          <w:lang w:val="en-US"/>
-        </w:rPr>
-        <w:t>Continuos</w:t>
-      </w:r>
-      <w:proofErr w:type="spellEnd"/>
-      <w:r>
-        <w:rPr>
-          <w:lang w:val="en-US"/>
-        </w:rPr>
-        <w:t xml:space="preserve"> integration // </w:t>
-      </w:r>
-      <w:proofErr w:type="spellStart"/>
-      <w:r>
-        <w:rPr>
-          <w:lang w:val="en-US"/>
-        </w:rPr>
-        <w:t>continuos</w:t>
-      </w:r>
-      <w:proofErr w:type="spellEnd"/>
-      <w:r>
-        <w:rPr>
-          <w:lang w:val="en-US"/>
-        </w:rPr>
-        <w:t xml:space="preserve"> delivery</w:t>
-      </w:r>
-      <w:r>
-        <w:rPr>
-          <w:lang w:val="en-US"/>
-        </w:rPr>
-        <w:t>?</w:t>
-      </w:r>
-    </w:p>
-    <w:p>
-      <w:pPr>
-        <w:rPr>
-          <w:lang w:val="en-US"/>
-        </w:rPr>
-      </w:pPr>
-      <w:proofErr w:type="spellStart"/>
-      <w:r>
-        <w:rPr>
-          <w:lang w:val="en-US"/>
-        </w:rPr>
+      <w:proofErr w:type="spellStart"/>
+      <w:r>
+        <w:t>Skills</w:t>
+      </w:r>
+      <w:proofErr w:type="spellEnd"/>
+      <w:r>
+        <w:t xml:space="preserve"> que necesitaría:</w:t>
+      </w:r>
+    </w:p>
+    <w:p>
+      <w:r>
+        <w:t>*</w:t>
+      </w:r>
+      <w:proofErr w:type="spellStart"/>
+      <w:r>
         <w:t>Perfill</w:t>
       </w:r>
       <w:proofErr w:type="spellEnd"/>
       <w:r>
-        <w:rPr>
-          <w:lang w:val="en-US"/>
-        </w:rPr>
         <w:t xml:space="preserve"> Java.</w:t>
       </w:r>
     </w:p>
     <w:p>
-      <w:pPr>
-        <w:rPr>
-          <w:lang w:val="en-US"/>
-        </w:rPr>
-      </w:pPr>
-      <w:r>
-        <w:rPr>
-          <w:lang w:val="en-US"/>
-        </w:rPr>
-        <w:t>Test automatization.</w:t>
-      </w:r>
-    </w:p>
-    <w:p>
-      <w:r>
-        <w:t xml:space="preserve">Cosas más </w:t>
-      </w:r>
-      <w:r>
-        <w:t>específicas</w:t>
-      </w:r>
-      <w:r>
-        <w:t xml:space="preserve">, estudiarlas en </w:t>
-      </w:r>
-      <w:proofErr w:type="spellStart"/>
-      <w:r>
-        <w:t>Udemy</w:t>
-      </w:r>
-      <w:proofErr w:type="spellEnd"/>
-      <w:r>
-        <w:t xml:space="preserve"> y en </w:t>
-      </w:r>
-      <w:proofErr w:type="spellStart"/>
-      <w:r>
-        <w:t>courser</w:t>
-      </w:r>
-      <w:r>
-        <w:t>a</w:t>
+      <w:r>
+        <w:t>*</w:t>
+      </w:r>
+      <w:r>
+        <w:t xml:space="preserve">“Diseño de producto” en </w:t>
+      </w:r>
+      <w:proofErr w:type="spellStart"/>
+      <w:r>
+        <w:t>Platzi</w:t>
       </w:r>
       <w:proofErr w:type="spellEnd"/>
       <w:r>
@@ -17725,56 +17882,18 @@
       </w:r>
     </w:p>
     <w:p>
-      <w:proofErr w:type="spellStart"/>
-      <w:r>
-        <w:t>Andre</w:t>
-      </w:r>
-      <w:proofErr w:type="spellEnd"/>
-      <w:r>
-        <w:t xml:space="preserve"> comenzó hablando con una prima</w:t>
-      </w:r>
-      <w:r>
-        <w:t>, y ella le hizo un código de Pagina Web.</w:t>
-      </w:r>
-    </w:p>
-    <w:p>
-      <w:r>
-        <w:t xml:space="preserve">Ahí tuvo el Hijo, </w:t>
-      </w:r>
-      <w:proofErr w:type="spellStart"/>
-      <w:r>
-        <w:t>Andre</w:t>
-      </w:r>
-      <w:proofErr w:type="spellEnd"/>
-      <w:r>
-        <w:t xml:space="preserve"> pensó en desarrollar su aplicación, quería desarrollar apps para jardines.</w:t>
-      </w:r>
-    </w:p>
-    <w:p>
-      <w:r>
-        <w:t>Medir que tanto ha crecido dependiendo en las áreas.</w:t>
-      </w:r>
-    </w:p>
-    <w:p>
-      <w:r>
-        <w:t xml:space="preserve">“Diseño de producto” en </w:t>
-      </w:r>
-      <w:proofErr w:type="spellStart"/>
-      <w:r>
-        <w:t>Platzi</w:t>
-      </w:r>
-      <w:proofErr w:type="spellEnd"/>
-      <w:r>
-        <w:t>.</w:t>
-      </w:r>
-    </w:p>
-    <w:p>
+      <w:r>
+        <w:t>*</w:t>
+      </w:r>
       <w:r>
         <w:t>“Programar en Android”.</w:t>
       </w:r>
     </w:p>
     <w:p>
       <w:r>
+        <w:t>*</w:t>
+      </w:r>
+      <w:r>
         <w:t xml:space="preserve">“Base de Datos </w:t>
       </w:r>
       <w:proofErr w:type="spellStart"/>
@@ -17792,61 +17911,6 @@
       <w:proofErr w:type="spellEnd"/>
       <w:r>
         <w:t>”.</w:t>
-      </w:r>
-    </w:p>
-    <w:p>
-      <w:proofErr w:type="spellStart"/>
-      <w:r>
-        <w:t>Andre</w:t>
-      </w:r>
-      <w:proofErr w:type="spellEnd"/>
-      <w:r>
-        <w:t xml:space="preserve"> se </w:t>
-      </w:r>
-      <w:proofErr w:type="spellStart"/>
-      <w:r>
-        <w:t>Graduo</w:t>
-      </w:r>
-      <w:proofErr w:type="spellEnd"/>
-      <w:r>
-        <w:t xml:space="preserve"> de </w:t>
-      </w:r>
-      <w:proofErr w:type="spellStart"/>
-      <w:r>
-        <w:t>Mecatronica</w:t>
-      </w:r>
-      <w:proofErr w:type="spellEnd"/>
-      <w:r>
-        <w:t>.</w:t>
-      </w:r>
-    </w:p>
-    <w:p>
-      <w:r>
-        <w:t xml:space="preserve">Abro </w:t>
-      </w:r>
-      <w:proofErr w:type="spellStart"/>
-      <w:r>
-        <w:t>linkedin</w:t>
-      </w:r>
-      <w:proofErr w:type="spellEnd"/>
-      <w:r>
-        <w:t xml:space="preserve">, apareció una oferta en </w:t>
-      </w:r>
-      <w:proofErr w:type="spellStart"/>
-      <w:r>
-        <w:t>hackatoon</w:t>
-      </w:r>
-      <w:proofErr w:type="spellEnd"/>
-      <w:r>
-        <w:t xml:space="preserve">, una nueva </w:t>
-      </w:r>
-      <w:proofErr w:type="spellStart"/>
-      <w:r>
-        <w:t>tecnologia</w:t>
-      </w:r>
-      <w:proofErr w:type="spellEnd"/>
-      <w:r>
-        <w:t>.</w:t>
       </w:r>
     </w:p>
     <w:p>
@@ -17870,8 +17934,8 @@
         </w:rPr>
         <w:drawing>
           <wp:inline distT="0" distB="0" distL="0" distR="0" wp14:anchorId="7D127C8D" wp14:editId="5E3B2C3C">
-            <wp:extent cx="2228850" cy="3218094"/>
-            <wp:effectExtent l="0" t="0" r="0" b="1905"/>
+            <wp:extent cx="1352550" cy="1952860"/>
+            <wp:effectExtent l="0" t="0" r="0" b="9525"/>
             <wp:docPr id="21" name="Imagen 21"/>
             <wp:cNvGraphicFramePr>
               <a:graphicFrameLocks xmlns:a="http://schemas.openxmlformats.org/drawingml/2006/main" noChangeAspect="1"/>
@@ -17892,7 +17956,7 @@
                   <pic:spPr>
                     <a:xfrm>
                       <a:off x="0" y="0"/>
-                      <a:ext cx="2237870" cy="3231117"/>
+                      <a:ext cx="1361369" cy="1965593"/>
                     </a:xfrm>
                     <a:prstGeom prst="rect">
                       <a:avLst/>
@@ -17906,12 +17970,633 @@
       </w:r>
     </w:p>
     <w:p/>
+    <w:p>
+      <w:pPr>
+        <w:rPr>
+          <w:b/>
+        </w:rPr>
+      </w:pPr>
+      <w:r>
+        <w:rPr>
+          <w:b/>
+        </w:rPr>
+        <w:t>***Continuamos con el Curso***</w:t>
+      </w:r>
+    </w:p>
+    <w:p>
+      <w:pPr>
+        <w:jc w:val="center"/>
+        <w:rPr>
+          <w:b/>
+        </w:rPr>
+      </w:pPr>
+      <w:r>
+        <w:rPr>
+          <w:b/>
+        </w:rPr>
+        <w:t xml:space="preserve">Como recorrer un </w:t>
+      </w:r>
+      <w:proofErr w:type="spellStart"/>
+      <w:r>
+        <w:rPr>
+          <w:b/>
+        </w:rPr>
+        <w:t>String</w:t>
+      </w:r>
+      <w:proofErr w:type="spellEnd"/>
+      <w:r>
+        <w:rPr>
+          <w:b/>
+        </w:rPr>
+        <w:t xml:space="preserve"> con FOR.</w:t>
+      </w:r>
+    </w:p>
+    <w:p>
+      <w:pPr>
+        <w:rPr>
+          <w:rFonts w:ascii="Roboto" w:hAnsi="Roboto"/>
+          <w:color w:val="BECDE3"/>
+          <w:sz w:val="23"/>
+          <w:szCs w:val="23"/>
+          <w:shd w:val="clear" w:color="auto" w:fill="121F3D"/>
+        </w:rPr>
+      </w:pPr>
+      <w:r>
+        <w:rPr>
+          <w:rFonts w:ascii="Roboto" w:hAnsi="Roboto"/>
+          <w:color w:val="BECDE3"/>
+          <w:sz w:val="23"/>
+          <w:szCs w:val="23"/>
+          <w:shd w:val="clear" w:color="auto" w:fill="121F3D"/>
+        </w:rPr>
+        <w:t>Recorrer </w:t>
+      </w:r>
+      <w:r>
+        <w:rPr>
+          <w:rStyle w:val="Textoennegrita"/>
+          <w:rFonts w:ascii="Roboto" w:hAnsi="Roboto"/>
+          <w:color w:val="BECDE3"/>
+          <w:sz w:val="23"/>
+          <w:szCs w:val="23"/>
+          <w:shd w:val="clear" w:color="auto" w:fill="121F3D"/>
+        </w:rPr>
+        <w:t xml:space="preserve">un </w:t>
+      </w:r>
+      <w:proofErr w:type="spellStart"/>
+      <w:r>
+        <w:rPr>
+          <w:rStyle w:val="Textoennegrita"/>
+          <w:rFonts w:ascii="Roboto" w:hAnsi="Roboto"/>
+          <w:color w:val="BECDE3"/>
+          <w:sz w:val="23"/>
+          <w:szCs w:val="23"/>
+          <w:shd w:val="clear" w:color="auto" w:fill="121F3D"/>
+        </w:rPr>
+        <w:t>string</w:t>
+      </w:r>
+      <w:proofErr w:type="spellEnd"/>
+      <w:r>
+        <w:rPr>
+          <w:rStyle w:val="Textoennegrita"/>
+          <w:rFonts w:ascii="Roboto" w:hAnsi="Roboto"/>
+          <w:color w:val="BECDE3"/>
+          <w:sz w:val="23"/>
+          <w:szCs w:val="23"/>
+          <w:shd w:val="clear" w:color="auto" w:fill="121F3D"/>
+        </w:rPr>
+        <w:t xml:space="preserve"> con el ciclo </w:t>
+      </w:r>
+      <w:proofErr w:type="spellStart"/>
+      <w:r>
+        <w:rPr>
+          <w:rStyle w:val="Textoennegrita"/>
+          <w:rFonts w:ascii="Roboto" w:hAnsi="Roboto"/>
+          <w:color w:val="BECDE3"/>
+          <w:sz w:val="23"/>
+          <w:szCs w:val="23"/>
+          <w:shd w:val="clear" w:color="auto" w:fill="121F3D"/>
+        </w:rPr>
+        <w:t>For</w:t>
+      </w:r>
+      <w:proofErr w:type="spellEnd"/>
+      <w:r>
+        <w:rPr>
+          <w:rFonts w:ascii="Roboto" w:hAnsi="Roboto"/>
+          <w:color w:val="BECDE3"/>
+          <w:sz w:val="23"/>
+          <w:szCs w:val="23"/>
+          <w:shd w:val="clear" w:color="auto" w:fill="121F3D"/>
+        </w:rPr>
+        <w:t> es tomar la cadena de caracteres y separarlas una a una. De este modo, quedaría el comando:</w:t>
+      </w:r>
+    </w:p>
     <w:p/>
-    <w:p/>
-    <w:p/>
-    <w:p/>
-    <w:p/>
-    <w:p/>
+    <w:p>
+      <w:pPr>
+        <w:shd w:val="clear" w:color="auto" w:fill="1E1E1E"/>
+        <w:spacing w:after="0" w:line="285" w:lineRule="atLeast"/>
+        <w:rPr>
+          <w:rFonts w:ascii="Consolas" w:eastAsia="Times New Roman" w:hAnsi="Consolas" w:cs="Times New Roman"/>
+          <w:color w:val="D4D4D4"/>
+          <w:sz w:val="21"/>
+          <w:szCs w:val="21"/>
+          <w:lang w:eastAsia="es-CO"/>
+        </w:rPr>
+      </w:pPr>
+      <w:proofErr w:type="spellStart"/>
+      <w:proofErr w:type="gramStart"/>
+      <w:r>
+        <w:rPr>
+          <w:rFonts w:ascii="Consolas" w:eastAsia="Times New Roman" w:hAnsi="Consolas" w:cs="Times New Roman"/>
+          <w:color w:val="569CD6"/>
+          <w:sz w:val="21"/>
+          <w:szCs w:val="21"/>
+          <w:lang w:eastAsia="es-CO"/>
+        </w:rPr>
+        <w:t>def</w:t>
+      </w:r>
+      <w:proofErr w:type="spellEnd"/>
+      <w:proofErr w:type="gramEnd"/>
+      <w:r>
+        <w:rPr>
+          <w:rFonts w:ascii="Consolas" w:eastAsia="Times New Roman" w:hAnsi="Consolas" w:cs="Times New Roman"/>
+          <w:color w:val="D4D4D4"/>
+          <w:sz w:val="21"/>
+          <w:szCs w:val="21"/>
+          <w:lang w:eastAsia="es-CO"/>
+        </w:rPr>
+        <w:t xml:space="preserve"> </w:t>
+      </w:r>
+      <w:r>
+        <w:rPr>
+          <w:rFonts w:ascii="Consolas" w:eastAsia="Times New Roman" w:hAnsi="Consolas" w:cs="Times New Roman"/>
+          <w:color w:val="DCDCAA"/>
+          <w:sz w:val="21"/>
+          <w:szCs w:val="21"/>
+          <w:lang w:eastAsia="es-CO"/>
+        </w:rPr>
+        <w:t>run</w:t>
+      </w:r>
+      <w:r>
+        <w:rPr>
+          <w:rFonts w:ascii="Consolas" w:eastAsia="Times New Roman" w:hAnsi="Consolas" w:cs="Times New Roman"/>
+          <w:color w:val="D4D4D4"/>
+          <w:sz w:val="21"/>
+          <w:szCs w:val="21"/>
+          <w:lang w:eastAsia="es-CO"/>
+        </w:rPr>
+        <w:t>():</w:t>
+      </w:r>
+    </w:p>
+    <w:p>
+      <w:pPr>
+        <w:shd w:val="clear" w:color="auto" w:fill="1E1E1E"/>
+        <w:spacing w:after="0" w:line="285" w:lineRule="atLeast"/>
+        <w:rPr>
+          <w:rFonts w:ascii="Consolas" w:eastAsia="Times New Roman" w:hAnsi="Consolas" w:cs="Times New Roman"/>
+          <w:color w:val="D4D4D4"/>
+          <w:sz w:val="21"/>
+          <w:szCs w:val="21"/>
+          <w:lang w:eastAsia="es-CO"/>
+        </w:rPr>
+      </w:pPr>
+      <w:r>
+        <w:rPr>
+          <w:rFonts w:ascii="Consolas" w:eastAsia="Times New Roman" w:hAnsi="Consolas" w:cs="Times New Roman"/>
+          <w:color w:val="D4D4D4"/>
+          <w:sz w:val="21"/>
+          <w:szCs w:val="21"/>
+          <w:lang w:eastAsia="es-CO"/>
+        </w:rPr>
+        <w:t xml:space="preserve">    </w:t>
+      </w:r>
+      <w:proofErr w:type="gramStart"/>
+      <w:r>
+        <w:rPr>
+          <w:rFonts w:ascii="Consolas" w:eastAsia="Times New Roman" w:hAnsi="Consolas" w:cs="Times New Roman"/>
+          <w:color w:val="9CDCFE"/>
+          <w:sz w:val="21"/>
+          <w:szCs w:val="21"/>
+          <w:lang w:eastAsia="es-CO"/>
+        </w:rPr>
+        <w:t>frase</w:t>
+      </w:r>
+      <w:proofErr w:type="gramEnd"/>
+      <w:r>
+        <w:rPr>
+          <w:rFonts w:ascii="Consolas" w:eastAsia="Times New Roman" w:hAnsi="Consolas" w:cs="Times New Roman"/>
+          <w:color w:val="D4D4D4"/>
+          <w:sz w:val="21"/>
+          <w:szCs w:val="21"/>
+          <w:lang w:eastAsia="es-CO"/>
+        </w:rPr>
+        <w:t xml:space="preserve"> = </w:t>
+      </w:r>
+      <w:r>
+        <w:rPr>
+          <w:rFonts w:ascii="Consolas" w:eastAsia="Times New Roman" w:hAnsi="Consolas" w:cs="Times New Roman"/>
+          <w:color w:val="DCDCAA"/>
+          <w:sz w:val="21"/>
+          <w:szCs w:val="21"/>
+          <w:lang w:eastAsia="es-CO"/>
+        </w:rPr>
+        <w:t>input</w:t>
+      </w:r>
+      <w:r>
+        <w:rPr>
+          <w:rFonts w:ascii="Consolas" w:eastAsia="Times New Roman" w:hAnsi="Consolas" w:cs="Times New Roman"/>
+          <w:color w:val="D4D4D4"/>
+          <w:sz w:val="21"/>
+          <w:szCs w:val="21"/>
+          <w:lang w:eastAsia="es-CO"/>
+        </w:rPr>
+        <w:t>(</w:t>
+      </w:r>
+      <w:r>
+        <w:rPr>
+          <w:rFonts w:ascii="Consolas" w:eastAsia="Times New Roman" w:hAnsi="Consolas" w:cs="Times New Roman"/>
+          <w:color w:val="CE9178"/>
+          <w:sz w:val="21"/>
+          <w:szCs w:val="21"/>
+          <w:lang w:eastAsia="es-CO"/>
+        </w:rPr>
+        <w:t>"Escribe una frase: "</w:t>
+      </w:r>
+      <w:r>
+        <w:rPr>
+          <w:rFonts w:ascii="Consolas" w:eastAsia="Times New Roman" w:hAnsi="Consolas" w:cs="Times New Roman"/>
+          <w:color w:val="D4D4D4"/>
+          <w:sz w:val="21"/>
+          <w:szCs w:val="21"/>
+          <w:lang w:eastAsia="es-CO"/>
+        </w:rPr>
+        <w:t>)</w:t>
+      </w:r>
+    </w:p>
+    <w:p>
+      <w:pPr>
+        <w:shd w:val="clear" w:color="auto" w:fill="1E1E1E"/>
+        <w:spacing w:after="0" w:line="285" w:lineRule="atLeast"/>
+        <w:rPr>
+          <w:rFonts w:ascii="Consolas" w:eastAsia="Times New Roman" w:hAnsi="Consolas" w:cs="Times New Roman"/>
+          <w:color w:val="D4D4D4"/>
+          <w:sz w:val="21"/>
+          <w:szCs w:val="21"/>
+          <w:lang w:val="en-US" w:eastAsia="es-CO"/>
+        </w:rPr>
+      </w:pPr>
+      <w:r>
+        <w:rPr>
+          <w:rFonts w:ascii="Consolas" w:eastAsia="Times New Roman" w:hAnsi="Consolas" w:cs="Times New Roman"/>
+          <w:color w:val="D4D4D4"/>
+          <w:sz w:val="21"/>
+          <w:szCs w:val="21"/>
+          <w:lang w:eastAsia="es-CO"/>
+        </w:rPr>
+        <w:t xml:space="preserve">    </w:t>
+      </w:r>
+      <w:proofErr w:type="gramStart"/>
+      <w:r>
+        <w:rPr>
+          <w:rFonts w:ascii="Consolas" w:eastAsia="Times New Roman" w:hAnsi="Consolas" w:cs="Times New Roman"/>
+          <w:color w:val="C586C0"/>
+          <w:sz w:val="21"/>
+          <w:szCs w:val="21"/>
+          <w:lang w:val="en-US" w:eastAsia="es-CO"/>
+        </w:rPr>
+        <w:t>for</w:t>
+      </w:r>
+      <w:proofErr w:type="gramEnd"/>
+      <w:r>
+        <w:rPr>
+          <w:rFonts w:ascii="Consolas" w:eastAsia="Times New Roman" w:hAnsi="Consolas" w:cs="Times New Roman"/>
+          <w:color w:val="D4D4D4"/>
+          <w:sz w:val="21"/>
+          <w:szCs w:val="21"/>
+          <w:lang w:val="en-US" w:eastAsia="es-CO"/>
+        </w:rPr>
+        <w:t xml:space="preserve"> </w:t>
+      </w:r>
+      <w:proofErr w:type="spellStart"/>
+      <w:r>
+        <w:rPr>
+          <w:rFonts w:ascii="Consolas" w:eastAsia="Times New Roman" w:hAnsi="Consolas" w:cs="Times New Roman"/>
+          <w:color w:val="9CDCFE"/>
+          <w:sz w:val="21"/>
+          <w:szCs w:val="21"/>
+          <w:lang w:val="en-US" w:eastAsia="es-CO"/>
+        </w:rPr>
+        <w:t>caracter</w:t>
+      </w:r>
+      <w:proofErr w:type="spellEnd"/>
+      <w:r>
+        <w:rPr>
+          <w:rFonts w:ascii="Consolas" w:eastAsia="Times New Roman" w:hAnsi="Consolas" w:cs="Times New Roman"/>
+          <w:color w:val="D4D4D4"/>
+          <w:sz w:val="21"/>
+          <w:szCs w:val="21"/>
+          <w:lang w:val="en-US" w:eastAsia="es-CO"/>
+        </w:rPr>
+        <w:t xml:space="preserve"> </w:t>
+      </w:r>
+      <w:r>
+        <w:rPr>
+          <w:rFonts w:ascii="Consolas" w:eastAsia="Times New Roman" w:hAnsi="Consolas" w:cs="Times New Roman"/>
+          <w:color w:val="C586C0"/>
+          <w:sz w:val="21"/>
+          <w:szCs w:val="21"/>
+          <w:lang w:val="en-US" w:eastAsia="es-CO"/>
+        </w:rPr>
+        <w:t>in</w:t>
+      </w:r>
+      <w:r>
+        <w:rPr>
+          <w:rFonts w:ascii="Consolas" w:eastAsia="Times New Roman" w:hAnsi="Consolas" w:cs="Times New Roman"/>
+          <w:color w:val="D4D4D4"/>
+          <w:sz w:val="21"/>
+          <w:szCs w:val="21"/>
+          <w:lang w:val="en-US" w:eastAsia="es-CO"/>
+        </w:rPr>
+        <w:t xml:space="preserve"> </w:t>
+      </w:r>
+      <w:proofErr w:type="spellStart"/>
+      <w:r>
+        <w:rPr>
+          <w:rFonts w:ascii="Consolas" w:eastAsia="Times New Roman" w:hAnsi="Consolas" w:cs="Times New Roman"/>
+          <w:color w:val="9CDCFE"/>
+          <w:sz w:val="21"/>
+          <w:szCs w:val="21"/>
+          <w:lang w:val="en-US" w:eastAsia="es-CO"/>
+        </w:rPr>
+        <w:t>frase</w:t>
+      </w:r>
+      <w:proofErr w:type="spellEnd"/>
+      <w:r>
+        <w:rPr>
+          <w:rFonts w:ascii="Consolas" w:eastAsia="Times New Roman" w:hAnsi="Consolas" w:cs="Times New Roman"/>
+          <w:color w:val="D4D4D4"/>
+          <w:sz w:val="21"/>
+          <w:szCs w:val="21"/>
+          <w:lang w:val="en-US" w:eastAsia="es-CO"/>
+        </w:rPr>
+        <w:t>:</w:t>
+      </w:r>
+    </w:p>
+    <w:p>
+      <w:pPr>
+        <w:shd w:val="clear" w:color="auto" w:fill="1E1E1E"/>
+        <w:spacing w:after="0" w:line="285" w:lineRule="atLeast"/>
+        <w:rPr>
+          <w:rFonts w:ascii="Consolas" w:eastAsia="Times New Roman" w:hAnsi="Consolas" w:cs="Times New Roman"/>
+          <w:color w:val="D4D4D4"/>
+          <w:sz w:val="21"/>
+          <w:szCs w:val="21"/>
+          <w:lang w:val="en-US" w:eastAsia="es-CO"/>
+        </w:rPr>
+      </w:pPr>
+      <w:r>
+        <w:rPr>
+          <w:rFonts w:ascii="Consolas" w:eastAsia="Times New Roman" w:hAnsi="Consolas" w:cs="Times New Roman"/>
+          <w:color w:val="D4D4D4"/>
+          <w:sz w:val="21"/>
+          <w:szCs w:val="21"/>
+          <w:lang w:val="en-US" w:eastAsia="es-CO"/>
+        </w:rPr>
+        <w:t xml:space="preserve">        </w:t>
+      </w:r>
+      <w:proofErr w:type="gramStart"/>
+      <w:r>
+        <w:rPr>
+          <w:rFonts w:ascii="Consolas" w:eastAsia="Times New Roman" w:hAnsi="Consolas" w:cs="Times New Roman"/>
+          <w:color w:val="DCDCAA"/>
+          <w:sz w:val="21"/>
+          <w:szCs w:val="21"/>
+          <w:lang w:val="en-US" w:eastAsia="es-CO"/>
+        </w:rPr>
+        <w:t>print</w:t>
+      </w:r>
+      <w:r>
+        <w:rPr>
+          <w:rFonts w:ascii="Consolas" w:eastAsia="Times New Roman" w:hAnsi="Consolas" w:cs="Times New Roman"/>
+          <w:color w:val="D4D4D4"/>
+          <w:sz w:val="21"/>
+          <w:szCs w:val="21"/>
+          <w:lang w:val="en-US" w:eastAsia="es-CO"/>
+        </w:rPr>
+        <w:t>(</w:t>
+      </w:r>
+      <w:proofErr w:type="spellStart"/>
+      <w:proofErr w:type="gramEnd"/>
+      <w:r>
+        <w:rPr>
+          <w:rFonts w:ascii="Consolas" w:eastAsia="Times New Roman" w:hAnsi="Consolas" w:cs="Times New Roman"/>
+          <w:color w:val="9CDCFE"/>
+          <w:sz w:val="21"/>
+          <w:szCs w:val="21"/>
+          <w:lang w:val="en-US" w:eastAsia="es-CO"/>
+        </w:rPr>
+        <w:t>caracter</w:t>
+      </w:r>
+      <w:r>
+        <w:rPr>
+          <w:rFonts w:ascii="Consolas" w:eastAsia="Times New Roman" w:hAnsi="Consolas" w:cs="Times New Roman"/>
+          <w:color w:val="D4D4D4"/>
+          <w:sz w:val="21"/>
+          <w:szCs w:val="21"/>
+          <w:lang w:val="en-US" w:eastAsia="es-CO"/>
+        </w:rPr>
+        <w:t>.</w:t>
+      </w:r>
+      <w:r>
+        <w:rPr>
+          <w:rFonts w:ascii="Consolas" w:eastAsia="Times New Roman" w:hAnsi="Consolas" w:cs="Times New Roman"/>
+          <w:color w:val="DCDCAA"/>
+          <w:sz w:val="21"/>
+          <w:szCs w:val="21"/>
+          <w:lang w:val="en-US" w:eastAsia="es-CO"/>
+        </w:rPr>
+        <w:t>upper</w:t>
+      </w:r>
+      <w:proofErr w:type="spellEnd"/>
+      <w:r>
+        <w:rPr>
+          <w:rFonts w:ascii="Consolas" w:eastAsia="Times New Roman" w:hAnsi="Consolas" w:cs="Times New Roman"/>
+          <w:color w:val="D4D4D4"/>
+          <w:sz w:val="21"/>
+          <w:szCs w:val="21"/>
+          <w:lang w:val="en-US" w:eastAsia="es-CO"/>
+        </w:rPr>
+        <w:t>())</w:t>
+      </w:r>
+    </w:p>
+    <w:p>
+      <w:pPr>
+        <w:shd w:val="clear" w:color="auto" w:fill="1E1E1E"/>
+        <w:spacing w:after="240" w:line="285" w:lineRule="atLeast"/>
+        <w:rPr>
+          <w:rFonts w:ascii="Consolas" w:eastAsia="Times New Roman" w:hAnsi="Consolas" w:cs="Times New Roman"/>
+          <w:color w:val="D4D4D4"/>
+          <w:sz w:val="21"/>
+          <w:szCs w:val="21"/>
+          <w:lang w:val="en-US" w:eastAsia="es-CO"/>
+        </w:rPr>
+      </w:pPr>
+    </w:p>
+    <w:p>
+      <w:pPr>
+        <w:shd w:val="clear" w:color="auto" w:fill="1E1E1E"/>
+        <w:spacing w:after="0" w:line="285" w:lineRule="atLeast"/>
+        <w:rPr>
+          <w:rFonts w:ascii="Consolas" w:eastAsia="Times New Roman" w:hAnsi="Consolas" w:cs="Times New Roman"/>
+          <w:color w:val="D4D4D4"/>
+          <w:sz w:val="21"/>
+          <w:szCs w:val="21"/>
+          <w:lang w:val="en-US" w:eastAsia="es-CO"/>
+        </w:rPr>
+      </w:pPr>
+      <w:proofErr w:type="gramStart"/>
+      <w:r>
+        <w:rPr>
+          <w:rFonts w:ascii="Consolas" w:eastAsia="Times New Roman" w:hAnsi="Consolas" w:cs="Times New Roman"/>
+          <w:color w:val="C586C0"/>
+          <w:sz w:val="21"/>
+          <w:szCs w:val="21"/>
+          <w:lang w:val="en-US" w:eastAsia="es-CO"/>
+        </w:rPr>
+        <w:t>if</w:t>
+      </w:r>
+      <w:proofErr w:type="gramEnd"/>
+      <w:r>
+        <w:rPr>
+          <w:rFonts w:ascii="Consolas" w:eastAsia="Times New Roman" w:hAnsi="Consolas" w:cs="Times New Roman"/>
+          <w:color w:val="D4D4D4"/>
+          <w:sz w:val="21"/>
+          <w:szCs w:val="21"/>
+          <w:lang w:val="en-US" w:eastAsia="es-CO"/>
+        </w:rPr>
+        <w:t xml:space="preserve"> </w:t>
+      </w:r>
+      <w:r>
+        <w:rPr>
+          <w:rFonts w:ascii="Consolas" w:eastAsia="Times New Roman" w:hAnsi="Consolas" w:cs="Times New Roman"/>
+          <w:color w:val="9CDCFE"/>
+          <w:sz w:val="21"/>
+          <w:szCs w:val="21"/>
+          <w:lang w:val="en-US" w:eastAsia="es-CO"/>
+        </w:rPr>
+        <w:t>__name__</w:t>
+      </w:r>
+      <w:r>
+        <w:rPr>
+          <w:rFonts w:ascii="Consolas" w:eastAsia="Times New Roman" w:hAnsi="Consolas" w:cs="Times New Roman"/>
+          <w:color w:val="D4D4D4"/>
+          <w:sz w:val="21"/>
+          <w:szCs w:val="21"/>
+          <w:lang w:val="en-US" w:eastAsia="es-CO"/>
+        </w:rPr>
+        <w:t xml:space="preserve"> == </w:t>
+      </w:r>
+      <w:r>
+        <w:rPr>
+          <w:rFonts w:ascii="Consolas" w:eastAsia="Times New Roman" w:hAnsi="Consolas" w:cs="Times New Roman"/>
+          <w:color w:val="CE9178"/>
+          <w:sz w:val="21"/>
+          <w:szCs w:val="21"/>
+          <w:lang w:val="en-US" w:eastAsia="es-CO"/>
+        </w:rPr>
+        <w:t>'__main__'</w:t>
+      </w:r>
+      <w:r>
+        <w:rPr>
+          <w:rFonts w:ascii="Consolas" w:eastAsia="Times New Roman" w:hAnsi="Consolas" w:cs="Times New Roman"/>
+          <w:color w:val="D4D4D4"/>
+          <w:sz w:val="21"/>
+          <w:szCs w:val="21"/>
+          <w:lang w:val="en-US" w:eastAsia="es-CO"/>
+        </w:rPr>
+        <w:t>:</w:t>
+      </w:r>
+    </w:p>
+    <w:p>
+      <w:pPr>
+        <w:shd w:val="clear" w:color="auto" w:fill="1E1E1E"/>
+        <w:spacing w:after="0" w:line="285" w:lineRule="atLeast"/>
+        <w:rPr>
+          <w:rFonts w:ascii="Consolas" w:eastAsia="Times New Roman" w:hAnsi="Consolas" w:cs="Times New Roman"/>
+          <w:color w:val="D4D4D4"/>
+          <w:sz w:val="21"/>
+          <w:szCs w:val="21"/>
+          <w:lang w:eastAsia="es-CO"/>
+        </w:rPr>
+      </w:pPr>
+      <w:r>
+        <w:rPr>
+          <w:rFonts w:ascii="Consolas" w:eastAsia="Times New Roman" w:hAnsi="Consolas" w:cs="Times New Roman"/>
+          <w:color w:val="D4D4D4"/>
+          <w:sz w:val="21"/>
+          <w:szCs w:val="21"/>
+          <w:lang w:val="en-US" w:eastAsia="es-CO"/>
+        </w:rPr>
+        <w:t xml:space="preserve">    </w:t>
+      </w:r>
+      <w:proofErr w:type="gramStart"/>
+      <w:r>
+        <w:rPr>
+          <w:rFonts w:ascii="Consolas" w:eastAsia="Times New Roman" w:hAnsi="Consolas" w:cs="Times New Roman"/>
+          <w:color w:val="DCDCAA"/>
+          <w:sz w:val="21"/>
+          <w:szCs w:val="21"/>
+          <w:lang w:eastAsia="es-CO"/>
+        </w:rPr>
+        <w:t>run</w:t>
+      </w:r>
+      <w:proofErr w:type="gramEnd"/>
+      <w:r>
+        <w:rPr>
+          <w:rFonts w:ascii="Consolas" w:eastAsia="Times New Roman" w:hAnsi="Consolas" w:cs="Times New Roman"/>
+          <w:color w:val="D4D4D4"/>
+          <w:sz w:val="21"/>
+          <w:szCs w:val="21"/>
+          <w:lang w:eastAsia="es-CO"/>
+        </w:rPr>
+        <w:t>()</w:t>
+      </w:r>
+    </w:p>
+    <w:p>
+      <w:pPr>
+        <w:rPr>
+          <w:lang w:val="en-US"/>
+        </w:rPr>
+      </w:pPr>
+    </w:p>
+    <w:p>
+      <w:pPr>
+        <w:rPr>
+          <w:lang w:val="en-US"/>
+        </w:rPr>
+      </w:pPr>
+    </w:p>
+    <w:p>
+      <w:pPr>
+        <w:rPr>
+          <w:lang w:val="en-US"/>
+        </w:rPr>
+      </w:pPr>
+    </w:p>
+    <w:p>
+      <w:pPr>
+        <w:rPr>
+          <w:lang w:val="en-US"/>
+        </w:rPr>
+      </w:pPr>
+    </w:p>
+    <w:p>
+      <w:pPr>
+        <w:rPr>
+          <w:lang w:val="en-US"/>
+        </w:rPr>
+      </w:pPr>
+    </w:p>
     <w:sectPr>
       <w:pgSz w:w="12240" w:h="15840"/>
       <w:pgMar w:top="1417" w:right="1701" w:bottom="1417" w:left="1701" w:header="708" w:footer="708" w:gutter="0"/>

</xml_diff>

<commit_message>
Actualización con el programa de numeros primos
</commit_message>
<xml_diff>
--- a/ProgramacionPython.docx
+++ b/ProgramacionPython.docx
@@ -2893,6 +2893,7 @@
         <w:rPr>
           <w:b/>
           <w:i/>
+          <w:lang w:val="en-US"/>
         </w:rPr>
       </w:pPr>
     </w:p>
@@ -2901,6 +2902,7 @@
         <w:rPr>
           <w:b/>
           <w:i/>
+          <w:lang w:val="en-US"/>
         </w:rPr>
       </w:pPr>
     </w:p>
@@ -10605,9 +10607,10 @@
           <w:color w:val="D4D4D4"/>
           <w:sz w:val="21"/>
           <w:szCs w:val="21"/>
-          <w:lang w:eastAsia="es-CO"/>
-        </w:rPr>
-      </w:pPr>
+          <w:lang w:val="en-US" w:eastAsia="es-CO"/>
+        </w:rPr>
+      </w:pPr>
+      <w:proofErr w:type="spellStart"/>
       <w:proofErr w:type="gramStart"/>
       <w:r>
         <w:rPr>
@@ -10615,10 +10618,11 @@
           <w:color w:val="9CDCFE"/>
           <w:sz w:val="21"/>
           <w:szCs w:val="21"/>
-          <w:lang w:eastAsia="es-CO"/>
+          <w:lang w:val="en-US" w:eastAsia="es-CO"/>
         </w:rPr>
         <w:t>calcular</w:t>
       </w:r>
+      <w:proofErr w:type="spellEnd"/>
       <w:proofErr w:type="gramEnd"/>
       <w:r>
         <w:rPr>
@@ -10626,7 +10630,7 @@
           <w:color w:val="D4D4D4"/>
           <w:sz w:val="21"/>
           <w:szCs w:val="21"/>
-          <w:lang w:eastAsia="es-CO"/>
+          <w:lang w:val="en-US" w:eastAsia="es-CO"/>
         </w:rPr>
         <w:t xml:space="preserve">= </w:t>
       </w:r>
@@ -10637,7 +10641,7 @@
           <w:color w:val="4EC9B0"/>
           <w:sz w:val="21"/>
           <w:szCs w:val="21"/>
-          <w:lang w:eastAsia="es-CO"/>
+          <w:lang w:val="en-US" w:eastAsia="es-CO"/>
         </w:rPr>
         <w:t>int</w:t>
       </w:r>
@@ -10648,7 +10652,7 @@
           <w:color w:val="D4D4D4"/>
           <w:sz w:val="21"/>
           <w:szCs w:val="21"/>
-          <w:lang w:eastAsia="es-CO"/>
+          <w:lang w:val="en-US" w:eastAsia="es-CO"/>
         </w:rPr>
         <w:t>(</w:t>
       </w:r>
@@ -10658,7 +10662,7 @@
           <w:color w:val="DCDCAA"/>
           <w:sz w:val="21"/>
           <w:szCs w:val="21"/>
-          <w:lang w:eastAsia="es-CO"/>
+          <w:lang w:val="en-US" w:eastAsia="es-CO"/>
         </w:rPr>
         <w:t>input</w:t>
       </w:r>
@@ -10668,29 +10672,27 @@
           <w:color w:val="D4D4D4"/>
           <w:sz w:val="21"/>
           <w:szCs w:val="21"/>
-          <w:lang w:eastAsia="es-CO"/>
+          <w:lang w:val="en-US" w:eastAsia="es-CO"/>
         </w:rPr>
         <w:t>(</w:t>
       </w:r>
-      <w:proofErr w:type="spellStart"/>
       <w:r>
         <w:rPr>
           <w:rFonts w:ascii="Consolas" w:eastAsia="Times New Roman" w:hAnsi="Consolas" w:cs="Times New Roman"/>
           <w:color w:val="9CDCFE"/>
           <w:sz w:val="21"/>
           <w:szCs w:val="21"/>
-          <w:lang w:eastAsia="es-CO"/>
+          <w:lang w:val="en-US" w:eastAsia="es-CO"/>
         </w:rPr>
         <w:t>menu</w:t>
       </w:r>
-      <w:proofErr w:type="spellEnd"/>
-      <w:r>
-        <w:rPr>
-          <w:rFonts w:ascii="Consolas" w:eastAsia="Times New Roman" w:hAnsi="Consolas" w:cs="Times New Roman"/>
-          <w:color w:val="D4D4D4"/>
-          <w:sz w:val="21"/>
-          <w:szCs w:val="21"/>
-          <w:lang w:eastAsia="es-CO"/>
+      <w:r>
+        <w:rPr>
+          <w:rFonts w:ascii="Consolas" w:eastAsia="Times New Roman" w:hAnsi="Consolas" w:cs="Times New Roman"/>
+          <w:color w:val="D4D4D4"/>
+          <w:sz w:val="21"/>
+          <w:szCs w:val="21"/>
+          <w:lang w:val="en-US" w:eastAsia="es-CO"/>
         </w:rPr>
         <w:t>))</w:t>
       </w:r>
@@ -10704,7 +10706,7 @@
           <w:color w:val="D4D4D4"/>
           <w:sz w:val="21"/>
           <w:szCs w:val="21"/>
-          <w:lang w:eastAsia="es-CO"/>
+          <w:lang w:val="en-US" w:eastAsia="es-CO"/>
         </w:rPr>
       </w:pPr>
     </w:p>
@@ -10717,10 +10719,9 @@
           <w:color w:val="D4D4D4"/>
           <w:sz w:val="21"/>
           <w:szCs w:val="21"/>
-          <w:lang w:eastAsia="es-CO"/>
-        </w:rPr>
-      </w:pPr>
-      <w:proofErr w:type="spellStart"/>
+          <w:lang w:val="en-US" w:eastAsia="es-CO"/>
+        </w:rPr>
+      </w:pPr>
       <w:proofErr w:type="gramStart"/>
       <w:r>
         <w:rPr>
@@ -10728,11 +10729,10 @@
           <w:color w:val="DCDCAA"/>
           <w:sz w:val="21"/>
           <w:szCs w:val="21"/>
-          <w:lang w:eastAsia="es-CO"/>
+          <w:lang w:val="en-US" w:eastAsia="es-CO"/>
         </w:rPr>
         <w:t>print</w:t>
       </w:r>
-      <w:proofErr w:type="spellEnd"/>
       <w:proofErr w:type="gramEnd"/>
       <w:r>
         <w:rPr>
@@ -10740,7 +10740,7 @@
           <w:color w:val="D4D4D4"/>
           <w:sz w:val="21"/>
           <w:szCs w:val="21"/>
-          <w:lang w:eastAsia="es-CO"/>
+          <w:lang w:val="en-US" w:eastAsia="es-CO"/>
         </w:rPr>
         <w:t xml:space="preserve"> (</w:t>
       </w:r>
@@ -10750,7 +10750,7 @@
           <w:color w:val="CE9178"/>
           <w:sz w:val="21"/>
           <w:szCs w:val="21"/>
-          <w:lang w:eastAsia="es-CO"/>
+          <w:lang w:val="en-US" w:eastAsia="es-CO"/>
         </w:rPr>
         <w:t>"        ****************************************************************************************"</w:t>
       </w:r>
@@ -10760,7 +10760,7 @@
           <w:color w:val="D4D4D4"/>
           <w:sz w:val="21"/>
           <w:szCs w:val="21"/>
-          <w:lang w:eastAsia="es-CO"/>
+          <w:lang w:val="en-US" w:eastAsia="es-CO"/>
         </w:rPr>
         <w:t xml:space="preserve">) </w:t>
       </w:r>
@@ -11498,8 +11498,6 @@
         </w:rPr>
         <w:t>Trabajando con Texto: Cadena de caracteres.</w:t>
       </w:r>
-      <w:bookmarkStart w:id="0" w:name="_GoBack"/>
-      <w:bookmarkEnd w:id="0"/>
     </w:p>
     <w:p>
       <w:r>
@@ -16285,10 +16283,9 @@
           <w:color w:val="D4D4D4"/>
           <w:sz w:val="21"/>
           <w:szCs w:val="21"/>
-          <w:lang w:eastAsia="es-CO"/>
-        </w:rPr>
-      </w:pPr>
-      <w:proofErr w:type="spellStart"/>
+          <w:lang w:val="en-US" w:eastAsia="es-CO"/>
+        </w:rPr>
+      </w:pPr>
       <w:proofErr w:type="gramStart"/>
       <w:r>
         <w:rPr>
@@ -16296,11 +16293,10 @@
           <w:color w:val="C586C0"/>
           <w:sz w:val="21"/>
           <w:szCs w:val="21"/>
-          <w:lang w:eastAsia="es-CO"/>
+          <w:lang w:val="en-US" w:eastAsia="es-CO"/>
         </w:rPr>
         <w:t>for</w:t>
       </w:r>
-      <w:proofErr w:type="spellEnd"/>
       <w:proofErr w:type="gramEnd"/>
       <w:r>
         <w:rPr>
@@ -16308,27 +16304,29 @@
           <w:color w:val="D4D4D4"/>
           <w:sz w:val="21"/>
           <w:szCs w:val="21"/>
-          <w:lang w:eastAsia="es-CO"/>
+          <w:lang w:val="en-US" w:eastAsia="es-CO"/>
         </w:rPr>
         <w:t xml:space="preserve"> </w:t>
       </w:r>
+      <w:proofErr w:type="spellStart"/>
       <w:r>
         <w:rPr>
           <w:rFonts w:ascii="Consolas" w:eastAsia="Times New Roman" w:hAnsi="Consolas" w:cs="Times New Roman"/>
           <w:color w:val="9CDCFE"/>
           <w:sz w:val="21"/>
           <w:szCs w:val="21"/>
-          <w:lang w:eastAsia="es-CO"/>
+          <w:lang w:val="en-US" w:eastAsia="es-CO"/>
         </w:rPr>
         <w:t>i</w:t>
       </w:r>
-      <w:r>
-        <w:rPr>
-          <w:rFonts w:ascii="Consolas" w:eastAsia="Times New Roman" w:hAnsi="Consolas" w:cs="Times New Roman"/>
-          <w:color w:val="D4D4D4"/>
-          <w:sz w:val="21"/>
-          <w:szCs w:val="21"/>
-          <w:lang w:eastAsia="es-CO"/>
+      <w:proofErr w:type="spellEnd"/>
+      <w:r>
+        <w:rPr>
+          <w:rFonts w:ascii="Consolas" w:eastAsia="Times New Roman" w:hAnsi="Consolas" w:cs="Times New Roman"/>
+          <w:color w:val="D4D4D4"/>
+          <w:sz w:val="21"/>
+          <w:szCs w:val="21"/>
+          <w:lang w:val="en-US" w:eastAsia="es-CO"/>
         </w:rPr>
         <w:t xml:space="preserve"> </w:t>
       </w:r>
@@ -16338,7 +16336,7 @@
           <w:color w:val="C586C0"/>
           <w:sz w:val="21"/>
           <w:szCs w:val="21"/>
-          <w:lang w:eastAsia="es-CO"/>
+          <w:lang w:val="en-US" w:eastAsia="es-CO"/>
         </w:rPr>
         <w:t>in</w:t>
       </w:r>
@@ -16348,29 +16346,27 @@
           <w:color w:val="D4D4D4"/>
           <w:sz w:val="21"/>
           <w:szCs w:val="21"/>
-          <w:lang w:eastAsia="es-CO"/>
+          <w:lang w:val="en-US" w:eastAsia="es-CO"/>
         </w:rPr>
         <w:t xml:space="preserve"> </w:t>
       </w:r>
-      <w:proofErr w:type="spellStart"/>
       <w:r>
         <w:rPr>
           <w:rFonts w:ascii="Consolas" w:eastAsia="Times New Roman" w:hAnsi="Consolas" w:cs="Times New Roman"/>
           <w:color w:val="4EC9B0"/>
           <w:sz w:val="21"/>
           <w:szCs w:val="21"/>
-          <w:lang w:eastAsia="es-CO"/>
+          <w:lang w:val="en-US" w:eastAsia="es-CO"/>
         </w:rPr>
         <w:t>range</w:t>
       </w:r>
-      <w:proofErr w:type="spellEnd"/>
-      <w:r>
-        <w:rPr>
-          <w:rFonts w:ascii="Consolas" w:eastAsia="Times New Roman" w:hAnsi="Consolas" w:cs="Times New Roman"/>
-          <w:color w:val="D4D4D4"/>
-          <w:sz w:val="21"/>
-          <w:szCs w:val="21"/>
-          <w:lang w:eastAsia="es-CO"/>
+      <w:r>
+        <w:rPr>
+          <w:rFonts w:ascii="Consolas" w:eastAsia="Times New Roman" w:hAnsi="Consolas" w:cs="Times New Roman"/>
+          <w:color w:val="D4D4D4"/>
+          <w:sz w:val="21"/>
+          <w:szCs w:val="21"/>
+          <w:lang w:val="en-US" w:eastAsia="es-CO"/>
         </w:rPr>
         <w:t>(</w:t>
       </w:r>
@@ -16380,7 +16376,7 @@
           <w:color w:val="B5CEA8"/>
           <w:sz w:val="21"/>
           <w:szCs w:val="21"/>
-          <w:lang w:eastAsia="es-CO"/>
+          <w:lang w:val="en-US" w:eastAsia="es-CO"/>
         </w:rPr>
         <w:t>10</w:t>
       </w:r>
@@ -16390,7 +16386,7 @@
           <w:color w:val="D4D4D4"/>
           <w:sz w:val="21"/>
           <w:szCs w:val="21"/>
-          <w:lang w:eastAsia="es-CO"/>
+          <w:lang w:val="en-US" w:eastAsia="es-CO"/>
         </w:rPr>
         <w:t>):</w:t>
       </w:r>
@@ -16413,7 +16409,7 @@
           <w:color w:val="D4D4D4"/>
           <w:sz w:val="21"/>
           <w:szCs w:val="21"/>
-          <w:lang w:eastAsia="es-CO"/>
+          <w:lang w:val="en-US" w:eastAsia="es-CO"/>
         </w:rPr>
         <w:t xml:space="preserve">    </w:t>
       </w:r>
@@ -16481,7 +16477,7 @@
           <w:color w:val="D4D4D4"/>
           <w:sz w:val="21"/>
           <w:szCs w:val="21"/>
-          <w:lang w:val="en-US" w:eastAsia="es-CO"/>
+          <w:lang w:eastAsia="es-CO"/>
         </w:rPr>
       </w:pPr>
       <w:r>
@@ -16494,6 +16490,7 @@
         </w:rPr>
         <w:t xml:space="preserve">    </w:t>
       </w:r>
+      <w:proofErr w:type="spellStart"/>
       <w:proofErr w:type="gramStart"/>
       <w:r>
         <w:rPr>
@@ -16501,60 +16498,101 @@
           <w:color w:val="DCDCAA"/>
           <w:sz w:val="21"/>
           <w:szCs w:val="21"/>
-          <w:lang w:val="en-US" w:eastAsia="es-CO"/>
+          <w:lang w:eastAsia="es-CO"/>
         </w:rPr>
         <w:t>print</w:t>
       </w:r>
-      <w:r>
-        <w:rPr>
-          <w:rFonts w:ascii="Consolas" w:eastAsia="Times New Roman" w:hAnsi="Consolas" w:cs="Times New Roman"/>
-          <w:color w:val="D4D4D4"/>
-          <w:sz w:val="21"/>
-          <w:szCs w:val="21"/>
-          <w:lang w:val="en-US" w:eastAsia="es-CO"/>
+      <w:proofErr w:type="spellEnd"/>
+      <w:proofErr w:type="gramEnd"/>
+      <w:r>
+        <w:rPr>
+          <w:rFonts w:ascii="Consolas" w:eastAsia="Times New Roman" w:hAnsi="Consolas" w:cs="Times New Roman"/>
+          <w:color w:val="D4D4D4"/>
+          <w:sz w:val="21"/>
+          <w:szCs w:val="21"/>
+          <w:lang w:eastAsia="es-CO"/>
         </w:rPr>
         <w:t>(</w:t>
       </w:r>
-      <w:proofErr w:type="gramEnd"/>
       <w:r>
         <w:rPr>
           <w:rFonts w:ascii="Consolas" w:eastAsia="Times New Roman" w:hAnsi="Consolas" w:cs="Times New Roman"/>
           <w:color w:val="CE9178"/>
           <w:sz w:val="21"/>
           <w:szCs w:val="21"/>
-          <w:lang w:val="en-US" w:eastAsia="es-CO"/>
-        </w:rPr>
-        <w:t xml:space="preserve">"11 </w:t>
-      </w:r>
-      <w:proofErr w:type="spellStart"/>
+          <w:lang w:eastAsia="es-CO"/>
+        </w:rPr>
+        <w:t>"11 por "</w:t>
+      </w:r>
+      <w:r>
+        <w:rPr>
+          <w:rFonts w:ascii="Consolas" w:eastAsia="Times New Roman" w:hAnsi="Consolas" w:cs="Times New Roman"/>
+          <w:color w:val="D4D4D4"/>
+          <w:sz w:val="21"/>
+          <w:szCs w:val="21"/>
+          <w:lang w:eastAsia="es-CO"/>
+        </w:rPr>
+        <w:t xml:space="preserve"> + </w:t>
+      </w:r>
+      <w:proofErr w:type="spellStart"/>
+      <w:r>
+        <w:rPr>
+          <w:rFonts w:ascii="Consolas" w:eastAsia="Times New Roman" w:hAnsi="Consolas" w:cs="Times New Roman"/>
+          <w:color w:val="4EC9B0"/>
+          <w:sz w:val="21"/>
+          <w:szCs w:val="21"/>
+          <w:lang w:eastAsia="es-CO"/>
+        </w:rPr>
+        <w:t>str</w:t>
+      </w:r>
+      <w:proofErr w:type="spellEnd"/>
+      <w:r>
+        <w:rPr>
+          <w:rFonts w:ascii="Consolas" w:eastAsia="Times New Roman" w:hAnsi="Consolas" w:cs="Times New Roman"/>
+          <w:color w:val="D4D4D4"/>
+          <w:sz w:val="21"/>
+          <w:szCs w:val="21"/>
+          <w:lang w:eastAsia="es-CO"/>
+        </w:rPr>
+        <w:t>(</w:t>
+      </w:r>
+      <w:r>
+        <w:rPr>
+          <w:rFonts w:ascii="Consolas" w:eastAsia="Times New Roman" w:hAnsi="Consolas" w:cs="Times New Roman"/>
+          <w:color w:val="9CDCFE"/>
+          <w:sz w:val="21"/>
+          <w:szCs w:val="21"/>
+          <w:lang w:eastAsia="es-CO"/>
+        </w:rPr>
+        <w:t>i</w:t>
+      </w:r>
+      <w:r>
+        <w:rPr>
+          <w:rFonts w:ascii="Consolas" w:eastAsia="Times New Roman" w:hAnsi="Consolas" w:cs="Times New Roman"/>
+          <w:color w:val="D4D4D4"/>
+          <w:sz w:val="21"/>
+          <w:szCs w:val="21"/>
+          <w:lang w:eastAsia="es-CO"/>
+        </w:rPr>
+        <w:t xml:space="preserve">) + </w:t>
+      </w:r>
       <w:r>
         <w:rPr>
           <w:rFonts w:ascii="Consolas" w:eastAsia="Times New Roman" w:hAnsi="Consolas" w:cs="Times New Roman"/>
           <w:color w:val="CE9178"/>
           <w:sz w:val="21"/>
           <w:szCs w:val="21"/>
-          <w:lang w:val="en-US" w:eastAsia="es-CO"/>
-        </w:rPr>
-        <w:t>por</w:t>
-      </w:r>
-      <w:proofErr w:type="spellEnd"/>
-      <w:r>
-        <w:rPr>
-          <w:rFonts w:ascii="Consolas" w:eastAsia="Times New Roman" w:hAnsi="Consolas" w:cs="Times New Roman"/>
-          <w:color w:val="CE9178"/>
-          <w:sz w:val="21"/>
-          <w:szCs w:val="21"/>
-          <w:lang w:val="en-US" w:eastAsia="es-CO"/>
-        </w:rPr>
-        <w:t xml:space="preserve"> "</w:t>
-      </w:r>
-      <w:r>
-        <w:rPr>
-          <w:rFonts w:ascii="Consolas" w:eastAsia="Times New Roman" w:hAnsi="Consolas" w:cs="Times New Roman"/>
-          <w:color w:val="D4D4D4"/>
-          <w:sz w:val="21"/>
-          <w:szCs w:val="21"/>
-          <w:lang w:val="en-US" w:eastAsia="es-CO"/>
+          <w:lang w:eastAsia="es-CO"/>
+        </w:rPr>
+        <w:t>" es igual a= "</w:t>
+      </w:r>
+      <w:r>
+        <w:rPr>
+          <w:rFonts w:ascii="Consolas" w:eastAsia="Times New Roman" w:hAnsi="Consolas" w:cs="Times New Roman"/>
+          <w:color w:val="D4D4D4"/>
+          <w:sz w:val="21"/>
+          <w:szCs w:val="21"/>
+          <w:lang w:eastAsia="es-CO"/>
         </w:rPr>
         <w:t xml:space="preserve"> + </w:t>
       </w:r>
@@ -16565,7 +16603,7 @@
           <w:color w:val="4EC9B0"/>
           <w:sz w:val="21"/>
           <w:szCs w:val="21"/>
-          <w:lang w:val="en-US" w:eastAsia="es-CO"/>
+          <w:lang w:eastAsia="es-CO"/>
         </w:rPr>
         <w:t>str</w:t>
       </w:r>
@@ -16576,7 +16614,7 @@
           <w:color w:val="D4D4D4"/>
           <w:sz w:val="21"/>
           <w:szCs w:val="21"/>
-          <w:lang w:val="en-US" w:eastAsia="es-CO"/>
+          <w:lang w:eastAsia="es-CO"/>
         </w:rPr>
         <w:t>(</w:t>
       </w:r>
@@ -16587,149 +16625,25 @@
           <w:color w:val="9CDCFE"/>
           <w:sz w:val="21"/>
           <w:szCs w:val="21"/>
-          <w:lang w:val="en-US" w:eastAsia="es-CO"/>
-        </w:rPr>
-        <w:t>i</w:t>
-      </w:r>
-      <w:proofErr w:type="spellEnd"/>
-      <w:r>
-        <w:rPr>
-          <w:rFonts w:ascii="Consolas" w:eastAsia="Times New Roman" w:hAnsi="Consolas" w:cs="Times New Roman"/>
-          <w:color w:val="D4D4D4"/>
-          <w:sz w:val="21"/>
-          <w:szCs w:val="21"/>
-          <w:lang w:val="en-US" w:eastAsia="es-CO"/>
-        </w:rPr>
-        <w:t xml:space="preserve">) + </w:t>
-      </w:r>
-      <w:r>
-        <w:rPr>
-          <w:rFonts w:ascii="Consolas" w:eastAsia="Times New Roman" w:hAnsi="Consolas" w:cs="Times New Roman"/>
-          <w:color w:val="CE9178"/>
-          <w:sz w:val="21"/>
-          <w:szCs w:val="21"/>
-          <w:lang w:val="en-US" w:eastAsia="es-CO"/>
-        </w:rPr>
-        <w:t xml:space="preserve">" </w:t>
-      </w:r>
-      <w:proofErr w:type="spellStart"/>
-      <w:r>
-        <w:rPr>
-          <w:rFonts w:ascii="Consolas" w:eastAsia="Times New Roman" w:hAnsi="Consolas" w:cs="Times New Roman"/>
-          <w:color w:val="CE9178"/>
-          <w:sz w:val="21"/>
-          <w:szCs w:val="21"/>
-          <w:lang w:val="en-US" w:eastAsia="es-CO"/>
-        </w:rPr>
-        <w:t>es</w:t>
-      </w:r>
-      <w:proofErr w:type="spellEnd"/>
-      <w:r>
-        <w:rPr>
-          <w:rFonts w:ascii="Consolas" w:eastAsia="Times New Roman" w:hAnsi="Consolas" w:cs="Times New Roman"/>
-          <w:color w:val="CE9178"/>
-          <w:sz w:val="21"/>
-          <w:szCs w:val="21"/>
-          <w:lang w:val="en-US" w:eastAsia="es-CO"/>
-        </w:rPr>
-        <w:t xml:space="preserve"> </w:t>
-      </w:r>
-      <w:proofErr w:type="spellStart"/>
-      <w:r>
-        <w:rPr>
-          <w:rFonts w:ascii="Consolas" w:eastAsia="Times New Roman" w:hAnsi="Consolas" w:cs="Times New Roman"/>
-          <w:color w:val="CE9178"/>
-          <w:sz w:val="21"/>
-          <w:szCs w:val="21"/>
-          <w:lang w:val="en-US" w:eastAsia="es-CO"/>
-        </w:rPr>
-        <w:t>igual</w:t>
-      </w:r>
-      <w:proofErr w:type="spellEnd"/>
-      <w:r>
-        <w:rPr>
-          <w:rFonts w:ascii="Consolas" w:eastAsia="Times New Roman" w:hAnsi="Consolas" w:cs="Times New Roman"/>
-          <w:color w:val="CE9178"/>
-          <w:sz w:val="21"/>
-          <w:szCs w:val="21"/>
-          <w:lang w:val="en-US" w:eastAsia="es-CO"/>
-        </w:rPr>
-        <w:t xml:space="preserve"> a= "</w:t>
-      </w:r>
-      <w:r>
-        <w:rPr>
-          <w:rFonts w:ascii="Consolas" w:eastAsia="Times New Roman" w:hAnsi="Consolas" w:cs="Times New Roman"/>
-          <w:color w:val="D4D4D4"/>
-          <w:sz w:val="21"/>
-          <w:szCs w:val="21"/>
-          <w:lang w:val="en-US" w:eastAsia="es-CO"/>
-        </w:rPr>
-        <w:t xml:space="preserve"> + </w:t>
-      </w:r>
-      <w:proofErr w:type="spellStart"/>
-      <w:r>
-        <w:rPr>
-          <w:rFonts w:ascii="Consolas" w:eastAsia="Times New Roman" w:hAnsi="Consolas" w:cs="Times New Roman"/>
-          <w:color w:val="4EC9B0"/>
-          <w:sz w:val="21"/>
-          <w:szCs w:val="21"/>
-          <w:lang w:val="en-US" w:eastAsia="es-CO"/>
-        </w:rPr>
-        <w:t>str</w:t>
-      </w:r>
-      <w:proofErr w:type="spellEnd"/>
-      <w:r>
-        <w:rPr>
-          <w:rFonts w:ascii="Consolas" w:eastAsia="Times New Roman" w:hAnsi="Consolas" w:cs="Times New Roman"/>
-          <w:color w:val="D4D4D4"/>
-          <w:sz w:val="21"/>
-          <w:szCs w:val="21"/>
-          <w:lang w:val="en-US" w:eastAsia="es-CO"/>
-        </w:rPr>
-        <w:t>(</w:t>
-      </w:r>
-      <w:r>
-        <w:rPr>
-          <w:rFonts w:ascii="Consolas" w:eastAsia="Times New Roman" w:hAnsi="Consolas" w:cs="Times New Roman"/>
-          <w:color w:val="9CDCFE"/>
-          <w:sz w:val="21"/>
-          <w:szCs w:val="21"/>
-          <w:lang w:val="en-US" w:eastAsia="es-CO"/>
+          <w:lang w:eastAsia="es-CO"/>
         </w:rPr>
         <w:t>result</w:t>
       </w:r>
-      <w:r>
-        <w:rPr>
-          <w:rFonts w:ascii="Consolas" w:eastAsia="Times New Roman" w:hAnsi="Consolas" w:cs="Times New Roman"/>
-          <w:color w:val="D4D4D4"/>
-          <w:sz w:val="21"/>
-          <w:szCs w:val="21"/>
-          <w:lang w:val="en-US" w:eastAsia="es-CO"/>
+      <w:proofErr w:type="spellEnd"/>
+      <w:r>
+        <w:rPr>
+          <w:rFonts w:ascii="Consolas" w:eastAsia="Times New Roman" w:hAnsi="Consolas" w:cs="Times New Roman"/>
+          <w:color w:val="D4D4D4"/>
+          <w:sz w:val="21"/>
+          <w:szCs w:val="21"/>
+          <w:lang w:eastAsia="es-CO"/>
         </w:rPr>
         <w:t>))</w:t>
       </w:r>
     </w:p>
-    <w:p>
-      <w:pPr>
-        <w:rPr>
-          <w:lang w:val="en-US"/>
-        </w:rPr>
-      </w:pPr>
-    </w:p>
-    <w:p>
-      <w:pPr>
-        <w:rPr>
-          <w:lang w:val="en-US"/>
-        </w:rPr>
-      </w:pPr>
-    </w:p>
-    <w:p>
-      <w:pPr>
-        <w:rPr>
-          <w:lang w:val="en-US"/>
-        </w:rPr>
-      </w:pPr>
-    </w:p>
+    <w:p/>
+    <w:p/>
+    <w:p/>
     <w:p>
       <w:r>
         <w:t>MI CODIGO DE TABLAS DE MULTIPLICAR:</w:t>
@@ -18562,38 +18476,3162 @@
         <w:t>()</w:t>
       </w:r>
     </w:p>
-    <w:p>
-      <w:pPr>
-        <w:rPr>
-          <w:lang w:val="en-US"/>
-        </w:rPr>
-      </w:pPr>
-    </w:p>
-    <w:p>
-      <w:pPr>
-        <w:rPr>
-          <w:lang w:val="en-US"/>
-        </w:rPr>
-      </w:pPr>
-    </w:p>
-    <w:p>
-      <w:pPr>
-        <w:rPr>
-          <w:lang w:val="en-US"/>
-        </w:rPr>
-      </w:pPr>
-    </w:p>
-    <w:p>
-      <w:pPr>
-        <w:rPr>
-          <w:lang w:val="en-US"/>
-        </w:rPr>
-      </w:pPr>
-    </w:p>
-    <w:p>
-      <w:pPr>
-        <w:rPr>
-          <w:lang w:val="en-US"/>
+    <w:p/>
+    <w:p>
+      <w:pPr>
+        <w:jc w:val="center"/>
+        <w:rPr>
+          <w:b/>
+        </w:rPr>
+      </w:pPr>
+      <w:r>
+        <w:rPr>
+          <w:b/>
+        </w:rPr>
+        <w:t xml:space="preserve">Interrumpiendo ciclos con break y </w:t>
+      </w:r>
+      <w:proofErr w:type="spellStart"/>
+      <w:r>
+        <w:rPr>
+          <w:b/>
+        </w:rPr>
+        <w:t>continue</w:t>
+      </w:r>
+      <w:proofErr w:type="spellEnd"/>
+    </w:p>
+    <w:p>
+      <w:pPr>
+        <w:pStyle w:val="NormalWeb"/>
+        <w:shd w:val="clear" w:color="auto" w:fill="121F3D"/>
+        <w:spacing w:before="0" w:beforeAutospacing="0" w:after="0" w:afterAutospacing="0"/>
+        <w:rPr>
+          <w:rFonts w:ascii="Roboto" w:hAnsi="Roboto"/>
+          <w:color w:val="BECDE3"/>
+        </w:rPr>
+      </w:pPr>
+      <w:r>
+        <w:rPr>
+          <w:rFonts w:ascii="Roboto" w:hAnsi="Roboto"/>
+          <w:color w:val="BECDE3"/>
+        </w:rPr>
+        <w:t>La </w:t>
+      </w:r>
+      <w:r>
+        <w:rPr>
+          <w:rStyle w:val="Textoennegrita"/>
+          <w:rFonts w:ascii="Roboto" w:eastAsiaTheme="majorEastAsia" w:hAnsi="Roboto"/>
+          <w:color w:val="BECDE3"/>
+        </w:rPr>
+        <w:t>instrucción </w:t>
+      </w:r>
+      <w:proofErr w:type="spellStart"/>
+      <w:r>
+        <w:rPr>
+          <w:rStyle w:val="nfasis"/>
+          <w:rFonts w:ascii="Roboto" w:hAnsi="Roboto"/>
+          <w:b/>
+          <w:bCs/>
+          <w:color w:val="BECDE3"/>
+        </w:rPr>
+        <w:t>continue</w:t>
+      </w:r>
+      <w:proofErr w:type="spellEnd"/>
+      <w:r>
+        <w:rPr>
+          <w:rStyle w:val="Textoennegrita"/>
+          <w:rFonts w:ascii="Roboto" w:eastAsiaTheme="majorEastAsia" w:hAnsi="Roboto"/>
+          <w:color w:val="BECDE3"/>
+        </w:rPr>
+        <w:t> en Python</w:t>
+      </w:r>
+      <w:r>
+        <w:rPr>
+          <w:rFonts w:ascii="Roboto" w:hAnsi="Roboto"/>
+          <w:color w:val="BECDE3"/>
+        </w:rPr>
+        <w:t> devuelve el control al comienzo del ciclo </w:t>
+      </w:r>
+      <w:proofErr w:type="spellStart"/>
+      <w:r>
+        <w:rPr>
+          <w:rStyle w:val="nfasis"/>
+          <w:rFonts w:ascii="Roboto" w:hAnsi="Roboto"/>
+          <w:color w:val="BECDE3"/>
+        </w:rPr>
+        <w:t>while</w:t>
+      </w:r>
+      <w:proofErr w:type="spellEnd"/>
+      <w:r>
+        <w:rPr>
+          <w:rFonts w:ascii="Roboto" w:hAnsi="Roboto"/>
+          <w:color w:val="BECDE3"/>
+        </w:rPr>
+        <w:t> o ciclo </w:t>
+      </w:r>
+      <w:proofErr w:type="spellStart"/>
+      <w:r>
+        <w:rPr>
+          <w:rStyle w:val="nfasis"/>
+          <w:rFonts w:ascii="Roboto" w:hAnsi="Roboto"/>
+          <w:color w:val="BECDE3"/>
+        </w:rPr>
+        <w:t>for</w:t>
+      </w:r>
+      <w:proofErr w:type="spellEnd"/>
+      <w:r>
+        <w:rPr>
+          <w:rFonts w:ascii="Roboto" w:hAnsi="Roboto"/>
+          <w:color w:val="BECDE3"/>
+        </w:rPr>
+        <w:t>. Esta instrucción rechaza todas las declaraciones restantes en la iteración actual del ciclo y mueve el control de regreso a la parte superior del mismo.</w:t>
+      </w:r>
+    </w:p>
+    <w:p>
+      <w:pPr>
+        <w:pStyle w:val="NormalWeb"/>
+        <w:shd w:val="clear" w:color="auto" w:fill="121F3D"/>
+        <w:spacing w:before="0" w:beforeAutospacing="0" w:after="0" w:afterAutospacing="0"/>
+        <w:rPr>
+          <w:rFonts w:ascii="Roboto" w:hAnsi="Roboto"/>
+          <w:color w:val="BECDE3"/>
+        </w:rPr>
+      </w:pPr>
+      <w:r>
+        <w:rPr>
+          <w:rFonts w:ascii="Roboto" w:hAnsi="Roboto"/>
+          <w:color w:val="BECDE3"/>
+        </w:rPr>
+        <w:t>La instrucción </w:t>
+      </w:r>
+      <w:r>
+        <w:rPr>
+          <w:rStyle w:val="nfasis"/>
+          <w:rFonts w:ascii="Roboto" w:hAnsi="Roboto"/>
+          <w:color w:val="BECDE3"/>
+        </w:rPr>
+        <w:t>break</w:t>
+      </w:r>
+      <w:r>
+        <w:rPr>
+          <w:rFonts w:ascii="Roboto" w:hAnsi="Roboto"/>
+          <w:color w:val="BECDE3"/>
+        </w:rPr>
+        <w:t> en Python termina el ciclo actual y reanuda la ejecución en la siguiente instrucción. En otras palabras, break rompe el ciclo entero mientras que </w:t>
+      </w:r>
+      <w:proofErr w:type="spellStart"/>
+      <w:r>
+        <w:rPr>
+          <w:rStyle w:val="nfasis"/>
+          <w:rFonts w:ascii="Roboto" w:hAnsi="Roboto"/>
+          <w:color w:val="BECDE3"/>
+        </w:rPr>
+        <w:t>continue</w:t>
+      </w:r>
+      <w:proofErr w:type="spellEnd"/>
+      <w:r>
+        <w:rPr>
+          <w:rFonts w:ascii="Roboto" w:hAnsi="Roboto"/>
+          <w:color w:val="BECDE3"/>
+        </w:rPr>
+        <w:t> solo rompe la vuelta actual.</w:t>
+      </w:r>
+    </w:p>
+    <w:p/>
+    <w:p>
+      <w:pPr>
+        <w:shd w:val="clear" w:color="auto" w:fill="1E1E1E"/>
+        <w:spacing w:after="0" w:line="285" w:lineRule="atLeast"/>
+        <w:rPr>
+          <w:rFonts w:ascii="Consolas" w:eastAsia="Times New Roman" w:hAnsi="Consolas" w:cs="Times New Roman"/>
+          <w:color w:val="D4D4D4"/>
+          <w:sz w:val="21"/>
+          <w:szCs w:val="21"/>
+          <w:lang w:val="en-US" w:eastAsia="es-CO"/>
+        </w:rPr>
+      </w:pPr>
+      <w:proofErr w:type="gramStart"/>
+      <w:r>
+        <w:rPr>
+          <w:rFonts w:ascii="Consolas" w:eastAsia="Times New Roman" w:hAnsi="Consolas" w:cs="Times New Roman"/>
+          <w:color w:val="569CD6"/>
+          <w:sz w:val="21"/>
+          <w:szCs w:val="21"/>
+          <w:lang w:val="en-US" w:eastAsia="es-CO"/>
+        </w:rPr>
+        <w:t>def</w:t>
+      </w:r>
+      <w:proofErr w:type="gramEnd"/>
+      <w:r>
+        <w:rPr>
+          <w:rFonts w:ascii="Consolas" w:eastAsia="Times New Roman" w:hAnsi="Consolas" w:cs="Times New Roman"/>
+          <w:color w:val="D4D4D4"/>
+          <w:sz w:val="21"/>
+          <w:szCs w:val="21"/>
+          <w:lang w:val="en-US" w:eastAsia="es-CO"/>
+        </w:rPr>
+        <w:t xml:space="preserve"> </w:t>
+      </w:r>
+      <w:r>
+        <w:rPr>
+          <w:rFonts w:ascii="Consolas" w:eastAsia="Times New Roman" w:hAnsi="Consolas" w:cs="Times New Roman"/>
+          <w:color w:val="DCDCAA"/>
+          <w:sz w:val="21"/>
+          <w:szCs w:val="21"/>
+          <w:lang w:val="en-US" w:eastAsia="es-CO"/>
+        </w:rPr>
+        <w:t>run</w:t>
+      </w:r>
+      <w:r>
+        <w:rPr>
+          <w:rFonts w:ascii="Consolas" w:eastAsia="Times New Roman" w:hAnsi="Consolas" w:cs="Times New Roman"/>
+          <w:color w:val="D4D4D4"/>
+          <w:sz w:val="21"/>
+          <w:szCs w:val="21"/>
+          <w:lang w:val="en-US" w:eastAsia="es-CO"/>
+        </w:rPr>
+        <w:t>():</w:t>
+      </w:r>
+    </w:p>
+    <w:p>
+      <w:pPr>
+        <w:shd w:val="clear" w:color="auto" w:fill="1E1E1E"/>
+        <w:spacing w:after="0" w:line="285" w:lineRule="atLeast"/>
+        <w:rPr>
+          <w:rFonts w:ascii="Consolas" w:eastAsia="Times New Roman" w:hAnsi="Consolas" w:cs="Times New Roman"/>
+          <w:color w:val="D4D4D4"/>
+          <w:sz w:val="21"/>
+          <w:szCs w:val="21"/>
+          <w:lang w:val="en-US" w:eastAsia="es-CO"/>
+        </w:rPr>
+      </w:pPr>
+      <w:r>
+        <w:rPr>
+          <w:rFonts w:ascii="Consolas" w:eastAsia="Times New Roman" w:hAnsi="Consolas" w:cs="Times New Roman"/>
+          <w:color w:val="D4D4D4"/>
+          <w:sz w:val="21"/>
+          <w:szCs w:val="21"/>
+          <w:lang w:val="en-US" w:eastAsia="es-CO"/>
+        </w:rPr>
+        <w:t xml:space="preserve">    </w:t>
+      </w:r>
+      <w:r>
+        <w:rPr>
+          <w:rFonts w:ascii="Consolas" w:eastAsia="Times New Roman" w:hAnsi="Consolas" w:cs="Times New Roman"/>
+          <w:color w:val="6A9955"/>
+          <w:sz w:val="21"/>
+          <w:szCs w:val="21"/>
+          <w:lang w:val="en-US" w:eastAsia="es-CO"/>
+        </w:rPr>
+        <w:t xml:space="preserve">#for contador in </w:t>
+      </w:r>
+      <w:proofErr w:type="gramStart"/>
+      <w:r>
+        <w:rPr>
+          <w:rFonts w:ascii="Consolas" w:eastAsia="Times New Roman" w:hAnsi="Consolas" w:cs="Times New Roman"/>
+          <w:color w:val="6A9955"/>
+          <w:sz w:val="21"/>
+          <w:szCs w:val="21"/>
+          <w:lang w:val="en-US" w:eastAsia="es-CO"/>
+        </w:rPr>
+        <w:t>range(</w:t>
+      </w:r>
+      <w:proofErr w:type="gramEnd"/>
+      <w:r>
+        <w:rPr>
+          <w:rFonts w:ascii="Consolas" w:eastAsia="Times New Roman" w:hAnsi="Consolas" w:cs="Times New Roman"/>
+          <w:color w:val="6A9955"/>
+          <w:sz w:val="21"/>
+          <w:szCs w:val="21"/>
+          <w:lang w:val="en-US" w:eastAsia="es-CO"/>
+        </w:rPr>
+        <w:t>1000):</w:t>
+      </w:r>
+    </w:p>
+    <w:p>
+      <w:pPr>
+        <w:shd w:val="clear" w:color="auto" w:fill="1E1E1E"/>
+        <w:spacing w:after="0" w:line="285" w:lineRule="atLeast"/>
+        <w:rPr>
+          <w:rFonts w:ascii="Consolas" w:eastAsia="Times New Roman" w:hAnsi="Consolas" w:cs="Times New Roman"/>
+          <w:color w:val="D4D4D4"/>
+          <w:sz w:val="21"/>
+          <w:szCs w:val="21"/>
+          <w:lang w:val="en-US" w:eastAsia="es-CO"/>
+        </w:rPr>
+      </w:pPr>
+      <w:r>
+        <w:rPr>
+          <w:rFonts w:ascii="Consolas" w:eastAsia="Times New Roman" w:hAnsi="Consolas" w:cs="Times New Roman"/>
+          <w:color w:val="D4D4D4"/>
+          <w:sz w:val="21"/>
+          <w:szCs w:val="21"/>
+          <w:lang w:val="en-US" w:eastAsia="es-CO"/>
+        </w:rPr>
+        <w:t xml:space="preserve">    </w:t>
+      </w:r>
+      <w:r>
+        <w:rPr>
+          <w:rFonts w:ascii="Consolas" w:eastAsia="Times New Roman" w:hAnsi="Consolas" w:cs="Times New Roman"/>
+          <w:color w:val="6A9955"/>
+          <w:sz w:val="21"/>
+          <w:szCs w:val="21"/>
+          <w:lang w:val="en-US" w:eastAsia="es-CO"/>
+        </w:rPr>
+        <w:t>#    if contador % 2 != 0:</w:t>
+      </w:r>
+    </w:p>
+    <w:p>
+      <w:pPr>
+        <w:shd w:val="clear" w:color="auto" w:fill="1E1E1E"/>
+        <w:spacing w:after="0" w:line="285" w:lineRule="atLeast"/>
+        <w:rPr>
+          <w:rFonts w:ascii="Consolas" w:eastAsia="Times New Roman" w:hAnsi="Consolas" w:cs="Times New Roman"/>
+          <w:color w:val="D4D4D4"/>
+          <w:sz w:val="21"/>
+          <w:szCs w:val="21"/>
+          <w:lang w:val="en-US" w:eastAsia="es-CO"/>
+        </w:rPr>
+      </w:pPr>
+      <w:r>
+        <w:rPr>
+          <w:rFonts w:ascii="Consolas" w:eastAsia="Times New Roman" w:hAnsi="Consolas" w:cs="Times New Roman"/>
+          <w:color w:val="D4D4D4"/>
+          <w:sz w:val="21"/>
+          <w:szCs w:val="21"/>
+          <w:lang w:val="en-US" w:eastAsia="es-CO"/>
+        </w:rPr>
+        <w:t xml:space="preserve">    </w:t>
+      </w:r>
+      <w:r>
+        <w:rPr>
+          <w:rFonts w:ascii="Consolas" w:eastAsia="Times New Roman" w:hAnsi="Consolas" w:cs="Times New Roman"/>
+          <w:color w:val="6A9955"/>
+          <w:sz w:val="21"/>
+          <w:szCs w:val="21"/>
+          <w:lang w:val="en-US" w:eastAsia="es-CO"/>
+        </w:rPr>
+        <w:t>#        continue</w:t>
+      </w:r>
+    </w:p>
+    <w:p>
+      <w:pPr>
+        <w:shd w:val="clear" w:color="auto" w:fill="1E1E1E"/>
+        <w:spacing w:after="0" w:line="285" w:lineRule="atLeast"/>
+        <w:rPr>
+          <w:rFonts w:ascii="Consolas" w:eastAsia="Times New Roman" w:hAnsi="Consolas" w:cs="Times New Roman"/>
+          <w:color w:val="D4D4D4"/>
+          <w:sz w:val="21"/>
+          <w:szCs w:val="21"/>
+          <w:lang w:val="en-US" w:eastAsia="es-CO"/>
+        </w:rPr>
+      </w:pPr>
+      <w:r>
+        <w:rPr>
+          <w:rFonts w:ascii="Consolas" w:eastAsia="Times New Roman" w:hAnsi="Consolas" w:cs="Times New Roman"/>
+          <w:color w:val="D4D4D4"/>
+          <w:sz w:val="21"/>
+          <w:szCs w:val="21"/>
+          <w:lang w:val="en-US" w:eastAsia="es-CO"/>
+        </w:rPr>
+        <w:t xml:space="preserve">    </w:t>
+      </w:r>
+      <w:r>
+        <w:rPr>
+          <w:rFonts w:ascii="Consolas" w:eastAsia="Times New Roman" w:hAnsi="Consolas" w:cs="Times New Roman"/>
+          <w:color w:val="6A9955"/>
+          <w:sz w:val="21"/>
+          <w:szCs w:val="21"/>
+          <w:lang w:val="en-US" w:eastAsia="es-CO"/>
+        </w:rPr>
+        <w:t>#    print(contador)</w:t>
+      </w:r>
+    </w:p>
+    <w:p>
+      <w:pPr>
+        <w:shd w:val="clear" w:color="auto" w:fill="1E1E1E"/>
+        <w:spacing w:after="0" w:line="285" w:lineRule="atLeast"/>
+        <w:rPr>
+          <w:rFonts w:ascii="Consolas" w:eastAsia="Times New Roman" w:hAnsi="Consolas" w:cs="Times New Roman"/>
+          <w:color w:val="D4D4D4"/>
+          <w:sz w:val="21"/>
+          <w:szCs w:val="21"/>
+          <w:lang w:val="en-US" w:eastAsia="es-CO"/>
+        </w:rPr>
+      </w:pPr>
+    </w:p>
+    <w:p>
+      <w:pPr>
+        <w:shd w:val="clear" w:color="auto" w:fill="1E1E1E"/>
+        <w:spacing w:after="0" w:line="285" w:lineRule="atLeast"/>
+        <w:rPr>
+          <w:rFonts w:ascii="Consolas" w:eastAsia="Times New Roman" w:hAnsi="Consolas" w:cs="Times New Roman"/>
+          <w:color w:val="D4D4D4"/>
+          <w:sz w:val="21"/>
+          <w:szCs w:val="21"/>
+          <w:lang w:val="en-US" w:eastAsia="es-CO"/>
+        </w:rPr>
+      </w:pPr>
+      <w:r>
+        <w:rPr>
+          <w:rFonts w:ascii="Consolas" w:eastAsia="Times New Roman" w:hAnsi="Consolas" w:cs="Times New Roman"/>
+          <w:color w:val="D4D4D4"/>
+          <w:sz w:val="21"/>
+          <w:szCs w:val="21"/>
+          <w:lang w:val="en-US" w:eastAsia="es-CO"/>
+        </w:rPr>
+        <w:t xml:space="preserve">    </w:t>
+      </w:r>
+      <w:r>
+        <w:rPr>
+          <w:rFonts w:ascii="Consolas" w:eastAsia="Times New Roman" w:hAnsi="Consolas" w:cs="Times New Roman"/>
+          <w:color w:val="6A9955"/>
+          <w:sz w:val="21"/>
+          <w:szCs w:val="21"/>
+          <w:lang w:val="en-US" w:eastAsia="es-CO"/>
+        </w:rPr>
+        <w:t>#for i in range(10000):</w:t>
+      </w:r>
+    </w:p>
+    <w:p>
+      <w:pPr>
+        <w:shd w:val="clear" w:color="auto" w:fill="1E1E1E"/>
+        <w:spacing w:after="0" w:line="285" w:lineRule="atLeast"/>
+        <w:rPr>
+          <w:rFonts w:ascii="Consolas" w:eastAsia="Times New Roman" w:hAnsi="Consolas" w:cs="Times New Roman"/>
+          <w:color w:val="D4D4D4"/>
+          <w:sz w:val="21"/>
+          <w:szCs w:val="21"/>
+          <w:lang w:val="en-US" w:eastAsia="es-CO"/>
+        </w:rPr>
+      </w:pPr>
+      <w:r>
+        <w:rPr>
+          <w:rFonts w:ascii="Consolas" w:eastAsia="Times New Roman" w:hAnsi="Consolas" w:cs="Times New Roman"/>
+          <w:color w:val="D4D4D4"/>
+          <w:sz w:val="21"/>
+          <w:szCs w:val="21"/>
+          <w:lang w:val="en-US" w:eastAsia="es-CO"/>
+        </w:rPr>
+        <w:t xml:space="preserve">    </w:t>
+      </w:r>
+      <w:r>
+        <w:rPr>
+          <w:rFonts w:ascii="Consolas" w:eastAsia="Times New Roman" w:hAnsi="Consolas" w:cs="Times New Roman"/>
+          <w:color w:val="6A9955"/>
+          <w:sz w:val="21"/>
+          <w:szCs w:val="21"/>
+          <w:lang w:val="en-US" w:eastAsia="es-CO"/>
+        </w:rPr>
+        <w:t>#    print(i)</w:t>
+      </w:r>
+    </w:p>
+    <w:p>
+      <w:pPr>
+        <w:shd w:val="clear" w:color="auto" w:fill="1E1E1E"/>
+        <w:spacing w:after="0" w:line="285" w:lineRule="atLeast"/>
+        <w:rPr>
+          <w:rFonts w:ascii="Consolas" w:eastAsia="Times New Roman" w:hAnsi="Consolas" w:cs="Times New Roman"/>
+          <w:color w:val="D4D4D4"/>
+          <w:sz w:val="21"/>
+          <w:szCs w:val="21"/>
+          <w:lang w:val="en-US" w:eastAsia="es-CO"/>
+        </w:rPr>
+      </w:pPr>
+      <w:r>
+        <w:rPr>
+          <w:rFonts w:ascii="Consolas" w:eastAsia="Times New Roman" w:hAnsi="Consolas" w:cs="Times New Roman"/>
+          <w:color w:val="D4D4D4"/>
+          <w:sz w:val="21"/>
+          <w:szCs w:val="21"/>
+          <w:lang w:val="en-US" w:eastAsia="es-CO"/>
+        </w:rPr>
+        <w:t xml:space="preserve">    </w:t>
+      </w:r>
+      <w:r>
+        <w:rPr>
+          <w:rFonts w:ascii="Consolas" w:eastAsia="Times New Roman" w:hAnsi="Consolas" w:cs="Times New Roman"/>
+          <w:color w:val="6A9955"/>
+          <w:sz w:val="21"/>
+          <w:szCs w:val="21"/>
+          <w:lang w:val="en-US" w:eastAsia="es-CO"/>
+        </w:rPr>
+        <w:t>#    if i == 5678:</w:t>
+      </w:r>
+    </w:p>
+    <w:p>
+      <w:pPr>
+        <w:shd w:val="clear" w:color="auto" w:fill="1E1E1E"/>
+        <w:spacing w:after="0" w:line="285" w:lineRule="atLeast"/>
+        <w:rPr>
+          <w:rFonts w:ascii="Consolas" w:eastAsia="Times New Roman" w:hAnsi="Consolas" w:cs="Times New Roman"/>
+          <w:color w:val="D4D4D4"/>
+          <w:sz w:val="21"/>
+          <w:szCs w:val="21"/>
+          <w:lang w:val="en-US" w:eastAsia="es-CO"/>
+        </w:rPr>
+      </w:pPr>
+      <w:r>
+        <w:rPr>
+          <w:rFonts w:ascii="Consolas" w:eastAsia="Times New Roman" w:hAnsi="Consolas" w:cs="Times New Roman"/>
+          <w:color w:val="D4D4D4"/>
+          <w:sz w:val="21"/>
+          <w:szCs w:val="21"/>
+          <w:lang w:val="en-US" w:eastAsia="es-CO"/>
+        </w:rPr>
+        <w:t xml:space="preserve">    </w:t>
+      </w:r>
+      <w:r>
+        <w:rPr>
+          <w:rFonts w:ascii="Consolas" w:eastAsia="Times New Roman" w:hAnsi="Consolas" w:cs="Times New Roman"/>
+          <w:color w:val="6A9955"/>
+          <w:sz w:val="21"/>
+          <w:szCs w:val="21"/>
+          <w:lang w:val="en-US" w:eastAsia="es-CO"/>
+        </w:rPr>
+        <w:t>#        fin()</w:t>
+      </w:r>
+    </w:p>
+    <w:p>
+      <w:pPr>
+        <w:shd w:val="clear" w:color="auto" w:fill="1E1E1E"/>
+        <w:spacing w:after="0" w:line="285" w:lineRule="atLeast"/>
+        <w:rPr>
+          <w:rFonts w:ascii="Consolas" w:eastAsia="Times New Roman" w:hAnsi="Consolas" w:cs="Times New Roman"/>
+          <w:color w:val="D4D4D4"/>
+          <w:sz w:val="21"/>
+          <w:szCs w:val="21"/>
+          <w:lang w:eastAsia="es-CO"/>
+        </w:rPr>
+      </w:pPr>
+      <w:r>
+        <w:rPr>
+          <w:rFonts w:ascii="Consolas" w:eastAsia="Times New Roman" w:hAnsi="Consolas" w:cs="Times New Roman"/>
+          <w:color w:val="D4D4D4"/>
+          <w:sz w:val="21"/>
+          <w:szCs w:val="21"/>
+          <w:lang w:val="en-US" w:eastAsia="es-CO"/>
+        </w:rPr>
+        <w:t xml:space="preserve">    </w:t>
+      </w:r>
+      <w:r>
+        <w:rPr>
+          <w:rFonts w:ascii="Consolas" w:eastAsia="Times New Roman" w:hAnsi="Consolas" w:cs="Times New Roman"/>
+          <w:color w:val="6A9955"/>
+          <w:sz w:val="21"/>
+          <w:szCs w:val="21"/>
+          <w:lang w:eastAsia="es-CO"/>
+        </w:rPr>
+        <w:t>#        </w:t>
+      </w:r>
+      <w:proofErr w:type="gramStart"/>
+      <w:r>
+        <w:rPr>
+          <w:rFonts w:ascii="Consolas" w:eastAsia="Times New Roman" w:hAnsi="Consolas" w:cs="Times New Roman"/>
+          <w:color w:val="6A9955"/>
+          <w:sz w:val="21"/>
+          <w:szCs w:val="21"/>
+          <w:lang w:eastAsia="es-CO"/>
+        </w:rPr>
+        <w:t>break</w:t>
+      </w:r>
+      <w:proofErr w:type="gramEnd"/>
+    </w:p>
+    <w:p>
+      <w:pPr>
+        <w:shd w:val="clear" w:color="auto" w:fill="1E1E1E"/>
+        <w:spacing w:after="0" w:line="285" w:lineRule="atLeast"/>
+        <w:rPr>
+          <w:rFonts w:ascii="Consolas" w:eastAsia="Times New Roman" w:hAnsi="Consolas" w:cs="Times New Roman"/>
+          <w:color w:val="D4D4D4"/>
+          <w:sz w:val="21"/>
+          <w:szCs w:val="21"/>
+          <w:lang w:eastAsia="es-CO"/>
+        </w:rPr>
+      </w:pPr>
+    </w:p>
+    <w:p>
+      <w:pPr>
+        <w:shd w:val="clear" w:color="auto" w:fill="1E1E1E"/>
+        <w:spacing w:after="0" w:line="285" w:lineRule="atLeast"/>
+        <w:rPr>
+          <w:rFonts w:ascii="Consolas" w:eastAsia="Times New Roman" w:hAnsi="Consolas" w:cs="Times New Roman"/>
+          <w:color w:val="D4D4D4"/>
+          <w:sz w:val="21"/>
+          <w:szCs w:val="21"/>
+          <w:lang w:eastAsia="es-CO"/>
+        </w:rPr>
+      </w:pPr>
+      <w:r>
+        <w:rPr>
+          <w:rFonts w:ascii="Consolas" w:eastAsia="Times New Roman" w:hAnsi="Consolas" w:cs="Times New Roman"/>
+          <w:color w:val="6A9955"/>
+          <w:sz w:val="21"/>
+          <w:szCs w:val="21"/>
+          <w:lang w:eastAsia="es-CO"/>
+        </w:rPr>
+        <w:t>#</w:t>
+      </w:r>
+      <w:proofErr w:type="spellStart"/>
+      <w:r>
+        <w:rPr>
+          <w:rFonts w:ascii="Consolas" w:eastAsia="Times New Roman" w:hAnsi="Consolas" w:cs="Times New Roman"/>
+          <w:color w:val="6A9955"/>
+          <w:sz w:val="21"/>
+          <w:szCs w:val="21"/>
+          <w:lang w:eastAsia="es-CO"/>
+        </w:rPr>
+        <w:t>def</w:t>
+      </w:r>
+      <w:proofErr w:type="spellEnd"/>
+      <w:r>
+        <w:rPr>
+          <w:rFonts w:ascii="Consolas" w:eastAsia="Times New Roman" w:hAnsi="Consolas" w:cs="Times New Roman"/>
+          <w:color w:val="6A9955"/>
+          <w:sz w:val="21"/>
+          <w:szCs w:val="21"/>
+          <w:lang w:eastAsia="es-CO"/>
+        </w:rPr>
+        <w:t xml:space="preserve"> </w:t>
+      </w:r>
+      <w:proofErr w:type="gramStart"/>
+      <w:r>
+        <w:rPr>
+          <w:rFonts w:ascii="Consolas" w:eastAsia="Times New Roman" w:hAnsi="Consolas" w:cs="Times New Roman"/>
+          <w:color w:val="6A9955"/>
+          <w:sz w:val="21"/>
+          <w:szCs w:val="21"/>
+          <w:lang w:eastAsia="es-CO"/>
+        </w:rPr>
+        <w:t>fin(</w:t>
+      </w:r>
+      <w:proofErr w:type="gramEnd"/>
+      <w:r>
+        <w:rPr>
+          <w:rFonts w:ascii="Consolas" w:eastAsia="Times New Roman" w:hAnsi="Consolas" w:cs="Times New Roman"/>
+          <w:color w:val="6A9955"/>
+          <w:sz w:val="21"/>
+          <w:szCs w:val="21"/>
+          <w:lang w:eastAsia="es-CO"/>
+        </w:rPr>
+        <w:t>):</w:t>
+      </w:r>
+    </w:p>
+    <w:p>
+      <w:pPr>
+        <w:shd w:val="clear" w:color="auto" w:fill="1E1E1E"/>
+        <w:spacing w:after="0" w:line="285" w:lineRule="atLeast"/>
+        <w:rPr>
+          <w:rFonts w:ascii="Consolas" w:eastAsia="Times New Roman" w:hAnsi="Consolas" w:cs="Times New Roman"/>
+          <w:color w:val="D4D4D4"/>
+          <w:sz w:val="21"/>
+          <w:szCs w:val="21"/>
+          <w:lang w:eastAsia="es-CO"/>
+        </w:rPr>
+      </w:pPr>
+      <w:r>
+        <w:rPr>
+          <w:rFonts w:ascii="Consolas" w:eastAsia="Times New Roman" w:hAnsi="Consolas" w:cs="Times New Roman"/>
+          <w:color w:val="6A9955"/>
+          <w:sz w:val="21"/>
+          <w:szCs w:val="21"/>
+          <w:lang w:eastAsia="es-CO"/>
+        </w:rPr>
+        <w:t>#    </w:t>
+      </w:r>
+      <w:proofErr w:type="spellStart"/>
+      <w:proofErr w:type="gramStart"/>
+      <w:r>
+        <w:rPr>
+          <w:rFonts w:ascii="Consolas" w:eastAsia="Times New Roman" w:hAnsi="Consolas" w:cs="Times New Roman"/>
+          <w:color w:val="6A9955"/>
+          <w:sz w:val="21"/>
+          <w:szCs w:val="21"/>
+          <w:lang w:eastAsia="es-CO"/>
+        </w:rPr>
+        <w:t>print</w:t>
+      </w:r>
+      <w:proofErr w:type="spellEnd"/>
+      <w:proofErr w:type="gramEnd"/>
+      <w:r>
+        <w:rPr>
+          <w:rFonts w:ascii="Consolas" w:eastAsia="Times New Roman" w:hAnsi="Consolas" w:cs="Times New Roman"/>
+          <w:color w:val="6A9955"/>
+          <w:sz w:val="21"/>
+          <w:szCs w:val="21"/>
+          <w:lang w:eastAsia="es-CO"/>
+        </w:rPr>
+        <w:t>("Hemos llegado al final")</w:t>
+      </w:r>
+    </w:p>
+    <w:p>
+      <w:pPr>
+        <w:shd w:val="clear" w:color="auto" w:fill="1E1E1E"/>
+        <w:spacing w:after="240" w:line="285" w:lineRule="atLeast"/>
+        <w:rPr>
+          <w:rFonts w:ascii="Consolas" w:eastAsia="Times New Roman" w:hAnsi="Consolas" w:cs="Times New Roman"/>
+          <w:color w:val="D4D4D4"/>
+          <w:sz w:val="21"/>
+          <w:szCs w:val="21"/>
+          <w:lang w:eastAsia="es-CO"/>
+        </w:rPr>
+      </w:pPr>
+    </w:p>
+    <w:p>
+      <w:pPr>
+        <w:shd w:val="clear" w:color="auto" w:fill="1E1E1E"/>
+        <w:spacing w:after="0" w:line="285" w:lineRule="atLeast"/>
+        <w:rPr>
+          <w:rFonts w:ascii="Consolas" w:eastAsia="Times New Roman" w:hAnsi="Consolas" w:cs="Times New Roman"/>
+          <w:color w:val="D4D4D4"/>
+          <w:sz w:val="21"/>
+          <w:szCs w:val="21"/>
+          <w:lang w:eastAsia="es-CO"/>
+        </w:rPr>
+      </w:pPr>
+      <w:r>
+        <w:rPr>
+          <w:rFonts w:ascii="Consolas" w:eastAsia="Times New Roman" w:hAnsi="Consolas" w:cs="Times New Roman"/>
+          <w:color w:val="6A9955"/>
+          <w:sz w:val="21"/>
+          <w:szCs w:val="21"/>
+          <w:lang w:eastAsia="es-CO"/>
+        </w:rPr>
+        <w:t>#EN TEXTO TAMBIEN FUNCIONA</w:t>
+      </w:r>
+    </w:p>
+    <w:p>
+      <w:pPr>
+        <w:shd w:val="clear" w:color="auto" w:fill="1E1E1E"/>
+        <w:spacing w:after="0" w:line="285" w:lineRule="atLeast"/>
+        <w:rPr>
+          <w:rFonts w:ascii="Consolas" w:eastAsia="Times New Roman" w:hAnsi="Consolas" w:cs="Times New Roman"/>
+          <w:color w:val="D4D4D4"/>
+          <w:sz w:val="21"/>
+          <w:szCs w:val="21"/>
+          <w:lang w:eastAsia="es-CO"/>
+        </w:rPr>
+      </w:pPr>
+      <w:r>
+        <w:rPr>
+          <w:rFonts w:ascii="Consolas" w:eastAsia="Times New Roman" w:hAnsi="Consolas" w:cs="Times New Roman"/>
+          <w:color w:val="D4D4D4"/>
+          <w:sz w:val="21"/>
+          <w:szCs w:val="21"/>
+          <w:lang w:eastAsia="es-CO"/>
+        </w:rPr>
+        <w:lastRenderedPageBreak/>
+        <w:t xml:space="preserve">    </w:t>
+      </w:r>
+      <w:proofErr w:type="gramStart"/>
+      <w:r>
+        <w:rPr>
+          <w:rFonts w:ascii="Consolas" w:eastAsia="Times New Roman" w:hAnsi="Consolas" w:cs="Times New Roman"/>
+          <w:color w:val="9CDCFE"/>
+          <w:sz w:val="21"/>
+          <w:szCs w:val="21"/>
+          <w:lang w:eastAsia="es-CO"/>
+        </w:rPr>
+        <w:t>texto</w:t>
+      </w:r>
+      <w:proofErr w:type="gramEnd"/>
+      <w:r>
+        <w:rPr>
+          <w:rFonts w:ascii="Consolas" w:eastAsia="Times New Roman" w:hAnsi="Consolas" w:cs="Times New Roman"/>
+          <w:color w:val="D4D4D4"/>
+          <w:sz w:val="21"/>
+          <w:szCs w:val="21"/>
+          <w:lang w:eastAsia="es-CO"/>
+        </w:rPr>
+        <w:t xml:space="preserve"> = </w:t>
+      </w:r>
+      <w:r>
+        <w:rPr>
+          <w:rFonts w:ascii="Consolas" w:eastAsia="Times New Roman" w:hAnsi="Consolas" w:cs="Times New Roman"/>
+          <w:color w:val="DCDCAA"/>
+          <w:sz w:val="21"/>
+          <w:szCs w:val="21"/>
+          <w:lang w:eastAsia="es-CO"/>
+        </w:rPr>
+        <w:t>input</w:t>
+      </w:r>
+      <w:r>
+        <w:rPr>
+          <w:rFonts w:ascii="Consolas" w:eastAsia="Times New Roman" w:hAnsi="Consolas" w:cs="Times New Roman"/>
+          <w:color w:val="D4D4D4"/>
+          <w:sz w:val="21"/>
+          <w:szCs w:val="21"/>
+          <w:lang w:eastAsia="es-CO"/>
+        </w:rPr>
+        <w:t>(</w:t>
+      </w:r>
+      <w:r>
+        <w:rPr>
+          <w:rFonts w:ascii="Consolas" w:eastAsia="Times New Roman" w:hAnsi="Consolas" w:cs="Times New Roman"/>
+          <w:color w:val="CE9178"/>
+          <w:sz w:val="21"/>
+          <w:szCs w:val="21"/>
+          <w:lang w:eastAsia="es-CO"/>
+        </w:rPr>
+        <w:t>"Escribe un texto: "</w:t>
+      </w:r>
+      <w:r>
+        <w:rPr>
+          <w:rFonts w:ascii="Consolas" w:eastAsia="Times New Roman" w:hAnsi="Consolas" w:cs="Times New Roman"/>
+          <w:color w:val="D4D4D4"/>
+          <w:sz w:val="21"/>
+          <w:szCs w:val="21"/>
+          <w:lang w:eastAsia="es-CO"/>
+        </w:rPr>
+        <w:t>)</w:t>
+      </w:r>
+    </w:p>
+    <w:p>
+      <w:pPr>
+        <w:shd w:val="clear" w:color="auto" w:fill="1E1E1E"/>
+        <w:spacing w:after="0" w:line="285" w:lineRule="atLeast"/>
+        <w:rPr>
+          <w:rFonts w:ascii="Consolas" w:eastAsia="Times New Roman" w:hAnsi="Consolas" w:cs="Times New Roman"/>
+          <w:color w:val="D4D4D4"/>
+          <w:sz w:val="21"/>
+          <w:szCs w:val="21"/>
+          <w:lang w:val="en-US" w:eastAsia="es-CO"/>
+        </w:rPr>
+      </w:pPr>
+      <w:r>
+        <w:rPr>
+          <w:rFonts w:ascii="Consolas" w:eastAsia="Times New Roman" w:hAnsi="Consolas" w:cs="Times New Roman"/>
+          <w:color w:val="D4D4D4"/>
+          <w:sz w:val="21"/>
+          <w:szCs w:val="21"/>
+          <w:lang w:eastAsia="es-CO"/>
+        </w:rPr>
+        <w:t xml:space="preserve">    </w:t>
+      </w:r>
+      <w:r>
+        <w:rPr>
+          <w:rFonts w:ascii="Consolas" w:eastAsia="Times New Roman" w:hAnsi="Consolas" w:cs="Times New Roman"/>
+          <w:color w:val="C586C0"/>
+          <w:sz w:val="21"/>
+          <w:szCs w:val="21"/>
+          <w:lang w:val="en-US" w:eastAsia="es-CO"/>
+        </w:rPr>
+        <w:t>for</w:t>
+      </w:r>
+      <w:r>
+        <w:rPr>
+          <w:rFonts w:ascii="Consolas" w:eastAsia="Times New Roman" w:hAnsi="Consolas" w:cs="Times New Roman"/>
+          <w:color w:val="D4D4D4"/>
+          <w:sz w:val="21"/>
+          <w:szCs w:val="21"/>
+          <w:lang w:val="en-US" w:eastAsia="es-CO"/>
+        </w:rPr>
+        <w:t xml:space="preserve"> </w:t>
+      </w:r>
+      <w:r>
+        <w:rPr>
+          <w:rFonts w:ascii="Consolas" w:eastAsia="Times New Roman" w:hAnsi="Consolas" w:cs="Times New Roman"/>
+          <w:color w:val="9CDCFE"/>
+          <w:sz w:val="21"/>
+          <w:szCs w:val="21"/>
+          <w:lang w:val="en-US" w:eastAsia="es-CO"/>
+        </w:rPr>
+        <w:t>letra</w:t>
+      </w:r>
+      <w:r>
+        <w:rPr>
+          <w:rFonts w:ascii="Consolas" w:eastAsia="Times New Roman" w:hAnsi="Consolas" w:cs="Times New Roman"/>
+          <w:color w:val="D4D4D4"/>
+          <w:sz w:val="21"/>
+          <w:szCs w:val="21"/>
+          <w:lang w:val="en-US" w:eastAsia="es-CO"/>
+        </w:rPr>
+        <w:t xml:space="preserve"> </w:t>
+      </w:r>
+      <w:r>
+        <w:rPr>
+          <w:rFonts w:ascii="Consolas" w:eastAsia="Times New Roman" w:hAnsi="Consolas" w:cs="Times New Roman"/>
+          <w:color w:val="C586C0"/>
+          <w:sz w:val="21"/>
+          <w:szCs w:val="21"/>
+          <w:lang w:val="en-US" w:eastAsia="es-CO"/>
+        </w:rPr>
+        <w:t>in</w:t>
+      </w:r>
+      <w:r>
+        <w:rPr>
+          <w:rFonts w:ascii="Consolas" w:eastAsia="Times New Roman" w:hAnsi="Consolas" w:cs="Times New Roman"/>
+          <w:color w:val="D4D4D4"/>
+          <w:sz w:val="21"/>
+          <w:szCs w:val="21"/>
+          <w:lang w:val="en-US" w:eastAsia="es-CO"/>
+        </w:rPr>
+        <w:t xml:space="preserve"> </w:t>
+      </w:r>
+      <w:r>
+        <w:rPr>
+          <w:rFonts w:ascii="Consolas" w:eastAsia="Times New Roman" w:hAnsi="Consolas" w:cs="Times New Roman"/>
+          <w:color w:val="9CDCFE"/>
+          <w:sz w:val="21"/>
+          <w:szCs w:val="21"/>
+          <w:lang w:val="en-US" w:eastAsia="es-CO"/>
+        </w:rPr>
+        <w:t>texto</w:t>
+      </w:r>
+      <w:r>
+        <w:rPr>
+          <w:rFonts w:ascii="Consolas" w:eastAsia="Times New Roman" w:hAnsi="Consolas" w:cs="Times New Roman"/>
+          <w:color w:val="D4D4D4"/>
+          <w:sz w:val="21"/>
+          <w:szCs w:val="21"/>
+          <w:lang w:val="en-US" w:eastAsia="es-CO"/>
+        </w:rPr>
+        <w:t>:</w:t>
+      </w:r>
+    </w:p>
+    <w:p>
+      <w:pPr>
+        <w:shd w:val="clear" w:color="auto" w:fill="1E1E1E"/>
+        <w:spacing w:after="0" w:line="285" w:lineRule="atLeast"/>
+        <w:rPr>
+          <w:rFonts w:ascii="Consolas" w:eastAsia="Times New Roman" w:hAnsi="Consolas" w:cs="Times New Roman"/>
+          <w:color w:val="D4D4D4"/>
+          <w:sz w:val="21"/>
+          <w:szCs w:val="21"/>
+          <w:lang w:val="en-US" w:eastAsia="es-CO"/>
+        </w:rPr>
+      </w:pPr>
+      <w:r>
+        <w:rPr>
+          <w:rFonts w:ascii="Consolas" w:eastAsia="Times New Roman" w:hAnsi="Consolas" w:cs="Times New Roman"/>
+          <w:color w:val="D4D4D4"/>
+          <w:sz w:val="21"/>
+          <w:szCs w:val="21"/>
+          <w:lang w:val="en-US" w:eastAsia="es-CO"/>
+        </w:rPr>
+        <w:t xml:space="preserve">        </w:t>
+      </w:r>
+      <w:r>
+        <w:rPr>
+          <w:rFonts w:ascii="Consolas" w:eastAsia="Times New Roman" w:hAnsi="Consolas" w:cs="Times New Roman"/>
+          <w:color w:val="C586C0"/>
+          <w:sz w:val="21"/>
+          <w:szCs w:val="21"/>
+          <w:lang w:val="en-US" w:eastAsia="es-CO"/>
+        </w:rPr>
+        <w:t>if</w:t>
+      </w:r>
+      <w:r>
+        <w:rPr>
+          <w:rFonts w:ascii="Consolas" w:eastAsia="Times New Roman" w:hAnsi="Consolas" w:cs="Times New Roman"/>
+          <w:color w:val="D4D4D4"/>
+          <w:sz w:val="21"/>
+          <w:szCs w:val="21"/>
+          <w:lang w:val="en-US" w:eastAsia="es-CO"/>
+        </w:rPr>
+        <w:t xml:space="preserve"> </w:t>
+      </w:r>
+      <w:r>
+        <w:rPr>
+          <w:rFonts w:ascii="Consolas" w:eastAsia="Times New Roman" w:hAnsi="Consolas" w:cs="Times New Roman"/>
+          <w:color w:val="9CDCFE"/>
+          <w:sz w:val="21"/>
+          <w:szCs w:val="21"/>
+          <w:lang w:val="en-US" w:eastAsia="es-CO"/>
+        </w:rPr>
+        <w:t>letra</w:t>
+      </w:r>
+      <w:r>
+        <w:rPr>
+          <w:rFonts w:ascii="Consolas" w:eastAsia="Times New Roman" w:hAnsi="Consolas" w:cs="Times New Roman"/>
+          <w:color w:val="D4D4D4"/>
+          <w:sz w:val="21"/>
+          <w:szCs w:val="21"/>
+          <w:lang w:val="en-US" w:eastAsia="es-CO"/>
+        </w:rPr>
+        <w:t xml:space="preserve"> == </w:t>
+      </w:r>
+      <w:r>
+        <w:rPr>
+          <w:rFonts w:ascii="Consolas" w:eastAsia="Times New Roman" w:hAnsi="Consolas" w:cs="Times New Roman"/>
+          <w:color w:val="CE9178"/>
+          <w:sz w:val="21"/>
+          <w:szCs w:val="21"/>
+          <w:lang w:val="en-US" w:eastAsia="es-CO"/>
+        </w:rPr>
+        <w:t>'o'</w:t>
+      </w:r>
+      <w:r>
+        <w:rPr>
+          <w:rFonts w:ascii="Consolas" w:eastAsia="Times New Roman" w:hAnsi="Consolas" w:cs="Times New Roman"/>
+          <w:color w:val="D4D4D4"/>
+          <w:sz w:val="21"/>
+          <w:szCs w:val="21"/>
+          <w:lang w:val="en-US" w:eastAsia="es-CO"/>
+        </w:rPr>
+        <w:t>:</w:t>
+      </w:r>
+    </w:p>
+    <w:p>
+      <w:pPr>
+        <w:shd w:val="clear" w:color="auto" w:fill="1E1E1E"/>
+        <w:spacing w:after="0" w:line="285" w:lineRule="atLeast"/>
+        <w:rPr>
+          <w:rFonts w:ascii="Consolas" w:eastAsia="Times New Roman" w:hAnsi="Consolas" w:cs="Times New Roman"/>
+          <w:color w:val="D4D4D4"/>
+          <w:sz w:val="21"/>
+          <w:szCs w:val="21"/>
+          <w:lang w:val="en-US" w:eastAsia="es-CO"/>
+        </w:rPr>
+      </w:pPr>
+      <w:r>
+        <w:rPr>
+          <w:rFonts w:ascii="Consolas" w:eastAsia="Times New Roman" w:hAnsi="Consolas" w:cs="Times New Roman"/>
+          <w:color w:val="D4D4D4"/>
+          <w:sz w:val="21"/>
+          <w:szCs w:val="21"/>
+          <w:lang w:val="en-US" w:eastAsia="es-CO"/>
+        </w:rPr>
+        <w:t xml:space="preserve">            </w:t>
+      </w:r>
+      <w:r>
+        <w:rPr>
+          <w:rFonts w:ascii="Consolas" w:eastAsia="Times New Roman" w:hAnsi="Consolas" w:cs="Times New Roman"/>
+          <w:color w:val="C586C0"/>
+          <w:sz w:val="21"/>
+          <w:szCs w:val="21"/>
+          <w:lang w:val="en-US" w:eastAsia="es-CO"/>
+        </w:rPr>
+        <w:t>break</w:t>
+      </w:r>
+    </w:p>
+    <w:p>
+      <w:pPr>
+        <w:shd w:val="clear" w:color="auto" w:fill="1E1E1E"/>
+        <w:spacing w:after="0" w:line="285" w:lineRule="atLeast"/>
+        <w:rPr>
+          <w:rFonts w:ascii="Consolas" w:eastAsia="Times New Roman" w:hAnsi="Consolas" w:cs="Times New Roman"/>
+          <w:color w:val="D4D4D4"/>
+          <w:sz w:val="21"/>
+          <w:szCs w:val="21"/>
+          <w:lang w:val="en-US" w:eastAsia="es-CO"/>
+        </w:rPr>
+      </w:pPr>
+      <w:r>
+        <w:rPr>
+          <w:rFonts w:ascii="Consolas" w:eastAsia="Times New Roman" w:hAnsi="Consolas" w:cs="Times New Roman"/>
+          <w:color w:val="D4D4D4"/>
+          <w:sz w:val="21"/>
+          <w:szCs w:val="21"/>
+          <w:lang w:val="en-US" w:eastAsia="es-CO"/>
+        </w:rPr>
+        <w:t xml:space="preserve">        </w:t>
+      </w:r>
+      <w:r>
+        <w:rPr>
+          <w:rFonts w:ascii="Consolas" w:eastAsia="Times New Roman" w:hAnsi="Consolas" w:cs="Times New Roman"/>
+          <w:color w:val="DCDCAA"/>
+          <w:sz w:val="21"/>
+          <w:szCs w:val="21"/>
+          <w:lang w:val="en-US" w:eastAsia="es-CO"/>
+        </w:rPr>
+        <w:t>print</w:t>
+      </w:r>
+      <w:r>
+        <w:rPr>
+          <w:rFonts w:ascii="Consolas" w:eastAsia="Times New Roman" w:hAnsi="Consolas" w:cs="Times New Roman"/>
+          <w:color w:val="D4D4D4"/>
+          <w:sz w:val="21"/>
+          <w:szCs w:val="21"/>
+          <w:lang w:val="en-US" w:eastAsia="es-CO"/>
+        </w:rPr>
+        <w:t>(</w:t>
+      </w:r>
+      <w:r>
+        <w:rPr>
+          <w:rFonts w:ascii="Consolas" w:eastAsia="Times New Roman" w:hAnsi="Consolas" w:cs="Times New Roman"/>
+          <w:color w:val="9CDCFE"/>
+          <w:sz w:val="21"/>
+          <w:szCs w:val="21"/>
+          <w:lang w:val="en-US" w:eastAsia="es-CO"/>
+        </w:rPr>
+        <w:t>letra</w:t>
+      </w:r>
+      <w:r>
+        <w:rPr>
+          <w:rFonts w:ascii="Consolas" w:eastAsia="Times New Roman" w:hAnsi="Consolas" w:cs="Times New Roman"/>
+          <w:color w:val="D4D4D4"/>
+          <w:sz w:val="21"/>
+          <w:szCs w:val="21"/>
+          <w:lang w:val="en-US" w:eastAsia="es-CO"/>
+        </w:rPr>
+        <w:t>)</w:t>
+      </w:r>
+    </w:p>
+    <w:p>
+      <w:pPr>
+        <w:shd w:val="clear" w:color="auto" w:fill="1E1E1E"/>
+        <w:spacing w:after="0" w:line="285" w:lineRule="atLeast"/>
+        <w:rPr>
+          <w:rFonts w:ascii="Consolas" w:eastAsia="Times New Roman" w:hAnsi="Consolas" w:cs="Times New Roman"/>
+          <w:color w:val="D4D4D4"/>
+          <w:sz w:val="21"/>
+          <w:szCs w:val="21"/>
+          <w:lang w:val="en-US" w:eastAsia="es-CO"/>
+        </w:rPr>
+      </w:pPr>
+    </w:p>
+    <w:p>
+      <w:pPr>
+        <w:shd w:val="clear" w:color="auto" w:fill="1E1E1E"/>
+        <w:spacing w:after="0" w:line="285" w:lineRule="atLeast"/>
+        <w:rPr>
+          <w:rFonts w:ascii="Consolas" w:eastAsia="Times New Roman" w:hAnsi="Consolas" w:cs="Times New Roman"/>
+          <w:color w:val="D4D4D4"/>
+          <w:sz w:val="21"/>
+          <w:szCs w:val="21"/>
+          <w:lang w:val="en-US" w:eastAsia="es-CO"/>
+        </w:rPr>
+      </w:pPr>
+      <w:r>
+        <w:rPr>
+          <w:rFonts w:ascii="Consolas" w:eastAsia="Times New Roman" w:hAnsi="Consolas" w:cs="Times New Roman"/>
+          <w:color w:val="C586C0"/>
+          <w:sz w:val="21"/>
+          <w:szCs w:val="21"/>
+          <w:lang w:val="en-US" w:eastAsia="es-CO"/>
+        </w:rPr>
+        <w:t>if</w:t>
+      </w:r>
+      <w:r>
+        <w:rPr>
+          <w:rFonts w:ascii="Consolas" w:eastAsia="Times New Roman" w:hAnsi="Consolas" w:cs="Times New Roman"/>
+          <w:color w:val="D4D4D4"/>
+          <w:sz w:val="21"/>
+          <w:szCs w:val="21"/>
+          <w:lang w:val="en-US" w:eastAsia="es-CO"/>
+        </w:rPr>
+        <w:t xml:space="preserve"> </w:t>
+      </w:r>
+      <w:r>
+        <w:rPr>
+          <w:rFonts w:ascii="Consolas" w:eastAsia="Times New Roman" w:hAnsi="Consolas" w:cs="Times New Roman"/>
+          <w:color w:val="9CDCFE"/>
+          <w:sz w:val="21"/>
+          <w:szCs w:val="21"/>
+          <w:lang w:val="en-US" w:eastAsia="es-CO"/>
+        </w:rPr>
+        <w:t>__name__</w:t>
+      </w:r>
+      <w:r>
+        <w:rPr>
+          <w:rFonts w:ascii="Consolas" w:eastAsia="Times New Roman" w:hAnsi="Consolas" w:cs="Times New Roman"/>
+          <w:color w:val="D4D4D4"/>
+          <w:sz w:val="21"/>
+          <w:szCs w:val="21"/>
+          <w:lang w:val="en-US" w:eastAsia="es-CO"/>
+        </w:rPr>
+        <w:t xml:space="preserve"> == </w:t>
+      </w:r>
+      <w:r>
+        <w:rPr>
+          <w:rFonts w:ascii="Consolas" w:eastAsia="Times New Roman" w:hAnsi="Consolas" w:cs="Times New Roman"/>
+          <w:color w:val="CE9178"/>
+          <w:sz w:val="21"/>
+          <w:szCs w:val="21"/>
+          <w:lang w:val="en-US" w:eastAsia="es-CO"/>
+        </w:rPr>
+        <w:t>'__main__'</w:t>
+      </w:r>
+      <w:r>
+        <w:rPr>
+          <w:rFonts w:ascii="Consolas" w:eastAsia="Times New Roman" w:hAnsi="Consolas" w:cs="Times New Roman"/>
+          <w:color w:val="D4D4D4"/>
+          <w:sz w:val="21"/>
+          <w:szCs w:val="21"/>
+          <w:lang w:val="en-US" w:eastAsia="es-CO"/>
+        </w:rPr>
+        <w:t>:</w:t>
+      </w:r>
+    </w:p>
+    <w:p>
+      <w:pPr>
+        <w:shd w:val="clear" w:color="auto" w:fill="1E1E1E"/>
+        <w:spacing w:after="0" w:line="285" w:lineRule="atLeast"/>
+        <w:rPr>
+          <w:rFonts w:ascii="Consolas" w:eastAsia="Times New Roman" w:hAnsi="Consolas" w:cs="Times New Roman"/>
+          <w:color w:val="D4D4D4"/>
+          <w:sz w:val="21"/>
+          <w:szCs w:val="21"/>
+          <w:lang w:eastAsia="es-CO"/>
+        </w:rPr>
+      </w:pPr>
+      <w:r>
+        <w:rPr>
+          <w:rFonts w:ascii="Consolas" w:eastAsia="Times New Roman" w:hAnsi="Consolas" w:cs="Times New Roman"/>
+          <w:color w:val="D4D4D4"/>
+          <w:sz w:val="21"/>
+          <w:szCs w:val="21"/>
+          <w:lang w:val="en-US" w:eastAsia="es-CO"/>
+        </w:rPr>
+        <w:t xml:space="preserve">    </w:t>
+      </w:r>
+      <w:proofErr w:type="gramStart"/>
+      <w:r>
+        <w:rPr>
+          <w:rFonts w:ascii="Consolas" w:eastAsia="Times New Roman" w:hAnsi="Consolas" w:cs="Times New Roman"/>
+          <w:color w:val="DCDCAA"/>
+          <w:sz w:val="21"/>
+          <w:szCs w:val="21"/>
+          <w:lang w:eastAsia="es-CO"/>
+        </w:rPr>
+        <w:t>run</w:t>
+      </w:r>
+      <w:proofErr w:type="gramEnd"/>
+      <w:r>
+        <w:rPr>
+          <w:rFonts w:ascii="Consolas" w:eastAsia="Times New Roman" w:hAnsi="Consolas" w:cs="Times New Roman"/>
+          <w:color w:val="D4D4D4"/>
+          <w:sz w:val="21"/>
+          <w:szCs w:val="21"/>
+          <w:lang w:eastAsia="es-CO"/>
+        </w:rPr>
+        <w:t>()</w:t>
+      </w:r>
+    </w:p>
+    <w:p/>
+    <w:p>
+      <w:pPr>
+        <w:jc w:val="center"/>
+        <w:rPr>
+          <w:b/>
+        </w:rPr>
+      </w:pPr>
+      <w:r>
+        <w:rPr>
+          <w:b/>
+        </w:rPr>
+        <w:t>Cómo averiguar si un número es primo en Python</w:t>
+      </w:r>
+      <w:r>
+        <w:rPr>
+          <w:b/>
+        </w:rPr>
+        <w:t xml:space="preserve"> #PROYECTO:</w:t>
+      </w:r>
+    </w:p>
+    <w:p>
+      <w:pPr>
+        <w:jc w:val="center"/>
+        <w:rPr>
+          <w:b/>
+        </w:rPr>
+      </w:pPr>
+    </w:p>
+    <w:p>
+      <w:pPr>
+        <w:pStyle w:val="NormalWeb"/>
+        <w:shd w:val="clear" w:color="auto" w:fill="121F3D"/>
+        <w:spacing w:before="0" w:beforeAutospacing="0" w:after="0" w:afterAutospacing="0"/>
+        <w:rPr>
+          <w:rFonts w:ascii="Roboto" w:hAnsi="Roboto"/>
+          <w:color w:val="BECDE3"/>
+        </w:rPr>
+      </w:pPr>
+      <w:r>
+        <w:rPr>
+          <w:rFonts w:ascii="Roboto" w:hAnsi="Roboto"/>
+          <w:color w:val="BECDE3"/>
+        </w:rPr>
+        <w:t>En este ejemplo, aprenderemos </w:t>
+      </w:r>
+      <w:r>
+        <w:rPr>
+          <w:rStyle w:val="Textoennegrita"/>
+          <w:rFonts w:ascii="Roboto" w:eastAsiaTheme="majorEastAsia" w:hAnsi="Roboto"/>
+          <w:color w:val="BECDE3"/>
+        </w:rPr>
+        <w:t>cómo detectar si un número es primo en Python</w:t>
+      </w:r>
+      <w:r>
+        <w:rPr>
+          <w:rFonts w:ascii="Roboto" w:hAnsi="Roboto"/>
+          <w:color w:val="BECDE3"/>
+        </w:rPr>
+        <w:t xml:space="preserve">. Esto se conoce como prueba de </w:t>
+      </w:r>
+      <w:proofErr w:type="spellStart"/>
+      <w:r>
+        <w:rPr>
+          <w:rFonts w:ascii="Roboto" w:hAnsi="Roboto"/>
+          <w:color w:val="BECDE3"/>
+        </w:rPr>
+        <w:t>primalidad</w:t>
+      </w:r>
+      <w:proofErr w:type="spellEnd"/>
+      <w:r>
+        <w:rPr>
+          <w:rFonts w:ascii="Roboto" w:hAnsi="Roboto"/>
+          <w:color w:val="BECDE3"/>
+        </w:rPr>
+        <w:t>. Un número primo es todo número que puede dividirse únicamente por sí mismo y por 1. Todos los números primos, excepto el 2, son impares.</w:t>
+      </w:r>
+    </w:p>
+    <w:p>
+      <w:pPr>
+        <w:pStyle w:val="NormalWeb"/>
+        <w:shd w:val="clear" w:color="auto" w:fill="121F3D"/>
+        <w:spacing w:before="0" w:beforeAutospacing="0" w:after="336" w:afterAutospacing="0"/>
+        <w:rPr>
+          <w:rFonts w:ascii="Roboto" w:hAnsi="Roboto"/>
+          <w:color w:val="BECDE3"/>
+        </w:rPr>
+      </w:pPr>
+      <w:r>
+        <w:rPr>
+          <w:rFonts w:ascii="Roboto" w:hAnsi="Roboto"/>
+          <w:color w:val="BECDE3"/>
+        </w:rPr>
+        <w:t xml:space="preserve">En la matemática aplicada, los números primos son utilizados para generar códigos criptográficos seguros. Esto se logra empleando los números primos de </w:t>
+      </w:r>
+      <w:proofErr w:type="spellStart"/>
+      <w:r>
+        <w:rPr>
+          <w:rFonts w:ascii="Roboto" w:hAnsi="Roboto"/>
+          <w:color w:val="BECDE3"/>
+        </w:rPr>
+        <w:t>Mersenne</w:t>
+      </w:r>
+      <w:proofErr w:type="spellEnd"/>
+      <w:r>
+        <w:rPr>
+          <w:rFonts w:ascii="Roboto" w:hAnsi="Roboto"/>
+          <w:color w:val="BECDE3"/>
+        </w:rPr>
+        <w:t xml:space="preserve"> (números muy grandes).</w:t>
+      </w:r>
+    </w:p>
+    <w:p>
+      <w:pPr>
+        <w:rPr>
+          <w:b/>
+        </w:rPr>
+      </w:pPr>
+      <w:r>
+        <w:rPr>
+          <w:b/>
+        </w:rPr>
+        <w:t>Código</w:t>
+      </w:r>
+      <w:bookmarkStart w:id="0" w:name="_GoBack"/>
+      <w:bookmarkEnd w:id="0"/>
+      <w:r>
+        <w:rPr>
+          <w:b/>
+        </w:rPr>
+        <w:t xml:space="preserve"> programa:</w:t>
+      </w:r>
+    </w:p>
+    <w:p>
+      <w:pPr>
+        <w:shd w:val="clear" w:color="auto" w:fill="1E1E1E"/>
+        <w:spacing w:after="0" w:line="285" w:lineRule="atLeast"/>
+        <w:rPr>
+          <w:rFonts w:ascii="Consolas" w:eastAsia="Times New Roman" w:hAnsi="Consolas" w:cs="Times New Roman"/>
+          <w:color w:val="D4D4D4"/>
+          <w:sz w:val="21"/>
+          <w:szCs w:val="21"/>
+          <w:lang w:eastAsia="es-CO"/>
+        </w:rPr>
+      </w:pPr>
+      <w:proofErr w:type="spellStart"/>
+      <w:proofErr w:type="gramStart"/>
+      <w:r>
+        <w:rPr>
+          <w:rFonts w:ascii="Consolas" w:eastAsia="Times New Roman" w:hAnsi="Consolas" w:cs="Times New Roman"/>
+          <w:color w:val="569CD6"/>
+          <w:sz w:val="21"/>
+          <w:szCs w:val="21"/>
+          <w:lang w:eastAsia="es-CO"/>
+        </w:rPr>
+        <w:t>def</w:t>
+      </w:r>
+      <w:proofErr w:type="spellEnd"/>
+      <w:proofErr w:type="gramEnd"/>
+      <w:r>
+        <w:rPr>
+          <w:rFonts w:ascii="Consolas" w:eastAsia="Times New Roman" w:hAnsi="Consolas" w:cs="Times New Roman"/>
+          <w:color w:val="D4D4D4"/>
+          <w:sz w:val="21"/>
+          <w:szCs w:val="21"/>
+          <w:lang w:eastAsia="es-CO"/>
+        </w:rPr>
+        <w:t xml:space="preserve"> </w:t>
+      </w:r>
+      <w:proofErr w:type="spellStart"/>
+      <w:r>
+        <w:rPr>
+          <w:rFonts w:ascii="Consolas" w:eastAsia="Times New Roman" w:hAnsi="Consolas" w:cs="Times New Roman"/>
+          <w:color w:val="DCDCAA"/>
+          <w:sz w:val="21"/>
+          <w:szCs w:val="21"/>
+          <w:lang w:eastAsia="es-CO"/>
+        </w:rPr>
+        <w:t>es_primo</w:t>
+      </w:r>
+      <w:proofErr w:type="spellEnd"/>
+      <w:r>
+        <w:rPr>
+          <w:rFonts w:ascii="Consolas" w:eastAsia="Times New Roman" w:hAnsi="Consolas" w:cs="Times New Roman"/>
+          <w:color w:val="D4D4D4"/>
+          <w:sz w:val="21"/>
+          <w:szCs w:val="21"/>
+          <w:lang w:eastAsia="es-CO"/>
+        </w:rPr>
+        <w:t>(</w:t>
+      </w:r>
+      <w:r>
+        <w:rPr>
+          <w:rFonts w:ascii="Consolas" w:eastAsia="Times New Roman" w:hAnsi="Consolas" w:cs="Times New Roman"/>
+          <w:color w:val="9CDCFE"/>
+          <w:sz w:val="21"/>
+          <w:szCs w:val="21"/>
+          <w:lang w:eastAsia="es-CO"/>
+        </w:rPr>
+        <w:t>numero</w:t>
+      </w:r>
+      <w:r>
+        <w:rPr>
+          <w:rFonts w:ascii="Consolas" w:eastAsia="Times New Roman" w:hAnsi="Consolas" w:cs="Times New Roman"/>
+          <w:color w:val="D4D4D4"/>
+          <w:sz w:val="21"/>
+          <w:szCs w:val="21"/>
+          <w:lang w:eastAsia="es-CO"/>
+        </w:rPr>
+        <w:t>):</w:t>
+      </w:r>
+    </w:p>
+    <w:p>
+      <w:pPr>
+        <w:shd w:val="clear" w:color="auto" w:fill="1E1E1E"/>
+        <w:spacing w:after="0" w:line="285" w:lineRule="atLeast"/>
+        <w:rPr>
+          <w:rFonts w:ascii="Consolas" w:eastAsia="Times New Roman" w:hAnsi="Consolas" w:cs="Times New Roman"/>
+          <w:color w:val="D4D4D4"/>
+          <w:sz w:val="21"/>
+          <w:szCs w:val="21"/>
+          <w:lang w:val="en-US" w:eastAsia="es-CO"/>
+        </w:rPr>
+      </w:pPr>
+      <w:r>
+        <w:rPr>
+          <w:rFonts w:ascii="Consolas" w:eastAsia="Times New Roman" w:hAnsi="Consolas" w:cs="Times New Roman"/>
+          <w:color w:val="D4D4D4"/>
+          <w:sz w:val="21"/>
+          <w:szCs w:val="21"/>
+          <w:lang w:eastAsia="es-CO"/>
+        </w:rPr>
+        <w:t xml:space="preserve">    </w:t>
+      </w:r>
+      <w:proofErr w:type="gramStart"/>
+      <w:r>
+        <w:rPr>
+          <w:rFonts w:ascii="Consolas" w:eastAsia="Times New Roman" w:hAnsi="Consolas" w:cs="Times New Roman"/>
+          <w:color w:val="C586C0"/>
+          <w:sz w:val="21"/>
+          <w:szCs w:val="21"/>
+          <w:lang w:val="en-US" w:eastAsia="es-CO"/>
+        </w:rPr>
+        <w:t>if</w:t>
+      </w:r>
+      <w:proofErr w:type="gramEnd"/>
+      <w:r>
+        <w:rPr>
+          <w:rFonts w:ascii="Consolas" w:eastAsia="Times New Roman" w:hAnsi="Consolas" w:cs="Times New Roman"/>
+          <w:color w:val="D4D4D4"/>
+          <w:sz w:val="21"/>
+          <w:szCs w:val="21"/>
+          <w:lang w:val="en-US" w:eastAsia="es-CO"/>
+        </w:rPr>
+        <w:t xml:space="preserve"> </w:t>
+      </w:r>
+      <w:proofErr w:type="spellStart"/>
+      <w:r>
+        <w:rPr>
+          <w:rFonts w:ascii="Consolas" w:eastAsia="Times New Roman" w:hAnsi="Consolas" w:cs="Times New Roman"/>
+          <w:color w:val="9CDCFE"/>
+          <w:sz w:val="21"/>
+          <w:szCs w:val="21"/>
+          <w:lang w:val="en-US" w:eastAsia="es-CO"/>
+        </w:rPr>
+        <w:t>numero</w:t>
+      </w:r>
+      <w:proofErr w:type="spellEnd"/>
+      <w:r>
+        <w:rPr>
+          <w:rFonts w:ascii="Consolas" w:eastAsia="Times New Roman" w:hAnsi="Consolas" w:cs="Times New Roman"/>
+          <w:color w:val="D4D4D4"/>
+          <w:sz w:val="21"/>
+          <w:szCs w:val="21"/>
+          <w:lang w:val="en-US" w:eastAsia="es-CO"/>
+        </w:rPr>
+        <w:t xml:space="preserve"> == </w:t>
+      </w:r>
+      <w:r>
+        <w:rPr>
+          <w:rFonts w:ascii="Consolas" w:eastAsia="Times New Roman" w:hAnsi="Consolas" w:cs="Times New Roman"/>
+          <w:color w:val="B5CEA8"/>
+          <w:sz w:val="21"/>
+          <w:szCs w:val="21"/>
+          <w:lang w:val="en-US" w:eastAsia="es-CO"/>
+        </w:rPr>
+        <w:t>1</w:t>
+      </w:r>
+      <w:r>
+        <w:rPr>
+          <w:rFonts w:ascii="Consolas" w:eastAsia="Times New Roman" w:hAnsi="Consolas" w:cs="Times New Roman"/>
+          <w:color w:val="D4D4D4"/>
+          <w:sz w:val="21"/>
+          <w:szCs w:val="21"/>
+          <w:lang w:val="en-US" w:eastAsia="es-CO"/>
+        </w:rPr>
+        <w:t>:</w:t>
+      </w:r>
+    </w:p>
+    <w:p>
+      <w:pPr>
+        <w:shd w:val="clear" w:color="auto" w:fill="1E1E1E"/>
+        <w:spacing w:after="0" w:line="285" w:lineRule="atLeast"/>
+        <w:rPr>
+          <w:rFonts w:ascii="Consolas" w:eastAsia="Times New Roman" w:hAnsi="Consolas" w:cs="Times New Roman"/>
+          <w:color w:val="D4D4D4"/>
+          <w:sz w:val="21"/>
+          <w:szCs w:val="21"/>
+          <w:lang w:val="en-US" w:eastAsia="es-CO"/>
+        </w:rPr>
+      </w:pPr>
+      <w:r>
+        <w:rPr>
+          <w:rFonts w:ascii="Consolas" w:eastAsia="Times New Roman" w:hAnsi="Consolas" w:cs="Times New Roman"/>
+          <w:color w:val="D4D4D4"/>
+          <w:sz w:val="21"/>
+          <w:szCs w:val="21"/>
+          <w:lang w:val="en-US" w:eastAsia="es-CO"/>
+        </w:rPr>
+        <w:t xml:space="preserve">        </w:t>
+      </w:r>
+      <w:proofErr w:type="gramStart"/>
+      <w:r>
+        <w:rPr>
+          <w:rFonts w:ascii="Consolas" w:eastAsia="Times New Roman" w:hAnsi="Consolas" w:cs="Times New Roman"/>
+          <w:color w:val="C586C0"/>
+          <w:sz w:val="21"/>
+          <w:szCs w:val="21"/>
+          <w:lang w:val="en-US" w:eastAsia="es-CO"/>
+        </w:rPr>
+        <w:t>return</w:t>
+      </w:r>
+      <w:proofErr w:type="gramEnd"/>
+      <w:r>
+        <w:rPr>
+          <w:rFonts w:ascii="Consolas" w:eastAsia="Times New Roman" w:hAnsi="Consolas" w:cs="Times New Roman"/>
+          <w:color w:val="D4D4D4"/>
+          <w:sz w:val="21"/>
+          <w:szCs w:val="21"/>
+          <w:lang w:val="en-US" w:eastAsia="es-CO"/>
+        </w:rPr>
+        <w:t xml:space="preserve"> </w:t>
+      </w:r>
+      <w:r>
+        <w:rPr>
+          <w:rFonts w:ascii="Consolas" w:eastAsia="Times New Roman" w:hAnsi="Consolas" w:cs="Times New Roman"/>
+          <w:color w:val="569CD6"/>
+          <w:sz w:val="21"/>
+          <w:szCs w:val="21"/>
+          <w:lang w:val="en-US" w:eastAsia="es-CO"/>
+        </w:rPr>
+        <w:t>False</w:t>
+      </w:r>
+    </w:p>
+    <w:p>
+      <w:pPr>
+        <w:shd w:val="clear" w:color="auto" w:fill="1E1E1E"/>
+        <w:spacing w:after="0" w:line="285" w:lineRule="atLeast"/>
+        <w:rPr>
+          <w:rFonts w:ascii="Consolas" w:eastAsia="Times New Roman" w:hAnsi="Consolas" w:cs="Times New Roman"/>
+          <w:color w:val="D4D4D4"/>
+          <w:sz w:val="21"/>
+          <w:szCs w:val="21"/>
+          <w:lang w:val="en-US" w:eastAsia="es-CO"/>
+        </w:rPr>
+      </w:pPr>
+      <w:r>
+        <w:rPr>
+          <w:rFonts w:ascii="Consolas" w:eastAsia="Times New Roman" w:hAnsi="Consolas" w:cs="Times New Roman"/>
+          <w:color w:val="D4D4D4"/>
+          <w:sz w:val="21"/>
+          <w:szCs w:val="21"/>
+          <w:lang w:val="en-US" w:eastAsia="es-CO"/>
+        </w:rPr>
+        <w:t xml:space="preserve">    </w:t>
+      </w:r>
+      <w:proofErr w:type="gramStart"/>
+      <w:r>
+        <w:rPr>
+          <w:rFonts w:ascii="Consolas" w:eastAsia="Times New Roman" w:hAnsi="Consolas" w:cs="Times New Roman"/>
+          <w:color w:val="C586C0"/>
+          <w:sz w:val="21"/>
+          <w:szCs w:val="21"/>
+          <w:lang w:val="en-US" w:eastAsia="es-CO"/>
+        </w:rPr>
+        <w:t>else</w:t>
+      </w:r>
+      <w:proofErr w:type="gramEnd"/>
+      <w:r>
+        <w:rPr>
+          <w:rFonts w:ascii="Consolas" w:eastAsia="Times New Roman" w:hAnsi="Consolas" w:cs="Times New Roman"/>
+          <w:color w:val="D4D4D4"/>
+          <w:sz w:val="21"/>
+          <w:szCs w:val="21"/>
+          <w:lang w:val="en-US" w:eastAsia="es-CO"/>
+        </w:rPr>
+        <w:t>:</w:t>
+      </w:r>
+    </w:p>
+    <w:p>
+      <w:pPr>
+        <w:shd w:val="clear" w:color="auto" w:fill="1E1E1E"/>
+        <w:spacing w:after="0" w:line="285" w:lineRule="atLeast"/>
+        <w:rPr>
+          <w:rFonts w:ascii="Consolas" w:eastAsia="Times New Roman" w:hAnsi="Consolas" w:cs="Times New Roman"/>
+          <w:color w:val="D4D4D4"/>
+          <w:sz w:val="21"/>
+          <w:szCs w:val="21"/>
+          <w:lang w:val="en-US" w:eastAsia="es-CO"/>
+        </w:rPr>
+      </w:pPr>
+      <w:r>
+        <w:rPr>
+          <w:rFonts w:ascii="Consolas" w:eastAsia="Times New Roman" w:hAnsi="Consolas" w:cs="Times New Roman"/>
+          <w:color w:val="D4D4D4"/>
+          <w:sz w:val="21"/>
+          <w:szCs w:val="21"/>
+          <w:lang w:val="en-US" w:eastAsia="es-CO"/>
+        </w:rPr>
+        <w:t xml:space="preserve">        </w:t>
+      </w:r>
+      <w:proofErr w:type="spellStart"/>
+      <w:proofErr w:type="gramStart"/>
+      <w:r>
+        <w:rPr>
+          <w:rFonts w:ascii="Consolas" w:eastAsia="Times New Roman" w:hAnsi="Consolas" w:cs="Times New Roman"/>
+          <w:color w:val="9CDCFE"/>
+          <w:sz w:val="21"/>
+          <w:szCs w:val="21"/>
+          <w:lang w:val="en-US" w:eastAsia="es-CO"/>
+        </w:rPr>
+        <w:t>contador</w:t>
+      </w:r>
+      <w:proofErr w:type="spellEnd"/>
+      <w:proofErr w:type="gramEnd"/>
+      <w:r>
+        <w:rPr>
+          <w:rFonts w:ascii="Consolas" w:eastAsia="Times New Roman" w:hAnsi="Consolas" w:cs="Times New Roman"/>
+          <w:color w:val="D4D4D4"/>
+          <w:sz w:val="21"/>
+          <w:szCs w:val="21"/>
+          <w:lang w:val="en-US" w:eastAsia="es-CO"/>
+        </w:rPr>
+        <w:t xml:space="preserve"> = </w:t>
+      </w:r>
+      <w:r>
+        <w:rPr>
+          <w:rFonts w:ascii="Consolas" w:eastAsia="Times New Roman" w:hAnsi="Consolas" w:cs="Times New Roman"/>
+          <w:color w:val="B5CEA8"/>
+          <w:sz w:val="21"/>
+          <w:szCs w:val="21"/>
+          <w:lang w:val="en-US" w:eastAsia="es-CO"/>
+        </w:rPr>
+        <w:t>0</w:t>
+      </w:r>
+    </w:p>
+    <w:p>
+      <w:pPr>
+        <w:shd w:val="clear" w:color="auto" w:fill="1E1E1E"/>
+        <w:spacing w:after="0" w:line="285" w:lineRule="atLeast"/>
+        <w:rPr>
+          <w:rFonts w:ascii="Consolas" w:eastAsia="Times New Roman" w:hAnsi="Consolas" w:cs="Times New Roman"/>
+          <w:color w:val="D4D4D4"/>
+          <w:sz w:val="21"/>
+          <w:szCs w:val="21"/>
+          <w:lang w:val="en-US" w:eastAsia="es-CO"/>
+        </w:rPr>
+      </w:pPr>
+      <w:r>
+        <w:rPr>
+          <w:rFonts w:ascii="Consolas" w:eastAsia="Times New Roman" w:hAnsi="Consolas" w:cs="Times New Roman"/>
+          <w:color w:val="D4D4D4"/>
+          <w:sz w:val="21"/>
+          <w:szCs w:val="21"/>
+          <w:lang w:val="en-US" w:eastAsia="es-CO"/>
+        </w:rPr>
+        <w:t xml:space="preserve">    </w:t>
+      </w:r>
+      <w:proofErr w:type="gramStart"/>
+      <w:r>
+        <w:rPr>
+          <w:rFonts w:ascii="Consolas" w:eastAsia="Times New Roman" w:hAnsi="Consolas" w:cs="Times New Roman"/>
+          <w:color w:val="C586C0"/>
+          <w:sz w:val="21"/>
+          <w:szCs w:val="21"/>
+          <w:lang w:val="en-US" w:eastAsia="es-CO"/>
+        </w:rPr>
+        <w:t>for</w:t>
+      </w:r>
+      <w:proofErr w:type="gramEnd"/>
+      <w:r>
+        <w:rPr>
+          <w:rFonts w:ascii="Consolas" w:eastAsia="Times New Roman" w:hAnsi="Consolas" w:cs="Times New Roman"/>
+          <w:color w:val="D4D4D4"/>
+          <w:sz w:val="21"/>
+          <w:szCs w:val="21"/>
+          <w:lang w:val="en-US" w:eastAsia="es-CO"/>
+        </w:rPr>
+        <w:t xml:space="preserve"> </w:t>
+      </w:r>
+      <w:proofErr w:type="spellStart"/>
+      <w:r>
+        <w:rPr>
+          <w:rFonts w:ascii="Consolas" w:eastAsia="Times New Roman" w:hAnsi="Consolas" w:cs="Times New Roman"/>
+          <w:color w:val="9CDCFE"/>
+          <w:sz w:val="21"/>
+          <w:szCs w:val="21"/>
+          <w:lang w:val="en-US" w:eastAsia="es-CO"/>
+        </w:rPr>
+        <w:t>i</w:t>
+      </w:r>
+      <w:proofErr w:type="spellEnd"/>
+      <w:r>
+        <w:rPr>
+          <w:rFonts w:ascii="Consolas" w:eastAsia="Times New Roman" w:hAnsi="Consolas" w:cs="Times New Roman"/>
+          <w:color w:val="D4D4D4"/>
+          <w:sz w:val="21"/>
+          <w:szCs w:val="21"/>
+          <w:lang w:val="en-US" w:eastAsia="es-CO"/>
+        </w:rPr>
+        <w:t xml:space="preserve"> </w:t>
+      </w:r>
+      <w:r>
+        <w:rPr>
+          <w:rFonts w:ascii="Consolas" w:eastAsia="Times New Roman" w:hAnsi="Consolas" w:cs="Times New Roman"/>
+          <w:color w:val="C586C0"/>
+          <w:sz w:val="21"/>
+          <w:szCs w:val="21"/>
+          <w:lang w:val="en-US" w:eastAsia="es-CO"/>
+        </w:rPr>
+        <w:t>in</w:t>
+      </w:r>
+      <w:r>
+        <w:rPr>
+          <w:rFonts w:ascii="Consolas" w:eastAsia="Times New Roman" w:hAnsi="Consolas" w:cs="Times New Roman"/>
+          <w:color w:val="D4D4D4"/>
+          <w:sz w:val="21"/>
+          <w:szCs w:val="21"/>
+          <w:lang w:val="en-US" w:eastAsia="es-CO"/>
+        </w:rPr>
+        <w:t xml:space="preserve"> </w:t>
+      </w:r>
+      <w:r>
+        <w:rPr>
+          <w:rFonts w:ascii="Consolas" w:eastAsia="Times New Roman" w:hAnsi="Consolas" w:cs="Times New Roman"/>
+          <w:color w:val="4EC9B0"/>
+          <w:sz w:val="21"/>
+          <w:szCs w:val="21"/>
+          <w:lang w:val="en-US" w:eastAsia="es-CO"/>
+        </w:rPr>
+        <w:t>range</w:t>
+      </w:r>
+      <w:r>
+        <w:rPr>
+          <w:rFonts w:ascii="Consolas" w:eastAsia="Times New Roman" w:hAnsi="Consolas" w:cs="Times New Roman"/>
+          <w:color w:val="D4D4D4"/>
+          <w:sz w:val="21"/>
+          <w:szCs w:val="21"/>
+          <w:lang w:val="en-US" w:eastAsia="es-CO"/>
+        </w:rPr>
+        <w:t>(</w:t>
+      </w:r>
+      <w:r>
+        <w:rPr>
+          <w:rFonts w:ascii="Consolas" w:eastAsia="Times New Roman" w:hAnsi="Consolas" w:cs="Times New Roman"/>
+          <w:color w:val="B5CEA8"/>
+          <w:sz w:val="21"/>
+          <w:szCs w:val="21"/>
+          <w:lang w:val="en-US" w:eastAsia="es-CO"/>
+        </w:rPr>
+        <w:t>1</w:t>
+      </w:r>
+      <w:r>
+        <w:rPr>
+          <w:rFonts w:ascii="Consolas" w:eastAsia="Times New Roman" w:hAnsi="Consolas" w:cs="Times New Roman"/>
+          <w:color w:val="D4D4D4"/>
+          <w:sz w:val="21"/>
+          <w:szCs w:val="21"/>
+          <w:lang w:val="en-US" w:eastAsia="es-CO"/>
+        </w:rPr>
+        <w:t xml:space="preserve"> , </w:t>
+      </w:r>
+      <w:r>
+        <w:rPr>
+          <w:rFonts w:ascii="Consolas" w:eastAsia="Times New Roman" w:hAnsi="Consolas" w:cs="Times New Roman"/>
+          <w:color w:val="9CDCFE"/>
+          <w:sz w:val="21"/>
+          <w:szCs w:val="21"/>
+          <w:lang w:val="en-US" w:eastAsia="es-CO"/>
+        </w:rPr>
+        <w:t>numero</w:t>
+      </w:r>
+      <w:r>
+        <w:rPr>
+          <w:rFonts w:ascii="Consolas" w:eastAsia="Times New Roman" w:hAnsi="Consolas" w:cs="Times New Roman"/>
+          <w:color w:val="D4D4D4"/>
+          <w:sz w:val="21"/>
+          <w:szCs w:val="21"/>
+          <w:lang w:val="en-US" w:eastAsia="es-CO"/>
+        </w:rPr>
+        <w:t>+</w:t>
+      </w:r>
+      <w:r>
+        <w:rPr>
+          <w:rFonts w:ascii="Consolas" w:eastAsia="Times New Roman" w:hAnsi="Consolas" w:cs="Times New Roman"/>
+          <w:color w:val="B5CEA8"/>
+          <w:sz w:val="21"/>
+          <w:szCs w:val="21"/>
+          <w:lang w:val="en-US" w:eastAsia="es-CO"/>
+        </w:rPr>
+        <w:t>1</w:t>
+      </w:r>
+      <w:r>
+        <w:rPr>
+          <w:rFonts w:ascii="Consolas" w:eastAsia="Times New Roman" w:hAnsi="Consolas" w:cs="Times New Roman"/>
+          <w:color w:val="D4D4D4"/>
+          <w:sz w:val="21"/>
+          <w:szCs w:val="21"/>
+          <w:lang w:val="en-US" w:eastAsia="es-CO"/>
+        </w:rPr>
+        <w:t>):</w:t>
+      </w:r>
+    </w:p>
+    <w:p>
+      <w:pPr>
+        <w:shd w:val="clear" w:color="auto" w:fill="1E1E1E"/>
+        <w:spacing w:after="0" w:line="285" w:lineRule="atLeast"/>
+        <w:rPr>
+          <w:rFonts w:ascii="Consolas" w:eastAsia="Times New Roman" w:hAnsi="Consolas" w:cs="Times New Roman"/>
+          <w:color w:val="D4D4D4"/>
+          <w:sz w:val="21"/>
+          <w:szCs w:val="21"/>
+          <w:lang w:val="en-US" w:eastAsia="es-CO"/>
+        </w:rPr>
+      </w:pPr>
+      <w:r>
+        <w:rPr>
+          <w:rFonts w:ascii="Consolas" w:eastAsia="Times New Roman" w:hAnsi="Consolas" w:cs="Times New Roman"/>
+          <w:color w:val="D4D4D4"/>
+          <w:sz w:val="21"/>
+          <w:szCs w:val="21"/>
+          <w:lang w:val="en-US" w:eastAsia="es-CO"/>
+        </w:rPr>
+        <w:t xml:space="preserve">        </w:t>
+      </w:r>
+      <w:proofErr w:type="gramStart"/>
+      <w:r>
+        <w:rPr>
+          <w:rFonts w:ascii="Consolas" w:eastAsia="Times New Roman" w:hAnsi="Consolas" w:cs="Times New Roman"/>
+          <w:color w:val="C586C0"/>
+          <w:sz w:val="21"/>
+          <w:szCs w:val="21"/>
+          <w:lang w:val="en-US" w:eastAsia="es-CO"/>
+        </w:rPr>
+        <w:t>if</w:t>
+      </w:r>
+      <w:proofErr w:type="gramEnd"/>
+      <w:r>
+        <w:rPr>
+          <w:rFonts w:ascii="Consolas" w:eastAsia="Times New Roman" w:hAnsi="Consolas" w:cs="Times New Roman"/>
+          <w:color w:val="D4D4D4"/>
+          <w:sz w:val="21"/>
+          <w:szCs w:val="21"/>
+          <w:lang w:val="en-US" w:eastAsia="es-CO"/>
+        </w:rPr>
+        <w:t xml:space="preserve"> </w:t>
+      </w:r>
+      <w:proofErr w:type="spellStart"/>
+      <w:r>
+        <w:rPr>
+          <w:rFonts w:ascii="Consolas" w:eastAsia="Times New Roman" w:hAnsi="Consolas" w:cs="Times New Roman"/>
+          <w:color w:val="9CDCFE"/>
+          <w:sz w:val="21"/>
+          <w:szCs w:val="21"/>
+          <w:lang w:val="en-US" w:eastAsia="es-CO"/>
+        </w:rPr>
+        <w:t>i</w:t>
+      </w:r>
+      <w:proofErr w:type="spellEnd"/>
+      <w:r>
+        <w:rPr>
+          <w:rFonts w:ascii="Consolas" w:eastAsia="Times New Roman" w:hAnsi="Consolas" w:cs="Times New Roman"/>
+          <w:color w:val="D4D4D4"/>
+          <w:sz w:val="21"/>
+          <w:szCs w:val="21"/>
+          <w:lang w:val="en-US" w:eastAsia="es-CO"/>
+        </w:rPr>
+        <w:t xml:space="preserve"> == </w:t>
+      </w:r>
+      <w:r>
+        <w:rPr>
+          <w:rFonts w:ascii="Consolas" w:eastAsia="Times New Roman" w:hAnsi="Consolas" w:cs="Times New Roman"/>
+          <w:color w:val="B5CEA8"/>
+          <w:sz w:val="21"/>
+          <w:szCs w:val="21"/>
+          <w:lang w:val="en-US" w:eastAsia="es-CO"/>
+        </w:rPr>
+        <w:t>1</w:t>
+      </w:r>
+      <w:r>
+        <w:rPr>
+          <w:rFonts w:ascii="Consolas" w:eastAsia="Times New Roman" w:hAnsi="Consolas" w:cs="Times New Roman"/>
+          <w:color w:val="D4D4D4"/>
+          <w:sz w:val="21"/>
+          <w:szCs w:val="21"/>
+          <w:lang w:val="en-US" w:eastAsia="es-CO"/>
+        </w:rPr>
+        <w:t xml:space="preserve"> </w:t>
+      </w:r>
+      <w:r>
+        <w:rPr>
+          <w:rFonts w:ascii="Consolas" w:eastAsia="Times New Roman" w:hAnsi="Consolas" w:cs="Times New Roman"/>
+          <w:color w:val="569CD6"/>
+          <w:sz w:val="21"/>
+          <w:szCs w:val="21"/>
+          <w:lang w:val="en-US" w:eastAsia="es-CO"/>
+        </w:rPr>
+        <w:t>or</w:t>
+      </w:r>
+      <w:r>
+        <w:rPr>
+          <w:rFonts w:ascii="Consolas" w:eastAsia="Times New Roman" w:hAnsi="Consolas" w:cs="Times New Roman"/>
+          <w:color w:val="D4D4D4"/>
+          <w:sz w:val="21"/>
+          <w:szCs w:val="21"/>
+          <w:lang w:val="en-US" w:eastAsia="es-CO"/>
+        </w:rPr>
+        <w:t xml:space="preserve"> </w:t>
+      </w:r>
+      <w:proofErr w:type="spellStart"/>
+      <w:r>
+        <w:rPr>
+          <w:rFonts w:ascii="Consolas" w:eastAsia="Times New Roman" w:hAnsi="Consolas" w:cs="Times New Roman"/>
+          <w:color w:val="9CDCFE"/>
+          <w:sz w:val="21"/>
+          <w:szCs w:val="21"/>
+          <w:lang w:val="en-US" w:eastAsia="es-CO"/>
+        </w:rPr>
+        <w:t>i</w:t>
+      </w:r>
+      <w:proofErr w:type="spellEnd"/>
+      <w:r>
+        <w:rPr>
+          <w:rFonts w:ascii="Consolas" w:eastAsia="Times New Roman" w:hAnsi="Consolas" w:cs="Times New Roman"/>
+          <w:color w:val="D4D4D4"/>
+          <w:sz w:val="21"/>
+          <w:szCs w:val="21"/>
+          <w:lang w:val="en-US" w:eastAsia="es-CO"/>
+        </w:rPr>
+        <w:t xml:space="preserve"> == </w:t>
+      </w:r>
+      <w:proofErr w:type="spellStart"/>
+      <w:r>
+        <w:rPr>
+          <w:rFonts w:ascii="Consolas" w:eastAsia="Times New Roman" w:hAnsi="Consolas" w:cs="Times New Roman"/>
+          <w:color w:val="9CDCFE"/>
+          <w:sz w:val="21"/>
+          <w:szCs w:val="21"/>
+          <w:lang w:val="en-US" w:eastAsia="es-CO"/>
+        </w:rPr>
+        <w:t>numero</w:t>
+      </w:r>
+      <w:proofErr w:type="spellEnd"/>
+      <w:r>
+        <w:rPr>
+          <w:rFonts w:ascii="Consolas" w:eastAsia="Times New Roman" w:hAnsi="Consolas" w:cs="Times New Roman"/>
+          <w:color w:val="D4D4D4"/>
+          <w:sz w:val="21"/>
+          <w:szCs w:val="21"/>
+          <w:lang w:val="en-US" w:eastAsia="es-CO"/>
+        </w:rPr>
+        <w:t>:</w:t>
+      </w:r>
+    </w:p>
+    <w:p>
+      <w:pPr>
+        <w:shd w:val="clear" w:color="auto" w:fill="1E1E1E"/>
+        <w:spacing w:after="0" w:line="285" w:lineRule="atLeast"/>
+        <w:rPr>
+          <w:rFonts w:ascii="Consolas" w:eastAsia="Times New Roman" w:hAnsi="Consolas" w:cs="Times New Roman"/>
+          <w:color w:val="D4D4D4"/>
+          <w:sz w:val="21"/>
+          <w:szCs w:val="21"/>
+          <w:lang w:val="en-US" w:eastAsia="es-CO"/>
+        </w:rPr>
+      </w:pPr>
+      <w:r>
+        <w:rPr>
+          <w:rFonts w:ascii="Consolas" w:eastAsia="Times New Roman" w:hAnsi="Consolas" w:cs="Times New Roman"/>
+          <w:color w:val="D4D4D4"/>
+          <w:sz w:val="21"/>
+          <w:szCs w:val="21"/>
+          <w:lang w:val="en-US" w:eastAsia="es-CO"/>
+        </w:rPr>
+        <w:t xml:space="preserve">            </w:t>
+      </w:r>
+      <w:proofErr w:type="gramStart"/>
+      <w:r>
+        <w:rPr>
+          <w:rFonts w:ascii="Consolas" w:eastAsia="Times New Roman" w:hAnsi="Consolas" w:cs="Times New Roman"/>
+          <w:color w:val="C586C0"/>
+          <w:sz w:val="21"/>
+          <w:szCs w:val="21"/>
+          <w:lang w:val="en-US" w:eastAsia="es-CO"/>
+        </w:rPr>
+        <w:t>continue</w:t>
+      </w:r>
+      <w:proofErr w:type="gramEnd"/>
+    </w:p>
+    <w:p>
+      <w:pPr>
+        <w:shd w:val="clear" w:color="auto" w:fill="1E1E1E"/>
+        <w:spacing w:after="0" w:line="285" w:lineRule="atLeast"/>
+        <w:rPr>
+          <w:rFonts w:ascii="Consolas" w:eastAsia="Times New Roman" w:hAnsi="Consolas" w:cs="Times New Roman"/>
+          <w:color w:val="D4D4D4"/>
+          <w:sz w:val="21"/>
+          <w:szCs w:val="21"/>
+          <w:lang w:val="en-US" w:eastAsia="es-CO"/>
+        </w:rPr>
+      </w:pPr>
+      <w:r>
+        <w:rPr>
+          <w:rFonts w:ascii="Consolas" w:eastAsia="Times New Roman" w:hAnsi="Consolas" w:cs="Times New Roman"/>
+          <w:color w:val="D4D4D4"/>
+          <w:sz w:val="21"/>
+          <w:szCs w:val="21"/>
+          <w:lang w:val="en-US" w:eastAsia="es-CO"/>
+        </w:rPr>
+        <w:t xml:space="preserve">        </w:t>
+      </w:r>
+      <w:proofErr w:type="gramStart"/>
+      <w:r>
+        <w:rPr>
+          <w:rFonts w:ascii="Consolas" w:eastAsia="Times New Roman" w:hAnsi="Consolas" w:cs="Times New Roman"/>
+          <w:color w:val="C586C0"/>
+          <w:sz w:val="21"/>
+          <w:szCs w:val="21"/>
+          <w:lang w:val="en-US" w:eastAsia="es-CO"/>
+        </w:rPr>
+        <w:t>if</w:t>
+      </w:r>
+      <w:proofErr w:type="gramEnd"/>
+      <w:r>
+        <w:rPr>
+          <w:rFonts w:ascii="Consolas" w:eastAsia="Times New Roman" w:hAnsi="Consolas" w:cs="Times New Roman"/>
+          <w:color w:val="D4D4D4"/>
+          <w:sz w:val="21"/>
+          <w:szCs w:val="21"/>
+          <w:lang w:val="en-US" w:eastAsia="es-CO"/>
+        </w:rPr>
+        <w:t xml:space="preserve"> </w:t>
+      </w:r>
+      <w:proofErr w:type="spellStart"/>
+      <w:r>
+        <w:rPr>
+          <w:rFonts w:ascii="Consolas" w:eastAsia="Times New Roman" w:hAnsi="Consolas" w:cs="Times New Roman"/>
+          <w:color w:val="9CDCFE"/>
+          <w:sz w:val="21"/>
+          <w:szCs w:val="21"/>
+          <w:lang w:val="en-US" w:eastAsia="es-CO"/>
+        </w:rPr>
+        <w:t>numero</w:t>
+      </w:r>
+      <w:proofErr w:type="spellEnd"/>
+      <w:r>
+        <w:rPr>
+          <w:rFonts w:ascii="Consolas" w:eastAsia="Times New Roman" w:hAnsi="Consolas" w:cs="Times New Roman"/>
+          <w:color w:val="D4D4D4"/>
+          <w:sz w:val="21"/>
+          <w:szCs w:val="21"/>
+          <w:lang w:val="en-US" w:eastAsia="es-CO"/>
+        </w:rPr>
+        <w:t xml:space="preserve"> % </w:t>
+      </w:r>
+      <w:proofErr w:type="spellStart"/>
+      <w:r>
+        <w:rPr>
+          <w:rFonts w:ascii="Consolas" w:eastAsia="Times New Roman" w:hAnsi="Consolas" w:cs="Times New Roman"/>
+          <w:color w:val="9CDCFE"/>
+          <w:sz w:val="21"/>
+          <w:szCs w:val="21"/>
+          <w:lang w:val="en-US" w:eastAsia="es-CO"/>
+        </w:rPr>
+        <w:t>i</w:t>
+      </w:r>
+      <w:proofErr w:type="spellEnd"/>
+      <w:r>
+        <w:rPr>
+          <w:rFonts w:ascii="Consolas" w:eastAsia="Times New Roman" w:hAnsi="Consolas" w:cs="Times New Roman"/>
+          <w:color w:val="D4D4D4"/>
+          <w:sz w:val="21"/>
+          <w:szCs w:val="21"/>
+          <w:lang w:val="en-US" w:eastAsia="es-CO"/>
+        </w:rPr>
+        <w:t xml:space="preserve"> == </w:t>
+      </w:r>
+      <w:r>
+        <w:rPr>
+          <w:rFonts w:ascii="Consolas" w:eastAsia="Times New Roman" w:hAnsi="Consolas" w:cs="Times New Roman"/>
+          <w:color w:val="B5CEA8"/>
+          <w:sz w:val="21"/>
+          <w:szCs w:val="21"/>
+          <w:lang w:val="en-US" w:eastAsia="es-CO"/>
+        </w:rPr>
+        <w:t>0</w:t>
+      </w:r>
+      <w:r>
+        <w:rPr>
+          <w:rFonts w:ascii="Consolas" w:eastAsia="Times New Roman" w:hAnsi="Consolas" w:cs="Times New Roman"/>
+          <w:color w:val="D4D4D4"/>
+          <w:sz w:val="21"/>
+          <w:szCs w:val="21"/>
+          <w:lang w:val="en-US" w:eastAsia="es-CO"/>
+        </w:rPr>
+        <w:t>:</w:t>
+      </w:r>
+    </w:p>
+    <w:p>
+      <w:pPr>
+        <w:shd w:val="clear" w:color="auto" w:fill="1E1E1E"/>
+        <w:spacing w:after="0" w:line="285" w:lineRule="atLeast"/>
+        <w:rPr>
+          <w:rFonts w:ascii="Consolas" w:eastAsia="Times New Roman" w:hAnsi="Consolas" w:cs="Times New Roman"/>
+          <w:color w:val="D4D4D4"/>
+          <w:sz w:val="21"/>
+          <w:szCs w:val="21"/>
+          <w:lang w:val="en-US" w:eastAsia="es-CO"/>
+        </w:rPr>
+      </w:pPr>
+      <w:r>
+        <w:rPr>
+          <w:rFonts w:ascii="Consolas" w:eastAsia="Times New Roman" w:hAnsi="Consolas" w:cs="Times New Roman"/>
+          <w:color w:val="D4D4D4"/>
+          <w:sz w:val="21"/>
+          <w:szCs w:val="21"/>
+          <w:lang w:val="en-US" w:eastAsia="es-CO"/>
+        </w:rPr>
+        <w:t xml:space="preserve">            </w:t>
+      </w:r>
+      <w:proofErr w:type="spellStart"/>
+      <w:proofErr w:type="gramStart"/>
+      <w:r>
+        <w:rPr>
+          <w:rFonts w:ascii="Consolas" w:eastAsia="Times New Roman" w:hAnsi="Consolas" w:cs="Times New Roman"/>
+          <w:color w:val="9CDCFE"/>
+          <w:sz w:val="21"/>
+          <w:szCs w:val="21"/>
+          <w:lang w:val="en-US" w:eastAsia="es-CO"/>
+        </w:rPr>
+        <w:t>contador</w:t>
+      </w:r>
+      <w:proofErr w:type="spellEnd"/>
+      <w:proofErr w:type="gramEnd"/>
+      <w:r>
+        <w:rPr>
+          <w:rFonts w:ascii="Consolas" w:eastAsia="Times New Roman" w:hAnsi="Consolas" w:cs="Times New Roman"/>
+          <w:color w:val="D4D4D4"/>
+          <w:sz w:val="21"/>
+          <w:szCs w:val="21"/>
+          <w:lang w:val="en-US" w:eastAsia="es-CO"/>
+        </w:rPr>
+        <w:t xml:space="preserve"> += </w:t>
+      </w:r>
+      <w:r>
+        <w:rPr>
+          <w:rFonts w:ascii="Consolas" w:eastAsia="Times New Roman" w:hAnsi="Consolas" w:cs="Times New Roman"/>
+          <w:color w:val="B5CEA8"/>
+          <w:sz w:val="21"/>
+          <w:szCs w:val="21"/>
+          <w:lang w:val="en-US" w:eastAsia="es-CO"/>
+        </w:rPr>
+        <w:t>1</w:t>
+      </w:r>
+    </w:p>
+    <w:p>
+      <w:pPr>
+        <w:shd w:val="clear" w:color="auto" w:fill="1E1E1E"/>
+        <w:spacing w:after="0" w:line="285" w:lineRule="atLeast"/>
+        <w:rPr>
+          <w:rFonts w:ascii="Consolas" w:eastAsia="Times New Roman" w:hAnsi="Consolas" w:cs="Times New Roman"/>
+          <w:color w:val="D4D4D4"/>
+          <w:sz w:val="21"/>
+          <w:szCs w:val="21"/>
+          <w:lang w:val="en-US" w:eastAsia="es-CO"/>
+        </w:rPr>
+      </w:pPr>
+      <w:r>
+        <w:rPr>
+          <w:rFonts w:ascii="Consolas" w:eastAsia="Times New Roman" w:hAnsi="Consolas" w:cs="Times New Roman"/>
+          <w:color w:val="D4D4D4"/>
+          <w:sz w:val="21"/>
+          <w:szCs w:val="21"/>
+          <w:lang w:val="en-US" w:eastAsia="es-CO"/>
+        </w:rPr>
+        <w:t xml:space="preserve">    </w:t>
+      </w:r>
+      <w:proofErr w:type="gramStart"/>
+      <w:r>
+        <w:rPr>
+          <w:rFonts w:ascii="Consolas" w:eastAsia="Times New Roman" w:hAnsi="Consolas" w:cs="Times New Roman"/>
+          <w:color w:val="C586C0"/>
+          <w:sz w:val="21"/>
+          <w:szCs w:val="21"/>
+          <w:lang w:val="en-US" w:eastAsia="es-CO"/>
+        </w:rPr>
+        <w:t>if</w:t>
+      </w:r>
+      <w:proofErr w:type="gramEnd"/>
+      <w:r>
+        <w:rPr>
+          <w:rFonts w:ascii="Consolas" w:eastAsia="Times New Roman" w:hAnsi="Consolas" w:cs="Times New Roman"/>
+          <w:color w:val="D4D4D4"/>
+          <w:sz w:val="21"/>
+          <w:szCs w:val="21"/>
+          <w:lang w:val="en-US" w:eastAsia="es-CO"/>
+        </w:rPr>
+        <w:t xml:space="preserve"> </w:t>
+      </w:r>
+      <w:proofErr w:type="spellStart"/>
+      <w:r>
+        <w:rPr>
+          <w:rFonts w:ascii="Consolas" w:eastAsia="Times New Roman" w:hAnsi="Consolas" w:cs="Times New Roman"/>
+          <w:color w:val="9CDCFE"/>
+          <w:sz w:val="21"/>
+          <w:szCs w:val="21"/>
+          <w:lang w:val="en-US" w:eastAsia="es-CO"/>
+        </w:rPr>
+        <w:t>contador</w:t>
+      </w:r>
+      <w:proofErr w:type="spellEnd"/>
+      <w:r>
+        <w:rPr>
+          <w:rFonts w:ascii="Consolas" w:eastAsia="Times New Roman" w:hAnsi="Consolas" w:cs="Times New Roman"/>
+          <w:color w:val="D4D4D4"/>
+          <w:sz w:val="21"/>
+          <w:szCs w:val="21"/>
+          <w:lang w:val="en-US" w:eastAsia="es-CO"/>
+        </w:rPr>
+        <w:t xml:space="preserve"> == </w:t>
+      </w:r>
+      <w:r>
+        <w:rPr>
+          <w:rFonts w:ascii="Consolas" w:eastAsia="Times New Roman" w:hAnsi="Consolas" w:cs="Times New Roman"/>
+          <w:color w:val="B5CEA8"/>
+          <w:sz w:val="21"/>
+          <w:szCs w:val="21"/>
+          <w:lang w:val="en-US" w:eastAsia="es-CO"/>
+        </w:rPr>
+        <w:t>0</w:t>
+      </w:r>
+      <w:r>
+        <w:rPr>
+          <w:rFonts w:ascii="Consolas" w:eastAsia="Times New Roman" w:hAnsi="Consolas" w:cs="Times New Roman"/>
+          <w:color w:val="D4D4D4"/>
+          <w:sz w:val="21"/>
+          <w:szCs w:val="21"/>
+          <w:lang w:val="en-US" w:eastAsia="es-CO"/>
+        </w:rPr>
+        <w:t>:</w:t>
+      </w:r>
+    </w:p>
+    <w:p>
+      <w:pPr>
+        <w:shd w:val="clear" w:color="auto" w:fill="1E1E1E"/>
+        <w:spacing w:after="0" w:line="285" w:lineRule="atLeast"/>
+        <w:rPr>
+          <w:rFonts w:ascii="Consolas" w:eastAsia="Times New Roman" w:hAnsi="Consolas" w:cs="Times New Roman"/>
+          <w:color w:val="D4D4D4"/>
+          <w:sz w:val="21"/>
+          <w:szCs w:val="21"/>
+          <w:lang w:val="en-US" w:eastAsia="es-CO"/>
+        </w:rPr>
+      </w:pPr>
+      <w:r>
+        <w:rPr>
+          <w:rFonts w:ascii="Consolas" w:eastAsia="Times New Roman" w:hAnsi="Consolas" w:cs="Times New Roman"/>
+          <w:color w:val="D4D4D4"/>
+          <w:sz w:val="21"/>
+          <w:szCs w:val="21"/>
+          <w:lang w:val="en-US" w:eastAsia="es-CO"/>
+        </w:rPr>
+        <w:t xml:space="preserve">        </w:t>
+      </w:r>
+      <w:proofErr w:type="gramStart"/>
+      <w:r>
+        <w:rPr>
+          <w:rFonts w:ascii="Consolas" w:eastAsia="Times New Roman" w:hAnsi="Consolas" w:cs="Times New Roman"/>
+          <w:color w:val="C586C0"/>
+          <w:sz w:val="21"/>
+          <w:szCs w:val="21"/>
+          <w:lang w:val="en-US" w:eastAsia="es-CO"/>
+        </w:rPr>
+        <w:t>return</w:t>
+      </w:r>
+      <w:proofErr w:type="gramEnd"/>
+      <w:r>
+        <w:rPr>
+          <w:rFonts w:ascii="Consolas" w:eastAsia="Times New Roman" w:hAnsi="Consolas" w:cs="Times New Roman"/>
+          <w:color w:val="D4D4D4"/>
+          <w:sz w:val="21"/>
+          <w:szCs w:val="21"/>
+          <w:lang w:val="en-US" w:eastAsia="es-CO"/>
+        </w:rPr>
+        <w:t xml:space="preserve"> </w:t>
+      </w:r>
+      <w:r>
+        <w:rPr>
+          <w:rFonts w:ascii="Consolas" w:eastAsia="Times New Roman" w:hAnsi="Consolas" w:cs="Times New Roman"/>
+          <w:color w:val="569CD6"/>
+          <w:sz w:val="21"/>
+          <w:szCs w:val="21"/>
+          <w:lang w:val="en-US" w:eastAsia="es-CO"/>
+        </w:rPr>
+        <w:t>True</w:t>
+      </w:r>
+    </w:p>
+    <w:p>
+      <w:pPr>
+        <w:shd w:val="clear" w:color="auto" w:fill="1E1E1E"/>
+        <w:spacing w:after="0" w:line="285" w:lineRule="atLeast"/>
+        <w:rPr>
+          <w:rFonts w:ascii="Consolas" w:eastAsia="Times New Roman" w:hAnsi="Consolas" w:cs="Times New Roman"/>
+          <w:color w:val="D4D4D4"/>
+          <w:sz w:val="21"/>
+          <w:szCs w:val="21"/>
+          <w:lang w:val="en-US" w:eastAsia="es-CO"/>
+        </w:rPr>
+      </w:pPr>
+      <w:r>
+        <w:rPr>
+          <w:rFonts w:ascii="Consolas" w:eastAsia="Times New Roman" w:hAnsi="Consolas" w:cs="Times New Roman"/>
+          <w:color w:val="D4D4D4"/>
+          <w:sz w:val="21"/>
+          <w:szCs w:val="21"/>
+          <w:lang w:val="en-US" w:eastAsia="es-CO"/>
+        </w:rPr>
+        <w:t xml:space="preserve">    </w:t>
+      </w:r>
+      <w:proofErr w:type="gramStart"/>
+      <w:r>
+        <w:rPr>
+          <w:rFonts w:ascii="Consolas" w:eastAsia="Times New Roman" w:hAnsi="Consolas" w:cs="Times New Roman"/>
+          <w:color w:val="C586C0"/>
+          <w:sz w:val="21"/>
+          <w:szCs w:val="21"/>
+          <w:lang w:val="en-US" w:eastAsia="es-CO"/>
+        </w:rPr>
+        <w:t>else</w:t>
+      </w:r>
+      <w:proofErr w:type="gramEnd"/>
+      <w:r>
+        <w:rPr>
+          <w:rFonts w:ascii="Consolas" w:eastAsia="Times New Roman" w:hAnsi="Consolas" w:cs="Times New Roman"/>
+          <w:color w:val="D4D4D4"/>
+          <w:sz w:val="21"/>
+          <w:szCs w:val="21"/>
+          <w:lang w:val="en-US" w:eastAsia="es-CO"/>
+        </w:rPr>
+        <w:t>:</w:t>
+      </w:r>
+    </w:p>
+    <w:p>
+      <w:pPr>
+        <w:shd w:val="clear" w:color="auto" w:fill="1E1E1E"/>
+        <w:spacing w:after="0" w:line="285" w:lineRule="atLeast"/>
+        <w:rPr>
+          <w:rFonts w:ascii="Consolas" w:eastAsia="Times New Roman" w:hAnsi="Consolas" w:cs="Times New Roman"/>
+          <w:color w:val="D4D4D4"/>
+          <w:sz w:val="21"/>
+          <w:szCs w:val="21"/>
+          <w:lang w:eastAsia="es-CO"/>
+        </w:rPr>
+      </w:pPr>
+      <w:r>
+        <w:rPr>
+          <w:rFonts w:ascii="Consolas" w:eastAsia="Times New Roman" w:hAnsi="Consolas" w:cs="Times New Roman"/>
+          <w:color w:val="D4D4D4"/>
+          <w:sz w:val="21"/>
+          <w:szCs w:val="21"/>
+          <w:lang w:val="en-US" w:eastAsia="es-CO"/>
+        </w:rPr>
+        <w:t xml:space="preserve">        </w:t>
+      </w:r>
+      <w:proofErr w:type="spellStart"/>
+      <w:proofErr w:type="gramStart"/>
+      <w:r>
+        <w:rPr>
+          <w:rFonts w:ascii="Consolas" w:eastAsia="Times New Roman" w:hAnsi="Consolas" w:cs="Times New Roman"/>
+          <w:color w:val="C586C0"/>
+          <w:sz w:val="21"/>
+          <w:szCs w:val="21"/>
+          <w:lang w:eastAsia="es-CO"/>
+        </w:rPr>
+        <w:t>return</w:t>
+      </w:r>
+      <w:proofErr w:type="spellEnd"/>
+      <w:proofErr w:type="gramEnd"/>
+      <w:r>
+        <w:rPr>
+          <w:rFonts w:ascii="Consolas" w:eastAsia="Times New Roman" w:hAnsi="Consolas" w:cs="Times New Roman"/>
+          <w:color w:val="D4D4D4"/>
+          <w:sz w:val="21"/>
+          <w:szCs w:val="21"/>
+          <w:lang w:eastAsia="es-CO"/>
+        </w:rPr>
+        <w:t xml:space="preserve"> </w:t>
+      </w:r>
+      <w:r>
+        <w:rPr>
+          <w:rFonts w:ascii="Consolas" w:eastAsia="Times New Roman" w:hAnsi="Consolas" w:cs="Times New Roman"/>
+          <w:color w:val="569CD6"/>
+          <w:sz w:val="21"/>
+          <w:szCs w:val="21"/>
+          <w:lang w:eastAsia="es-CO"/>
+        </w:rPr>
+        <w:t>False</w:t>
+      </w:r>
+    </w:p>
+    <w:p>
+      <w:pPr>
+        <w:shd w:val="clear" w:color="auto" w:fill="1E1E1E"/>
+        <w:spacing w:after="240" w:line="285" w:lineRule="atLeast"/>
+        <w:rPr>
+          <w:rFonts w:ascii="Consolas" w:eastAsia="Times New Roman" w:hAnsi="Consolas" w:cs="Times New Roman"/>
+          <w:color w:val="D4D4D4"/>
+          <w:sz w:val="21"/>
+          <w:szCs w:val="21"/>
+          <w:lang w:eastAsia="es-CO"/>
+        </w:rPr>
+      </w:pPr>
+    </w:p>
+    <w:p>
+      <w:pPr>
+        <w:shd w:val="clear" w:color="auto" w:fill="1E1E1E"/>
+        <w:spacing w:after="0" w:line="285" w:lineRule="atLeast"/>
+        <w:rPr>
+          <w:rFonts w:ascii="Consolas" w:eastAsia="Times New Roman" w:hAnsi="Consolas" w:cs="Times New Roman"/>
+          <w:color w:val="D4D4D4"/>
+          <w:sz w:val="21"/>
+          <w:szCs w:val="21"/>
+          <w:lang w:eastAsia="es-CO"/>
+        </w:rPr>
+      </w:pPr>
+      <w:proofErr w:type="spellStart"/>
+      <w:proofErr w:type="gramStart"/>
+      <w:r>
+        <w:rPr>
+          <w:rFonts w:ascii="Consolas" w:eastAsia="Times New Roman" w:hAnsi="Consolas" w:cs="Times New Roman"/>
+          <w:color w:val="569CD6"/>
+          <w:sz w:val="21"/>
+          <w:szCs w:val="21"/>
+          <w:lang w:eastAsia="es-CO"/>
+        </w:rPr>
+        <w:t>def</w:t>
+      </w:r>
+      <w:proofErr w:type="spellEnd"/>
+      <w:proofErr w:type="gramEnd"/>
+      <w:r>
+        <w:rPr>
+          <w:rFonts w:ascii="Consolas" w:eastAsia="Times New Roman" w:hAnsi="Consolas" w:cs="Times New Roman"/>
+          <w:color w:val="D4D4D4"/>
+          <w:sz w:val="21"/>
+          <w:szCs w:val="21"/>
+          <w:lang w:eastAsia="es-CO"/>
+        </w:rPr>
+        <w:t xml:space="preserve"> </w:t>
+      </w:r>
+      <w:r>
+        <w:rPr>
+          <w:rFonts w:ascii="Consolas" w:eastAsia="Times New Roman" w:hAnsi="Consolas" w:cs="Times New Roman"/>
+          <w:color w:val="DCDCAA"/>
+          <w:sz w:val="21"/>
+          <w:szCs w:val="21"/>
+          <w:lang w:eastAsia="es-CO"/>
+        </w:rPr>
+        <w:t>run</w:t>
+      </w:r>
+      <w:r>
+        <w:rPr>
+          <w:rFonts w:ascii="Consolas" w:eastAsia="Times New Roman" w:hAnsi="Consolas" w:cs="Times New Roman"/>
+          <w:color w:val="D4D4D4"/>
+          <w:sz w:val="21"/>
+          <w:szCs w:val="21"/>
+          <w:lang w:eastAsia="es-CO"/>
+        </w:rPr>
+        <w:t>():</w:t>
+      </w:r>
+    </w:p>
+    <w:p>
+      <w:pPr>
+        <w:shd w:val="clear" w:color="auto" w:fill="1E1E1E"/>
+        <w:spacing w:after="0" w:line="285" w:lineRule="atLeast"/>
+        <w:rPr>
+          <w:rFonts w:ascii="Consolas" w:eastAsia="Times New Roman" w:hAnsi="Consolas" w:cs="Times New Roman"/>
+          <w:color w:val="D4D4D4"/>
+          <w:sz w:val="21"/>
+          <w:szCs w:val="21"/>
+          <w:lang w:eastAsia="es-CO"/>
+        </w:rPr>
+      </w:pPr>
+      <w:r>
+        <w:rPr>
+          <w:rFonts w:ascii="Consolas" w:eastAsia="Times New Roman" w:hAnsi="Consolas" w:cs="Times New Roman"/>
+          <w:color w:val="D4D4D4"/>
+          <w:sz w:val="21"/>
+          <w:szCs w:val="21"/>
+          <w:lang w:eastAsia="es-CO"/>
+        </w:rPr>
+        <w:t xml:space="preserve">    </w:t>
+      </w:r>
+      <w:proofErr w:type="gramStart"/>
+      <w:r>
+        <w:rPr>
+          <w:rFonts w:ascii="Consolas" w:eastAsia="Times New Roman" w:hAnsi="Consolas" w:cs="Times New Roman"/>
+          <w:color w:val="9CDCFE"/>
+          <w:sz w:val="21"/>
+          <w:szCs w:val="21"/>
+          <w:lang w:eastAsia="es-CO"/>
+        </w:rPr>
+        <w:t>numero</w:t>
+      </w:r>
+      <w:proofErr w:type="gramEnd"/>
+      <w:r>
+        <w:rPr>
+          <w:rFonts w:ascii="Consolas" w:eastAsia="Times New Roman" w:hAnsi="Consolas" w:cs="Times New Roman"/>
+          <w:color w:val="D4D4D4"/>
+          <w:sz w:val="21"/>
+          <w:szCs w:val="21"/>
+          <w:lang w:eastAsia="es-CO"/>
+        </w:rPr>
+        <w:t xml:space="preserve"> = </w:t>
+      </w:r>
+      <w:proofErr w:type="spellStart"/>
+      <w:r>
+        <w:rPr>
+          <w:rFonts w:ascii="Consolas" w:eastAsia="Times New Roman" w:hAnsi="Consolas" w:cs="Times New Roman"/>
+          <w:color w:val="4EC9B0"/>
+          <w:sz w:val="21"/>
+          <w:szCs w:val="21"/>
+          <w:lang w:eastAsia="es-CO"/>
+        </w:rPr>
+        <w:t>int</w:t>
+      </w:r>
+      <w:proofErr w:type="spellEnd"/>
+      <w:r>
+        <w:rPr>
+          <w:rFonts w:ascii="Consolas" w:eastAsia="Times New Roman" w:hAnsi="Consolas" w:cs="Times New Roman"/>
+          <w:color w:val="D4D4D4"/>
+          <w:sz w:val="21"/>
+          <w:szCs w:val="21"/>
+          <w:lang w:eastAsia="es-CO"/>
+        </w:rPr>
+        <w:t>(</w:t>
+      </w:r>
+      <w:r>
+        <w:rPr>
+          <w:rFonts w:ascii="Consolas" w:eastAsia="Times New Roman" w:hAnsi="Consolas" w:cs="Times New Roman"/>
+          <w:color w:val="DCDCAA"/>
+          <w:sz w:val="21"/>
+          <w:szCs w:val="21"/>
+          <w:lang w:eastAsia="es-CO"/>
+        </w:rPr>
+        <w:t>input</w:t>
+      </w:r>
+      <w:r>
+        <w:rPr>
+          <w:rFonts w:ascii="Consolas" w:eastAsia="Times New Roman" w:hAnsi="Consolas" w:cs="Times New Roman"/>
+          <w:color w:val="D4D4D4"/>
+          <w:sz w:val="21"/>
+          <w:szCs w:val="21"/>
+          <w:lang w:eastAsia="es-CO"/>
+        </w:rPr>
+        <w:t>(</w:t>
+      </w:r>
+      <w:r>
+        <w:rPr>
+          <w:rFonts w:ascii="Consolas" w:eastAsia="Times New Roman" w:hAnsi="Consolas" w:cs="Times New Roman"/>
+          <w:color w:val="CE9178"/>
+          <w:sz w:val="21"/>
+          <w:szCs w:val="21"/>
+          <w:lang w:eastAsia="es-CO"/>
+        </w:rPr>
+        <w:t>"Escribe un número: "</w:t>
+      </w:r>
+      <w:r>
+        <w:rPr>
+          <w:rFonts w:ascii="Consolas" w:eastAsia="Times New Roman" w:hAnsi="Consolas" w:cs="Times New Roman"/>
+          <w:color w:val="D4D4D4"/>
+          <w:sz w:val="21"/>
+          <w:szCs w:val="21"/>
+          <w:lang w:eastAsia="es-CO"/>
+        </w:rPr>
+        <w:t>))</w:t>
+      </w:r>
+    </w:p>
+    <w:p>
+      <w:pPr>
+        <w:shd w:val="clear" w:color="auto" w:fill="1E1E1E"/>
+        <w:spacing w:after="0" w:line="285" w:lineRule="atLeast"/>
+        <w:rPr>
+          <w:rFonts w:ascii="Consolas" w:eastAsia="Times New Roman" w:hAnsi="Consolas" w:cs="Times New Roman"/>
+          <w:color w:val="D4D4D4"/>
+          <w:sz w:val="21"/>
+          <w:szCs w:val="21"/>
+          <w:lang w:eastAsia="es-CO"/>
+        </w:rPr>
+      </w:pPr>
+      <w:r>
+        <w:rPr>
+          <w:rFonts w:ascii="Consolas" w:eastAsia="Times New Roman" w:hAnsi="Consolas" w:cs="Times New Roman"/>
+          <w:color w:val="D4D4D4"/>
+          <w:sz w:val="21"/>
+          <w:szCs w:val="21"/>
+          <w:lang w:eastAsia="es-CO"/>
+        </w:rPr>
+        <w:t xml:space="preserve">    </w:t>
+      </w:r>
+      <w:proofErr w:type="spellStart"/>
+      <w:proofErr w:type="gramStart"/>
+      <w:r>
+        <w:rPr>
+          <w:rFonts w:ascii="Consolas" w:eastAsia="Times New Roman" w:hAnsi="Consolas" w:cs="Times New Roman"/>
+          <w:color w:val="C586C0"/>
+          <w:sz w:val="21"/>
+          <w:szCs w:val="21"/>
+          <w:lang w:eastAsia="es-CO"/>
+        </w:rPr>
+        <w:t>if</w:t>
+      </w:r>
+      <w:proofErr w:type="spellEnd"/>
+      <w:proofErr w:type="gramEnd"/>
+      <w:r>
+        <w:rPr>
+          <w:rFonts w:ascii="Consolas" w:eastAsia="Times New Roman" w:hAnsi="Consolas" w:cs="Times New Roman"/>
+          <w:color w:val="D4D4D4"/>
+          <w:sz w:val="21"/>
+          <w:szCs w:val="21"/>
+          <w:lang w:eastAsia="es-CO"/>
+        </w:rPr>
+        <w:t xml:space="preserve"> </w:t>
+      </w:r>
+      <w:proofErr w:type="spellStart"/>
+      <w:r>
+        <w:rPr>
+          <w:rFonts w:ascii="Consolas" w:eastAsia="Times New Roman" w:hAnsi="Consolas" w:cs="Times New Roman"/>
+          <w:color w:val="DCDCAA"/>
+          <w:sz w:val="21"/>
+          <w:szCs w:val="21"/>
+          <w:lang w:eastAsia="es-CO"/>
+        </w:rPr>
+        <w:t>es_primo</w:t>
+      </w:r>
+      <w:proofErr w:type="spellEnd"/>
+      <w:r>
+        <w:rPr>
+          <w:rFonts w:ascii="Consolas" w:eastAsia="Times New Roman" w:hAnsi="Consolas" w:cs="Times New Roman"/>
+          <w:color w:val="D4D4D4"/>
+          <w:sz w:val="21"/>
+          <w:szCs w:val="21"/>
+          <w:lang w:eastAsia="es-CO"/>
+        </w:rPr>
+        <w:t>(</w:t>
+      </w:r>
+      <w:r>
+        <w:rPr>
+          <w:rFonts w:ascii="Consolas" w:eastAsia="Times New Roman" w:hAnsi="Consolas" w:cs="Times New Roman"/>
+          <w:color w:val="9CDCFE"/>
+          <w:sz w:val="21"/>
+          <w:szCs w:val="21"/>
+          <w:lang w:eastAsia="es-CO"/>
+        </w:rPr>
+        <w:t>numero</w:t>
+      </w:r>
+      <w:r>
+        <w:rPr>
+          <w:rFonts w:ascii="Consolas" w:eastAsia="Times New Roman" w:hAnsi="Consolas" w:cs="Times New Roman"/>
+          <w:color w:val="D4D4D4"/>
+          <w:sz w:val="21"/>
+          <w:szCs w:val="21"/>
+          <w:lang w:eastAsia="es-CO"/>
+        </w:rPr>
+        <w:t>):</w:t>
+      </w:r>
+    </w:p>
+    <w:p>
+      <w:pPr>
+        <w:shd w:val="clear" w:color="auto" w:fill="1E1E1E"/>
+        <w:spacing w:after="0" w:line="285" w:lineRule="atLeast"/>
+        <w:rPr>
+          <w:rFonts w:ascii="Consolas" w:eastAsia="Times New Roman" w:hAnsi="Consolas" w:cs="Times New Roman"/>
+          <w:color w:val="D4D4D4"/>
+          <w:sz w:val="21"/>
+          <w:szCs w:val="21"/>
+          <w:lang w:eastAsia="es-CO"/>
+        </w:rPr>
+      </w:pPr>
+      <w:r>
+        <w:rPr>
+          <w:rFonts w:ascii="Consolas" w:eastAsia="Times New Roman" w:hAnsi="Consolas" w:cs="Times New Roman"/>
+          <w:color w:val="D4D4D4"/>
+          <w:sz w:val="21"/>
+          <w:szCs w:val="21"/>
+          <w:lang w:eastAsia="es-CO"/>
+        </w:rPr>
+        <w:t xml:space="preserve">        </w:t>
+      </w:r>
+      <w:proofErr w:type="spellStart"/>
+      <w:proofErr w:type="gramStart"/>
+      <w:r>
+        <w:rPr>
+          <w:rFonts w:ascii="Consolas" w:eastAsia="Times New Roman" w:hAnsi="Consolas" w:cs="Times New Roman"/>
+          <w:color w:val="DCDCAA"/>
+          <w:sz w:val="21"/>
+          <w:szCs w:val="21"/>
+          <w:lang w:eastAsia="es-CO"/>
+        </w:rPr>
+        <w:t>print</w:t>
+      </w:r>
+      <w:proofErr w:type="spellEnd"/>
+      <w:r>
+        <w:rPr>
+          <w:rFonts w:ascii="Consolas" w:eastAsia="Times New Roman" w:hAnsi="Consolas" w:cs="Times New Roman"/>
+          <w:color w:val="D4D4D4"/>
+          <w:sz w:val="21"/>
+          <w:szCs w:val="21"/>
+          <w:lang w:eastAsia="es-CO"/>
+        </w:rPr>
+        <w:t>(</w:t>
+      </w:r>
+      <w:proofErr w:type="spellStart"/>
+      <w:proofErr w:type="gramEnd"/>
+      <w:r>
+        <w:rPr>
+          <w:rFonts w:ascii="Consolas" w:eastAsia="Times New Roman" w:hAnsi="Consolas" w:cs="Times New Roman"/>
+          <w:color w:val="4EC9B0"/>
+          <w:sz w:val="21"/>
+          <w:szCs w:val="21"/>
+          <w:lang w:eastAsia="es-CO"/>
+        </w:rPr>
+        <w:t>str</w:t>
+      </w:r>
+      <w:proofErr w:type="spellEnd"/>
+      <w:r>
+        <w:rPr>
+          <w:rFonts w:ascii="Consolas" w:eastAsia="Times New Roman" w:hAnsi="Consolas" w:cs="Times New Roman"/>
+          <w:color w:val="D4D4D4"/>
+          <w:sz w:val="21"/>
+          <w:szCs w:val="21"/>
+          <w:lang w:eastAsia="es-CO"/>
+        </w:rPr>
+        <w:t>(</w:t>
+      </w:r>
+      <w:r>
+        <w:rPr>
+          <w:rFonts w:ascii="Consolas" w:eastAsia="Times New Roman" w:hAnsi="Consolas" w:cs="Times New Roman"/>
+          <w:color w:val="9CDCFE"/>
+          <w:sz w:val="21"/>
+          <w:szCs w:val="21"/>
+          <w:lang w:eastAsia="es-CO"/>
+        </w:rPr>
+        <w:t>numero</w:t>
+      </w:r>
+      <w:r>
+        <w:rPr>
+          <w:rFonts w:ascii="Consolas" w:eastAsia="Times New Roman" w:hAnsi="Consolas" w:cs="Times New Roman"/>
+          <w:color w:val="D4D4D4"/>
+          <w:sz w:val="21"/>
+          <w:szCs w:val="21"/>
+          <w:lang w:eastAsia="es-CO"/>
+        </w:rPr>
+        <w:t xml:space="preserve">) + </w:t>
+      </w:r>
+      <w:r>
+        <w:rPr>
+          <w:rFonts w:ascii="Consolas" w:eastAsia="Times New Roman" w:hAnsi="Consolas" w:cs="Times New Roman"/>
+          <w:color w:val="CE9178"/>
+          <w:sz w:val="21"/>
+          <w:szCs w:val="21"/>
+          <w:lang w:eastAsia="es-CO"/>
+        </w:rPr>
+        <w:t>" es primo"</w:t>
+      </w:r>
+      <w:r>
+        <w:rPr>
+          <w:rFonts w:ascii="Consolas" w:eastAsia="Times New Roman" w:hAnsi="Consolas" w:cs="Times New Roman"/>
+          <w:color w:val="D4D4D4"/>
+          <w:sz w:val="21"/>
+          <w:szCs w:val="21"/>
+          <w:lang w:eastAsia="es-CO"/>
+        </w:rPr>
+        <w:t>)</w:t>
+      </w:r>
+    </w:p>
+    <w:p>
+      <w:pPr>
+        <w:shd w:val="clear" w:color="auto" w:fill="1E1E1E"/>
+        <w:spacing w:after="0" w:line="285" w:lineRule="atLeast"/>
+        <w:rPr>
+          <w:rFonts w:ascii="Consolas" w:eastAsia="Times New Roman" w:hAnsi="Consolas" w:cs="Times New Roman"/>
+          <w:color w:val="D4D4D4"/>
+          <w:sz w:val="21"/>
+          <w:szCs w:val="21"/>
+          <w:lang w:eastAsia="es-CO"/>
+        </w:rPr>
+      </w:pPr>
+      <w:r>
+        <w:rPr>
+          <w:rFonts w:ascii="Consolas" w:eastAsia="Times New Roman" w:hAnsi="Consolas" w:cs="Times New Roman"/>
+          <w:color w:val="D4D4D4"/>
+          <w:sz w:val="21"/>
+          <w:szCs w:val="21"/>
+          <w:lang w:eastAsia="es-CO"/>
+        </w:rPr>
+        <w:t xml:space="preserve">    </w:t>
+      </w:r>
+      <w:proofErr w:type="spellStart"/>
+      <w:proofErr w:type="gramStart"/>
+      <w:r>
+        <w:rPr>
+          <w:rFonts w:ascii="Consolas" w:eastAsia="Times New Roman" w:hAnsi="Consolas" w:cs="Times New Roman"/>
+          <w:color w:val="C586C0"/>
+          <w:sz w:val="21"/>
+          <w:szCs w:val="21"/>
+          <w:lang w:eastAsia="es-CO"/>
+        </w:rPr>
+        <w:t>else</w:t>
+      </w:r>
+      <w:proofErr w:type="spellEnd"/>
+      <w:proofErr w:type="gramEnd"/>
+      <w:r>
+        <w:rPr>
+          <w:rFonts w:ascii="Consolas" w:eastAsia="Times New Roman" w:hAnsi="Consolas" w:cs="Times New Roman"/>
+          <w:color w:val="D4D4D4"/>
+          <w:sz w:val="21"/>
+          <w:szCs w:val="21"/>
+          <w:lang w:eastAsia="es-CO"/>
+        </w:rPr>
+        <w:t>:</w:t>
+      </w:r>
+    </w:p>
+    <w:p>
+      <w:pPr>
+        <w:shd w:val="clear" w:color="auto" w:fill="1E1E1E"/>
+        <w:spacing w:after="0" w:line="285" w:lineRule="atLeast"/>
+        <w:rPr>
+          <w:rFonts w:ascii="Consolas" w:eastAsia="Times New Roman" w:hAnsi="Consolas" w:cs="Times New Roman"/>
+          <w:color w:val="D4D4D4"/>
+          <w:sz w:val="21"/>
+          <w:szCs w:val="21"/>
+          <w:lang w:eastAsia="es-CO"/>
+        </w:rPr>
+      </w:pPr>
+      <w:r>
+        <w:rPr>
+          <w:rFonts w:ascii="Consolas" w:eastAsia="Times New Roman" w:hAnsi="Consolas" w:cs="Times New Roman"/>
+          <w:color w:val="D4D4D4"/>
+          <w:sz w:val="21"/>
+          <w:szCs w:val="21"/>
+          <w:lang w:eastAsia="es-CO"/>
+        </w:rPr>
+        <w:t xml:space="preserve">        </w:t>
+      </w:r>
+      <w:proofErr w:type="spellStart"/>
+      <w:proofErr w:type="gramStart"/>
+      <w:r>
+        <w:rPr>
+          <w:rFonts w:ascii="Consolas" w:eastAsia="Times New Roman" w:hAnsi="Consolas" w:cs="Times New Roman"/>
+          <w:color w:val="DCDCAA"/>
+          <w:sz w:val="21"/>
+          <w:szCs w:val="21"/>
+          <w:lang w:eastAsia="es-CO"/>
+        </w:rPr>
+        <w:t>print</w:t>
+      </w:r>
+      <w:proofErr w:type="spellEnd"/>
+      <w:r>
+        <w:rPr>
+          <w:rFonts w:ascii="Consolas" w:eastAsia="Times New Roman" w:hAnsi="Consolas" w:cs="Times New Roman"/>
+          <w:color w:val="D4D4D4"/>
+          <w:sz w:val="21"/>
+          <w:szCs w:val="21"/>
+          <w:lang w:eastAsia="es-CO"/>
+        </w:rPr>
+        <w:t>(</w:t>
+      </w:r>
+      <w:proofErr w:type="spellStart"/>
+      <w:proofErr w:type="gramEnd"/>
+      <w:r>
+        <w:rPr>
+          <w:rFonts w:ascii="Consolas" w:eastAsia="Times New Roman" w:hAnsi="Consolas" w:cs="Times New Roman"/>
+          <w:color w:val="4EC9B0"/>
+          <w:sz w:val="21"/>
+          <w:szCs w:val="21"/>
+          <w:lang w:eastAsia="es-CO"/>
+        </w:rPr>
+        <w:t>str</w:t>
+      </w:r>
+      <w:proofErr w:type="spellEnd"/>
+      <w:r>
+        <w:rPr>
+          <w:rFonts w:ascii="Consolas" w:eastAsia="Times New Roman" w:hAnsi="Consolas" w:cs="Times New Roman"/>
+          <w:color w:val="D4D4D4"/>
+          <w:sz w:val="21"/>
+          <w:szCs w:val="21"/>
+          <w:lang w:eastAsia="es-CO"/>
+        </w:rPr>
+        <w:t>(</w:t>
+      </w:r>
+      <w:r>
+        <w:rPr>
+          <w:rFonts w:ascii="Consolas" w:eastAsia="Times New Roman" w:hAnsi="Consolas" w:cs="Times New Roman"/>
+          <w:color w:val="9CDCFE"/>
+          <w:sz w:val="21"/>
+          <w:szCs w:val="21"/>
+          <w:lang w:eastAsia="es-CO"/>
+        </w:rPr>
+        <w:t>numero</w:t>
+      </w:r>
+      <w:r>
+        <w:rPr>
+          <w:rFonts w:ascii="Consolas" w:eastAsia="Times New Roman" w:hAnsi="Consolas" w:cs="Times New Roman"/>
+          <w:color w:val="D4D4D4"/>
+          <w:sz w:val="21"/>
+          <w:szCs w:val="21"/>
+          <w:lang w:eastAsia="es-CO"/>
+        </w:rPr>
+        <w:t>) +  </w:t>
+      </w:r>
+      <w:r>
+        <w:rPr>
+          <w:rFonts w:ascii="Consolas" w:eastAsia="Times New Roman" w:hAnsi="Consolas" w:cs="Times New Roman"/>
+          <w:color w:val="CE9178"/>
+          <w:sz w:val="21"/>
+          <w:szCs w:val="21"/>
+          <w:lang w:eastAsia="es-CO"/>
+        </w:rPr>
+        <w:t>" NO es primo"</w:t>
+      </w:r>
+      <w:r>
+        <w:rPr>
+          <w:rFonts w:ascii="Consolas" w:eastAsia="Times New Roman" w:hAnsi="Consolas" w:cs="Times New Roman"/>
+          <w:color w:val="D4D4D4"/>
+          <w:sz w:val="21"/>
+          <w:szCs w:val="21"/>
+          <w:lang w:eastAsia="es-CO"/>
+        </w:rPr>
+        <w:t>)</w:t>
+      </w:r>
+    </w:p>
+    <w:p>
+      <w:pPr>
+        <w:shd w:val="clear" w:color="auto" w:fill="1E1E1E"/>
+        <w:spacing w:after="240" w:line="285" w:lineRule="atLeast"/>
+        <w:rPr>
+          <w:rFonts w:ascii="Consolas" w:eastAsia="Times New Roman" w:hAnsi="Consolas" w:cs="Times New Roman"/>
+          <w:color w:val="D4D4D4"/>
+          <w:sz w:val="21"/>
+          <w:szCs w:val="21"/>
+          <w:lang w:eastAsia="es-CO"/>
+        </w:rPr>
+      </w:pPr>
+    </w:p>
+    <w:p>
+      <w:pPr>
+        <w:shd w:val="clear" w:color="auto" w:fill="1E1E1E"/>
+        <w:spacing w:after="0" w:line="285" w:lineRule="atLeast"/>
+        <w:rPr>
+          <w:rFonts w:ascii="Consolas" w:eastAsia="Times New Roman" w:hAnsi="Consolas" w:cs="Times New Roman"/>
+          <w:color w:val="D4D4D4"/>
+          <w:sz w:val="21"/>
+          <w:szCs w:val="21"/>
+          <w:lang w:eastAsia="es-CO"/>
+        </w:rPr>
+      </w:pPr>
+      <w:proofErr w:type="spellStart"/>
+      <w:proofErr w:type="gramStart"/>
+      <w:r>
+        <w:rPr>
+          <w:rFonts w:ascii="Consolas" w:eastAsia="Times New Roman" w:hAnsi="Consolas" w:cs="Times New Roman"/>
+          <w:color w:val="C586C0"/>
+          <w:sz w:val="21"/>
+          <w:szCs w:val="21"/>
+          <w:lang w:eastAsia="es-CO"/>
+        </w:rPr>
+        <w:lastRenderedPageBreak/>
+        <w:t>if</w:t>
+      </w:r>
+      <w:proofErr w:type="spellEnd"/>
+      <w:proofErr w:type="gramEnd"/>
+      <w:r>
+        <w:rPr>
+          <w:rFonts w:ascii="Consolas" w:eastAsia="Times New Roman" w:hAnsi="Consolas" w:cs="Times New Roman"/>
+          <w:color w:val="D4D4D4"/>
+          <w:sz w:val="21"/>
+          <w:szCs w:val="21"/>
+          <w:lang w:eastAsia="es-CO"/>
+        </w:rPr>
+        <w:t xml:space="preserve"> </w:t>
+      </w:r>
+      <w:r>
+        <w:rPr>
+          <w:rFonts w:ascii="Consolas" w:eastAsia="Times New Roman" w:hAnsi="Consolas" w:cs="Times New Roman"/>
+          <w:color w:val="9CDCFE"/>
+          <w:sz w:val="21"/>
+          <w:szCs w:val="21"/>
+          <w:lang w:eastAsia="es-CO"/>
+        </w:rPr>
+        <w:t>__</w:t>
+      </w:r>
+      <w:proofErr w:type="spellStart"/>
+      <w:r>
+        <w:rPr>
+          <w:rFonts w:ascii="Consolas" w:eastAsia="Times New Roman" w:hAnsi="Consolas" w:cs="Times New Roman"/>
+          <w:color w:val="9CDCFE"/>
+          <w:sz w:val="21"/>
+          <w:szCs w:val="21"/>
+          <w:lang w:eastAsia="es-CO"/>
+        </w:rPr>
+        <w:t>name</w:t>
+      </w:r>
+      <w:proofErr w:type="spellEnd"/>
+      <w:r>
+        <w:rPr>
+          <w:rFonts w:ascii="Consolas" w:eastAsia="Times New Roman" w:hAnsi="Consolas" w:cs="Times New Roman"/>
+          <w:color w:val="9CDCFE"/>
+          <w:sz w:val="21"/>
+          <w:szCs w:val="21"/>
+          <w:lang w:eastAsia="es-CO"/>
+        </w:rPr>
+        <w:t>__</w:t>
+      </w:r>
+      <w:r>
+        <w:rPr>
+          <w:rFonts w:ascii="Consolas" w:eastAsia="Times New Roman" w:hAnsi="Consolas" w:cs="Times New Roman"/>
+          <w:color w:val="D4D4D4"/>
+          <w:sz w:val="21"/>
+          <w:szCs w:val="21"/>
+          <w:lang w:eastAsia="es-CO"/>
+        </w:rPr>
+        <w:t xml:space="preserve"> == </w:t>
+      </w:r>
+      <w:r>
+        <w:rPr>
+          <w:rFonts w:ascii="Consolas" w:eastAsia="Times New Roman" w:hAnsi="Consolas" w:cs="Times New Roman"/>
+          <w:color w:val="CE9178"/>
+          <w:sz w:val="21"/>
+          <w:szCs w:val="21"/>
+          <w:lang w:eastAsia="es-CO"/>
+        </w:rPr>
+        <w:t>"__</w:t>
+      </w:r>
+      <w:proofErr w:type="spellStart"/>
+      <w:r>
+        <w:rPr>
+          <w:rFonts w:ascii="Consolas" w:eastAsia="Times New Roman" w:hAnsi="Consolas" w:cs="Times New Roman"/>
+          <w:color w:val="CE9178"/>
+          <w:sz w:val="21"/>
+          <w:szCs w:val="21"/>
+          <w:lang w:eastAsia="es-CO"/>
+        </w:rPr>
+        <w:t>main</w:t>
+      </w:r>
+      <w:proofErr w:type="spellEnd"/>
+      <w:r>
+        <w:rPr>
+          <w:rFonts w:ascii="Consolas" w:eastAsia="Times New Roman" w:hAnsi="Consolas" w:cs="Times New Roman"/>
+          <w:color w:val="CE9178"/>
+          <w:sz w:val="21"/>
+          <w:szCs w:val="21"/>
+          <w:lang w:eastAsia="es-CO"/>
+        </w:rPr>
+        <w:t>__"</w:t>
+      </w:r>
+      <w:r>
+        <w:rPr>
+          <w:rFonts w:ascii="Consolas" w:eastAsia="Times New Roman" w:hAnsi="Consolas" w:cs="Times New Roman"/>
+          <w:color w:val="D4D4D4"/>
+          <w:sz w:val="21"/>
+          <w:szCs w:val="21"/>
+          <w:lang w:eastAsia="es-CO"/>
+        </w:rPr>
+        <w:t>:</w:t>
+      </w:r>
+    </w:p>
+    <w:p>
+      <w:pPr>
+        <w:shd w:val="clear" w:color="auto" w:fill="1E1E1E"/>
+        <w:spacing w:after="0" w:line="285" w:lineRule="atLeast"/>
+        <w:rPr>
+          <w:rFonts w:ascii="Consolas" w:eastAsia="Times New Roman" w:hAnsi="Consolas" w:cs="Times New Roman"/>
+          <w:color w:val="D4D4D4"/>
+          <w:sz w:val="21"/>
+          <w:szCs w:val="21"/>
+          <w:lang w:eastAsia="es-CO"/>
+        </w:rPr>
+      </w:pPr>
+      <w:r>
+        <w:rPr>
+          <w:rFonts w:ascii="Consolas" w:eastAsia="Times New Roman" w:hAnsi="Consolas" w:cs="Times New Roman"/>
+          <w:color w:val="D4D4D4"/>
+          <w:sz w:val="21"/>
+          <w:szCs w:val="21"/>
+          <w:lang w:eastAsia="es-CO"/>
+        </w:rPr>
+        <w:t xml:space="preserve">    </w:t>
+      </w:r>
+      <w:proofErr w:type="gramStart"/>
+      <w:r>
+        <w:rPr>
+          <w:rFonts w:ascii="Consolas" w:eastAsia="Times New Roman" w:hAnsi="Consolas" w:cs="Times New Roman"/>
+          <w:color w:val="DCDCAA"/>
+          <w:sz w:val="21"/>
+          <w:szCs w:val="21"/>
+          <w:lang w:eastAsia="es-CO"/>
+        </w:rPr>
+        <w:t>run</w:t>
+      </w:r>
+      <w:proofErr w:type="gramEnd"/>
+      <w:r>
+        <w:rPr>
+          <w:rFonts w:ascii="Consolas" w:eastAsia="Times New Roman" w:hAnsi="Consolas" w:cs="Times New Roman"/>
+          <w:color w:val="D4D4D4"/>
+          <w:sz w:val="21"/>
+          <w:szCs w:val="21"/>
+          <w:lang w:eastAsia="es-CO"/>
+        </w:rPr>
+        <w:t>()</w:t>
+      </w:r>
+    </w:p>
+    <w:p>
+      <w:pPr>
+        <w:rPr>
+          <w:b/>
         </w:rPr>
       </w:pPr>
     </w:p>

</xml_diff>